<commit_message>
Add Credits to Export
</commit_message>
<xml_diff>
--- a/services/pandoc/reference.docx
+++ b/services/pandoc/reference.docx
@@ -1,15 +1,13 @@
 
 <file path=word/document.xml><?xml version="1.0" encoding="utf-8"?>
-<w:document xmlns:w="http://schemas.openxmlformats.org/wordprocessingml/2006/main" xmlns:m="http://schemas.openxmlformats.org/officeDocument/2006/math" xmlns:r="http://schemas.openxmlformats.org/officeDocument/2006/relationships" xmlns:o="urn:schemas-microsoft-com:office:office" xmlns:v="urn:schemas-microsoft-com:vml" xmlns:w10="urn:schemas-microsoft-com:office:word" xmlns:a="http://schemas.openxmlformats.org/drawingml/2006/main" xmlns:pic="http://schemas.openxmlformats.org/drawingml/2006/picture" xmlns:wp="http://schemas.openxmlformats.org/drawingml/2006/wordprocessingDrawing">
+<w:document xmlns:wpc="http://schemas.microsoft.com/office/word/2010/wordprocessingCanvas" xmlns:cx="http://schemas.microsoft.com/office/drawing/2014/chartex" xmlns:cx1="http://schemas.microsoft.com/office/drawing/2015/9/8/chartex" xmlns:cx2="http://schemas.microsoft.com/office/drawing/2015/10/21/chartex" xmlns:cx3="http://schemas.microsoft.com/office/drawing/2016/5/9/chartex" xmlns:cx4="http://schemas.microsoft.com/office/drawing/2016/5/10/chartex" xmlns:cx5="http://schemas.microsoft.com/office/drawing/2016/5/11/chartex" xmlns:cx6="http://schemas.microsoft.com/office/drawing/2016/5/12/chartex" xmlns:cx7="http://schemas.microsoft.com/office/drawing/2016/5/13/chartex" xmlns:cx8="http://schemas.microsoft.com/office/drawing/2016/5/14/chartex" xmlns:mc="http://schemas.openxmlformats.org/markup-compatibility/2006" xmlns:aink="http://schemas.microsoft.com/office/drawing/2016/ink" xmlns:am3d="http://schemas.microsoft.com/office/drawing/2017/model3d" xmlns:o="urn:schemas-microsoft-com:office:office" xmlns:r="http://schemas.openxmlformats.org/officeDocument/2006/relationships" xmlns:m="http://schemas.openxmlformats.org/officeDocument/2006/math" xmlns:v="urn:schemas-microsoft-com:vml" xmlns:wp14="http://schemas.microsoft.com/office/word/2010/wordprocessingDrawing" xmlns:wp="http://schemas.openxmlformats.org/drawingml/2006/wordprocessingDrawing" xmlns:w10="urn:schemas-microsoft-com:office:word" xmlns:w="http://schemas.openxmlformats.org/wordprocessingml/2006/main" xmlns:w14="http://schemas.microsoft.com/office/word/2010/wordml" xmlns:w15="http://schemas.microsoft.com/office/word/2012/wordml" xmlns:w16cid="http://schemas.microsoft.com/office/word/2016/wordml/cid" xmlns:w16se="http://schemas.microsoft.com/office/word/2015/wordml/symex" xmlns:wpg="http://schemas.microsoft.com/office/word/2010/wordprocessingGroup" xmlns:wpi="http://schemas.microsoft.com/office/word/2010/wordprocessingInk" xmlns:wne="http://schemas.microsoft.com/office/word/2006/wordml" xmlns:wps="http://schemas.microsoft.com/office/word/2010/wordprocessingShape" mc:Ignorable="w14 w15 w16se w16cid wp14">
   <w:body>
     <w:p>
       <w:pPr>
         <w:pStyle w:val="Title"/>
       </w:pPr>
       <w:r>
-        <w:t xml:space="preserve">
-Title
-</w:t>
+        <w:t xml:space="preserve"> Title </w:t>
       </w:r>
     </w:p>
     <w:p>
@@ -17,9 +15,7 @@
         <w:pStyle w:val="Subtitle"/>
       </w:pPr>
       <w:r>
-        <w:t xml:space="preserve">
-Subtitle
-</w:t>
+        <w:t xml:space="preserve"> Subtitle </w:t>
       </w:r>
     </w:p>
     <w:p>
@@ -27,9 +23,7 @@
         <w:pStyle w:val="Author"/>
       </w:pPr>
       <w:r>
-        <w:t xml:space="preserve">
-Author
-</w:t>
+        <w:t xml:space="preserve"> Author </w:t>
       </w:r>
     </w:p>
     <w:p>
@@ -37,138 +31,113 @@
         <w:pStyle w:val="Date"/>
       </w:pPr>
       <w:r>
-        <w:t xml:space="preserve">
-Date
-</w:t>
-      </w:r>
-    </w:p>
-    <w:p>
-      <w:pPr>
-        <w:pStyle w:val="Compact"/>
+        <w:t xml:space="preserve"> Date </w:t>
+      </w:r>
+    </w:p>
+    <w:p>
+      <w:pPr>
         <w:pStyle w:val="Abstract"/>
       </w:pPr>
       <w:r>
-        <w:t xml:space="preserve">
-Abstract
-</w:t>
+        <w:t xml:space="preserve"> Abstract </w:t>
       </w:r>
     </w:p>
     <w:p>
       <w:pPr>
         <w:pStyle w:val="Heading1"/>
       </w:pPr>
-      <w:bookmarkStart w:id="21" w:name="heading-1"/>
-      <w:r>
-        <w:t xml:space="preserve">
-Heading 1
-</w:t>
-      </w:r>
-      <w:bookmarkEnd w:id="21"/>
+      <w:bookmarkStart w:id="0" w:name="heading-1"/>
+      <w:r>
+        <w:t xml:space="preserve"> Heading 1 </w:t>
+      </w:r>
+      <w:bookmarkEnd w:id="0"/>
     </w:p>
     <w:p>
       <w:pPr>
         <w:pStyle w:val="Heading2"/>
       </w:pPr>
-      <w:bookmarkStart w:id="22" w:name="heading-2"/>
-      <w:r>
-        <w:t xml:space="preserve">
-Heading 2
-</w:t>
-      </w:r>
-      <w:bookmarkEnd w:id="22"/>
+      <w:bookmarkStart w:id="1" w:name="heading-2"/>
+      <w:r>
+        <w:t xml:space="preserve"> Heading 2 </w:t>
+      </w:r>
+      <w:bookmarkEnd w:id="1"/>
     </w:p>
     <w:p>
       <w:pPr>
         <w:pStyle w:val="Heading3"/>
       </w:pPr>
-      <w:bookmarkStart w:id="23" w:name="heading-3"/>
-      <w:r>
-        <w:t xml:space="preserve">
-Heading 3
-</w:t>
-      </w:r>
-      <w:bookmarkEnd w:id="23"/>
+      <w:bookmarkStart w:id="2" w:name="heading-3"/>
+      <w:r>
+        <w:t xml:space="preserve"> Heading 3 </w:t>
+      </w:r>
+      <w:bookmarkEnd w:id="2"/>
     </w:p>
     <w:p>
       <w:pPr>
         <w:pStyle w:val="Heading4"/>
       </w:pPr>
-      <w:bookmarkStart w:id="24" w:name="heading-4"/>
-      <w:r>
-        <w:t xml:space="preserve">
-Heading 4
-</w:t>
-      </w:r>
-      <w:bookmarkEnd w:id="24"/>
+      <w:bookmarkStart w:id="3" w:name="heading-4"/>
+      <w:r>
+        <w:t xml:space="preserve"> Heading 4 </w:t>
+      </w:r>
+      <w:bookmarkEnd w:id="3"/>
     </w:p>
     <w:p>
       <w:pPr>
         <w:pStyle w:val="Heading5"/>
       </w:pPr>
-      <w:bookmarkStart w:id="25" w:name="heading-5"/>
-      <w:r>
-        <w:t xml:space="preserve">
-Heading 5
-</w:t>
-      </w:r>
-      <w:bookmarkEnd w:id="25"/>
+      <w:bookmarkStart w:id="4" w:name="heading-5"/>
+      <w:r>
+        <w:t xml:space="preserve"> Heading 5 </w:t>
+      </w:r>
+      <w:bookmarkEnd w:id="4"/>
     </w:p>
     <w:p>
       <w:pPr>
         <w:pStyle w:val="Heading6"/>
       </w:pPr>
-      <w:bookmarkStart w:id="26" w:name="heading-6"/>
-      <w:r>
-        <w:t xml:space="preserve">
-Heading 6
-</w:t>
-      </w:r>
-      <w:bookmarkEnd w:id="26"/>
+      <w:bookmarkStart w:id="5" w:name="heading-6"/>
+      <w:r>
+        <w:t xml:space="preserve"> Heading 6 </w:t>
+      </w:r>
+      <w:bookmarkEnd w:id="5"/>
     </w:p>
     <w:p>
       <w:pPr>
         <w:pStyle w:val="Heading7"/>
       </w:pPr>
-      <w:bookmarkStart w:id="27" w:name="heading-7"/>
-      <w:r>
-        <w:t xml:space="preserve">
-Heading 7
-</w:t>
-      </w:r>
-      <w:bookmarkEnd w:id="27"/>
+      <w:bookmarkStart w:id="6" w:name="heading-7"/>
+      <w:r>
+        <w:t xml:space="preserve"> Heading 7 </w:t>
+      </w:r>
+      <w:bookmarkEnd w:id="6"/>
     </w:p>
     <w:p>
       <w:pPr>
         <w:pStyle w:val="Heading8"/>
       </w:pPr>
-      <w:bookmarkStart w:id="28" w:name="heading-8"/>
-      <w:r>
-        <w:t xml:space="preserve">
-Heading 8
-</w:t>
-      </w:r>
-      <w:bookmarkEnd w:id="28"/>
+      <w:bookmarkStart w:id="7" w:name="heading-8"/>
+      <w:r>
+        <w:t xml:space="preserve"> Heading 8 </w:t>
+      </w:r>
+      <w:bookmarkEnd w:id="7"/>
     </w:p>
     <w:p>
       <w:pPr>
         <w:pStyle w:val="Heading9"/>
       </w:pPr>
-      <w:bookmarkStart w:id="29" w:name="heading-9"/>
-      <w:r>
-        <w:t xml:space="preserve">
-Heading 9
-</w:t>
-      </w:r>
-      <w:bookmarkEnd w:id="29"/>
+      <w:bookmarkStart w:id="8" w:name="heading-9"/>
+      <w:r>
+        <w:t xml:space="preserve"> Heading 9 </w:t>
+      </w:r>
+      <w:bookmarkEnd w:id="8"/>
     </w:p>
     <w:p>
       <w:pPr>
         <w:pStyle w:val="FirstParagraph"/>
       </w:pPr>
       <w:r>
-        <w:t xml:space="preserve">
-First Paragraph.
-</w:t>
+        <w:t xml:space="preserve"> First Paragraph. </w:t>
       </w:r>
     </w:p>
     <w:p>
@@ -176,60 +145,33 @@
         <w:pStyle w:val="BodyText"/>
       </w:pPr>
       <w:r>
-        <w:t xml:space="preserve">
-Body Text. Body Text Char.
-</w:t>
-      </w:r>
-      <w:r>
-        <w:t xml:space="preserve">
-</w:t>
+        <w:t xml:space="preserve"> Body Text. Body Text Char.    </w:t>
       </w:r>
       <w:r>
         <w:rPr>
           <w:rStyle w:val="VerbatimChar"/>
         </w:rPr>
-        <w:t xml:space="preserve">
-Verbatim Char
-</w:t>
-      </w:r>
-      <w:r>
-        <w:t xml:space="preserve">
-.
-</w:t>
-      </w:r>
-      <w:r>
-        <w:t xml:space="preserve">
-</w:t>
-      </w:r>
-      <w:hyperlink r:id="rId30">
+        <w:t xml:space="preserve"> Verbatim Char </w:t>
+      </w:r>
+      <w:r>
+        <w:t xml:space="preserve"> .    </w:t>
+      </w:r>
+      <w:hyperlink r:id="rId7">
         <w:r>
           <w:rPr>
             <w:rStyle w:val="Hyperlink"/>
           </w:rPr>
-          <w:t xml:space="preserve">
-Hyperlink
-</w:t>
+          <w:t xml:space="preserve"> Hyperlink </w:t>
         </w:r>
       </w:hyperlink>
       <w:r>
-        <w:t xml:space="preserve">
-.
-</w:t>
-      </w:r>
-      <w:r>
-        <w:t xml:space="preserve">
-</w:t>
-      </w:r>
-      <w:r>
-        <w:t xml:space="preserve">
-Footnote.
-</w:t>
+        <w:t xml:space="preserve"> .     Footnote. </w:t>
       </w:r>
       <w:r>
         <w:rPr>
           <w:rStyle w:val="FootnoteReference"/>
         </w:rPr>
-        <w:footnoteReference w:id="31"/>
+        <w:footnoteReference w:id="1"/>
       </w:r>
     </w:p>
     <w:p>
@@ -237,9 +179,7 @@
         <w:pStyle w:val="BlockText"/>
       </w:pPr>
       <w:r>
-        <w:t xml:space="preserve">
-Block Text.
-</w:t>
+        <w:t xml:space="preserve"> Block Text. </w:t>
       </w:r>
     </w:p>
     <w:p>
@@ -247,86 +187,80 @@
         <w:pStyle w:val="TableCaption"/>
       </w:pPr>
       <w:r>
-        <w:t xml:space="preserve">
-Table caption.
-</w:t>
+        <w:t xml:space="preserve"> Table caption. </w:t>
       </w:r>
     </w:p>
     <w:tbl>
       <w:tblPr>
         <w:tblStyle w:val="Table"/>
-        <w:tblW w:type="pct" w:w="0.0"/>
-        <w:tblLook w:firstRow="1"/>
+        <w:tblW w:w="0" w:type="pct"/>
+        <w:tblLook w:val="07E0" w:firstRow="1" w:lastRow="1" w:firstColumn="1" w:lastColumn="1" w:noHBand="1" w:noVBand="1"/>
         <w:tblCaption w:val="Table caption."/>
       </w:tblPr>
-      <w:tblGrid/>
+      <w:tblGrid>
+        <w:gridCol w:w="750"/>
+        <w:gridCol w:w="750"/>
+      </w:tblGrid>
       <w:tr>
-        <w:trPr>
-          <w:cnfStyle w:firstRow="1"/>
-        </w:trPr>
         <w:tc>
           <w:tcPr>
+            <w:tcW w:w="0" w:type="auto"/>
             <w:tcBorders>
-              <w:bottom w:val="single"/>
+              <w:bottom w:val="single" w:sz="0" w:space="0" w:color="auto"/>
             </w:tcBorders>
             <w:vAlign w:val="bottom"/>
           </w:tcPr>
           <w:p>
             <w:pPr>
               <w:pStyle w:val="Compact"/>
-              <w:jc w:val="left"/>
             </w:pPr>
             <w:r>
-              <w:t xml:space="preserve">
-Table
-</w:t>
+              <w:t xml:space="preserve"> Table </w:t>
             </w:r>
           </w:p>
         </w:tc>
         <w:tc>
           <w:tcPr>
+            <w:tcW w:w="0" w:type="auto"/>
             <w:tcBorders>
-              <w:bottom w:val="single"/>
+              <w:bottom w:val="single" w:sz="0" w:space="0" w:color="auto"/>
             </w:tcBorders>
             <w:vAlign w:val="bottom"/>
           </w:tcPr>
           <w:p>
             <w:pPr>
               <w:pStyle w:val="Compact"/>
-              <w:jc w:val="left"/>
             </w:pPr>
             <w:r>
-              <w:t xml:space="preserve">
-Table
-</w:t>
+              <w:t xml:space="preserve"> Table </w:t>
             </w:r>
           </w:p>
         </w:tc>
       </w:tr>
       <w:tr>
         <w:tc>
+          <w:tcPr>
+            <w:tcW w:w="0" w:type="auto"/>
+          </w:tcPr>
           <w:p>
             <w:pPr>
               <w:pStyle w:val="Compact"/>
-              <w:jc w:val="left"/>
             </w:pPr>
             <w:r>
-              <w:t xml:space="preserve">
-1
-</w:t>
+              <w:t xml:space="preserve"> 1 </w:t>
             </w:r>
           </w:p>
         </w:tc>
         <w:tc>
+          <w:tcPr>
+            <w:tcW w:w="0" w:type="auto"/>
+          </w:tcPr>
           <w:p>
             <w:pPr>
               <w:pStyle w:val="Compact"/>
-              <w:jc w:val="left"/>
             </w:pPr>
             <w:r>
-              <w:t xml:space="preserve">
-2
-</w:t>
+              <w:t xml:space="preserve"> 2 </w:t>
             </w:r>
           </w:p>
         </w:tc>
@@ -337,9 +271,7 @@
         <w:pStyle w:val="ImageCaption"/>
       </w:pPr>
       <w:r>
-        <w:t xml:space="preserve">
-Image Caption
-</w:t>
+        <w:t xml:space="preserve"> Image Caption </w:t>
       </w:r>
     </w:p>
     <w:p>
@@ -347,9 +279,7 @@
         <w:pStyle w:val="DefinitionTerm"/>
       </w:pPr>
       <w:r>
-        <w:t xml:space="preserve">
-DefinitionTerm
-</w:t>
+        <w:t xml:space="preserve"> DefinitionTerm </w:t>
       </w:r>
     </w:p>
     <w:p>
@@ -357,9 +287,7 @@
         <w:pStyle w:val="Definition"/>
       </w:pPr>
       <w:r>
-        <w:t xml:space="preserve">
-Definition
-</w:t>
+        <w:t xml:space="preserve"> Definition </w:t>
       </w:r>
     </w:p>
     <w:p>
@@ -367,9 +295,7 @@
         <w:pStyle w:val="DefinitionTerm"/>
       </w:pPr>
       <w:r>
-        <w:t xml:space="preserve">
-DefinitionTerm
-</w:t>
+        <w:t xml:space="preserve"> DefinitionTerm </w:t>
       </w:r>
     </w:p>
     <w:p>
@@ -377,22 +303,74 @@
         <w:pStyle w:val="Definition"/>
       </w:pPr>
       <w:r>
-        <w:t xml:space="preserve">
-Definition
-</w:t>
-      </w:r>
-    </w:p>
-    <w:sectPr/>
+        <w:t xml:space="preserve"> Definition </w:t>
+      </w:r>
+    </w:p>
+    <w:p>
+      <w:pPr>
+        <w:pStyle w:val="Definition"/>
+      </w:pPr>
+    </w:p>
+    <w:p>
+      <w:pPr>
+        <w:pStyle w:val="Definition"/>
+      </w:pPr>
+      <w:r>
+        <w:t>Credit Title</w:t>
+      </w:r>
+    </w:p>
+    <w:p>
+      <w:pPr>
+        <w:pStyle w:val="Definition"/>
+      </w:pPr>
+      <w:bookmarkStart w:id="9" w:name="_GoBack"/>
+      <w:r>
+        <w:t>Credit Authors</w:t>
+      </w:r>
+    </w:p>
+    <w:bookmarkEnd w:id="9"/>
+    <w:p>
+      <w:pPr>
+        <w:pStyle w:val="Definition"/>
+      </w:pPr>
+    </w:p>
+    <w:sectPr>
+      <w:pgSz w:w="12240" w:h="15840"/>
+      <w:pgMar w:top="1440" w:right="1440" w:bottom="1440" w:left="1440" w:header="720" w:footer="720" w:gutter="0"/>
+      <w:cols w:space="720"/>
+    </w:sectPr>
   </w:body>
 </w:document>
 </file>
 
-<file path=word/comments.xml><?xml version="1.0" encoding="utf-8"?>
-<w:comments xmlns:w="http://schemas.openxmlformats.org/wordprocessingml/2006/main" xmlns:m="http://schemas.openxmlformats.org/officeDocument/2006/math" xmlns:r="http://schemas.openxmlformats.org/officeDocument/2006/relationships" xmlns:o="urn:schemas-microsoft-com:office:office" xmlns:v="urn:schemas-microsoft-com:vml" xmlns:w10="urn:schemas-microsoft-com:office:word" xmlns:a="http://schemas.openxmlformats.org/drawingml/2006/main" xmlns:pic="http://schemas.openxmlformats.org/drawingml/2006/picture" xmlns:wp="http://schemas.openxmlformats.org/drawingml/2006/wordprocessingDrawing"/>
+<file path=word/endnotes.xml><?xml version="1.0" encoding="utf-8"?>
+<w:endnotes xmlns:wpc="http://schemas.microsoft.com/office/word/2010/wordprocessingCanvas" xmlns:cx="http://schemas.microsoft.com/office/drawing/2014/chartex" xmlns:cx1="http://schemas.microsoft.com/office/drawing/2015/9/8/chartex" xmlns:cx2="http://schemas.microsoft.com/office/drawing/2015/10/21/chartex" xmlns:cx3="http://schemas.microsoft.com/office/drawing/2016/5/9/chartex" xmlns:cx4="http://schemas.microsoft.com/office/drawing/2016/5/10/chartex" xmlns:cx5="http://schemas.microsoft.com/office/drawing/2016/5/11/chartex" xmlns:cx6="http://schemas.microsoft.com/office/drawing/2016/5/12/chartex" xmlns:cx7="http://schemas.microsoft.com/office/drawing/2016/5/13/chartex" xmlns:cx8="http://schemas.microsoft.com/office/drawing/2016/5/14/chartex" xmlns:mc="http://schemas.openxmlformats.org/markup-compatibility/2006" xmlns:aink="http://schemas.microsoft.com/office/drawing/2016/ink" xmlns:am3d="http://schemas.microsoft.com/office/drawing/2017/model3d" xmlns:o="urn:schemas-microsoft-com:office:office" xmlns:r="http://schemas.openxmlformats.org/officeDocument/2006/relationships" xmlns:m="http://schemas.openxmlformats.org/officeDocument/2006/math" xmlns:v="urn:schemas-microsoft-com:vml" xmlns:wp14="http://schemas.microsoft.com/office/word/2010/wordprocessingDrawing" xmlns:wp="http://schemas.openxmlformats.org/drawingml/2006/wordprocessingDrawing" xmlns:w10="urn:schemas-microsoft-com:office:word" xmlns:w="http://schemas.openxmlformats.org/wordprocessingml/2006/main" xmlns:w14="http://schemas.microsoft.com/office/word/2010/wordml" xmlns:w15="http://schemas.microsoft.com/office/word/2012/wordml" xmlns:w16cid="http://schemas.microsoft.com/office/word/2016/wordml/cid" xmlns:w16se="http://schemas.microsoft.com/office/word/2015/wordml/symex" xmlns:wpg="http://schemas.microsoft.com/office/word/2010/wordprocessingGroup" xmlns:wpi="http://schemas.microsoft.com/office/word/2010/wordprocessingInk" xmlns:wne="http://schemas.microsoft.com/office/word/2006/wordml" xmlns:wps="http://schemas.microsoft.com/office/word/2010/wordprocessingShape" mc:Ignorable="w14 w15 w16se w16cid wp14">
+  <w:endnote w:type="separator" w:id="-1">
+    <w:p>
+      <w:r>
+        <w:separator/>
+      </w:r>
+    </w:p>
+  </w:endnote>
+  <w:endnote w:type="continuationSeparator" w:id="0">
+    <w:p>
+      <w:r>
+        <w:continuationSeparator/>
+      </w:r>
+    </w:p>
+  </w:endnote>
+</w:endnotes>
 </file>
 
 <file path=word/footnotes.xml><?xml version="1.0" encoding="utf-8"?>
-<w:footnotes xmlns:w="http://schemas.openxmlformats.org/wordprocessingml/2006/main" xmlns:m="http://schemas.openxmlformats.org/officeDocument/2006/math" xmlns:r="http://schemas.openxmlformats.org/officeDocument/2006/relationships" xmlns:o="urn:schemas-microsoft-com:office:office" xmlns:v="urn:schemas-microsoft-com:vml" xmlns:w10="urn:schemas-microsoft-com:office:word" xmlns:a="http://schemas.openxmlformats.org/drawingml/2006/main" xmlns:pic="http://schemas.openxmlformats.org/drawingml/2006/picture" xmlns:wp="http://schemas.openxmlformats.org/drawingml/2006/wordprocessingDrawing">
+<w:footnotes xmlns:wpc="http://schemas.microsoft.com/office/word/2010/wordprocessingCanvas" xmlns:cx="http://schemas.microsoft.com/office/drawing/2014/chartex" xmlns:cx1="http://schemas.microsoft.com/office/drawing/2015/9/8/chartex" xmlns:cx2="http://schemas.microsoft.com/office/drawing/2015/10/21/chartex" xmlns:cx3="http://schemas.microsoft.com/office/drawing/2016/5/9/chartex" xmlns:cx4="http://schemas.microsoft.com/office/drawing/2016/5/10/chartex" xmlns:cx5="http://schemas.microsoft.com/office/drawing/2016/5/11/chartex" xmlns:cx6="http://schemas.microsoft.com/office/drawing/2016/5/12/chartex" xmlns:cx7="http://schemas.microsoft.com/office/drawing/2016/5/13/chartex" xmlns:cx8="http://schemas.microsoft.com/office/drawing/2016/5/14/chartex" xmlns:mc="http://schemas.openxmlformats.org/markup-compatibility/2006" xmlns:aink="http://schemas.microsoft.com/office/drawing/2016/ink" xmlns:am3d="http://schemas.microsoft.com/office/drawing/2017/model3d" xmlns:o="urn:schemas-microsoft-com:office:office" xmlns:r="http://schemas.openxmlformats.org/officeDocument/2006/relationships" xmlns:m="http://schemas.openxmlformats.org/officeDocument/2006/math" xmlns:v="urn:schemas-microsoft-com:vml" xmlns:wp14="http://schemas.microsoft.com/office/word/2010/wordprocessingDrawing" xmlns:wp="http://schemas.openxmlformats.org/drawingml/2006/wordprocessingDrawing" xmlns:w10="urn:schemas-microsoft-com:office:word" xmlns:w="http://schemas.openxmlformats.org/wordprocessingml/2006/main" xmlns:w14="http://schemas.microsoft.com/office/word/2010/wordml" xmlns:w15="http://schemas.microsoft.com/office/word/2012/wordml" xmlns:w16cid="http://schemas.microsoft.com/office/word/2016/wordml/cid" xmlns:w16se="http://schemas.microsoft.com/office/word/2015/wordml/symex" xmlns:wpg="http://schemas.microsoft.com/office/word/2010/wordprocessingGroup" xmlns:wpi="http://schemas.microsoft.com/office/word/2010/wordprocessingInk" xmlns:wne="http://schemas.microsoft.com/office/word/2006/wordml" xmlns:wps="http://schemas.microsoft.com/office/word/2010/wordprocessingShape" mc:Ignorable="w14 w15 w16se w16cid wp14">
+  <w:footnote w:type="separator" w:id="-1">
+    <w:p>
+      <w:r>
+        <w:separator/>
+      </w:r>
+    </w:p>
+  </w:footnote>
   <w:footnote w:type="continuationSeparator" w:id="0">
     <w:p>
       <w:r>
@@ -400,14 +378,7 @@
       </w:r>
     </w:p>
   </w:footnote>
-  <w:footnote w:type="separator" w:id="-1">
-    <w:p>
-      <w:r>
-        <w:separator/>
-      </w:r>
-    </w:p>
-  </w:footnote>
-  <w:footnote w:id="31">
+  <w:footnote w:id="1">
     <w:p>
       <w:pPr>
         <w:pStyle w:val="FootnoteText"/>
@@ -419,10 +390,7 @@
         <w:footnoteRef/>
       </w:r>
       <w:r>
-        <w:t xml:space="preserve"> </w:t>
-      </w:r>
-      <w:r>
-        <w:t xml:space="preserve">Footnote Text.</w:t>
+        <w:t xml:space="preserve"> Footnote Text.</w:t>
       </w:r>
     </w:p>
   </w:footnote>
@@ -430,10 +398,196 @@
 </file>
 
 <file path=word/numbering.xml><?xml version="1.0" encoding="utf-8"?>
-<w:numbering xmlns:w="http://schemas.openxmlformats.org/wordprocessingml/2006/main">
-  <w:abstractNum w:abstractNumId="990">
-    <w:nsid w:val="170cd2de"/>
+<w:numbering xmlns:wpc="http://schemas.microsoft.com/office/word/2010/wordprocessingCanvas" xmlns:cx="http://schemas.microsoft.com/office/drawing/2014/chartex" xmlns:cx1="http://schemas.microsoft.com/office/drawing/2015/9/8/chartex" xmlns:cx2="http://schemas.microsoft.com/office/drawing/2015/10/21/chartex" xmlns:cx3="http://schemas.microsoft.com/office/drawing/2016/5/9/chartex" xmlns:cx4="http://schemas.microsoft.com/office/drawing/2016/5/10/chartex" xmlns:cx5="http://schemas.microsoft.com/office/drawing/2016/5/11/chartex" xmlns:cx6="http://schemas.microsoft.com/office/drawing/2016/5/12/chartex" xmlns:cx7="http://schemas.microsoft.com/office/drawing/2016/5/13/chartex" xmlns:cx8="http://schemas.microsoft.com/office/drawing/2016/5/14/chartex" xmlns:mc="http://schemas.openxmlformats.org/markup-compatibility/2006" xmlns:aink="http://schemas.microsoft.com/office/drawing/2016/ink" xmlns:am3d="http://schemas.microsoft.com/office/drawing/2017/model3d" xmlns:o="urn:schemas-microsoft-com:office:office" xmlns:r="http://schemas.openxmlformats.org/officeDocument/2006/relationships" xmlns:m="http://schemas.openxmlformats.org/officeDocument/2006/math" xmlns:v="urn:schemas-microsoft-com:vml" xmlns:wp14="http://schemas.microsoft.com/office/word/2010/wordprocessingDrawing" xmlns:wp="http://schemas.openxmlformats.org/drawingml/2006/wordprocessingDrawing" xmlns:w10="urn:schemas-microsoft-com:office:word" xmlns:w="http://schemas.openxmlformats.org/wordprocessingml/2006/main" xmlns:w14="http://schemas.microsoft.com/office/word/2010/wordml" xmlns:w15="http://schemas.microsoft.com/office/word/2012/wordml" xmlns:w16cid="http://schemas.microsoft.com/office/word/2016/wordml/cid" xmlns:w16se="http://schemas.microsoft.com/office/word/2015/wordml/symex" xmlns:wpg="http://schemas.microsoft.com/office/word/2010/wordprocessingGroup" xmlns:wpi="http://schemas.microsoft.com/office/word/2010/wordprocessingInk" xmlns:wne="http://schemas.microsoft.com/office/word/2006/wordml" xmlns:wps="http://schemas.microsoft.com/office/word/2010/wordprocessingShape" mc:Ignorable="w14 w15 w16se w16cid wp14">
+  <w:abstractNum w:abstractNumId="0" w15:restartNumberingAfterBreak="0">
+    <w:nsid w:val="FFFFFF7C"/>
+    <w:multiLevelType w:val="singleLevel"/>
+    <w:tmpl w:val="12800600"/>
+    <w:lvl w:ilvl="0">
+      <w:start w:val="1"/>
+      <w:numFmt w:val="decimal"/>
+      <w:lvlText w:val="%1."/>
+      <w:lvlJc w:val="left"/>
+      <w:pPr>
+        <w:tabs>
+          <w:tab w:val="num" w:pos="1800"/>
+        </w:tabs>
+        <w:ind w:left="1800" w:hanging="360"/>
+      </w:pPr>
+    </w:lvl>
+  </w:abstractNum>
+  <w:abstractNum w:abstractNumId="1" w15:restartNumberingAfterBreak="0">
+    <w:nsid w:val="FFFFFF7D"/>
+    <w:multiLevelType w:val="singleLevel"/>
+    <w:tmpl w:val="A792FAD6"/>
+    <w:lvl w:ilvl="0">
+      <w:start w:val="1"/>
+      <w:numFmt w:val="decimal"/>
+      <w:lvlText w:val="%1."/>
+      <w:lvlJc w:val="left"/>
+      <w:pPr>
+        <w:tabs>
+          <w:tab w:val="num" w:pos="1440"/>
+        </w:tabs>
+        <w:ind w:left="1440" w:hanging="360"/>
+      </w:pPr>
+    </w:lvl>
+  </w:abstractNum>
+  <w:abstractNum w:abstractNumId="2" w15:restartNumberingAfterBreak="0">
+    <w:nsid w:val="FFFFFF7E"/>
+    <w:multiLevelType w:val="singleLevel"/>
+    <w:tmpl w:val="7B084F1E"/>
+    <w:lvl w:ilvl="0">
+      <w:start w:val="1"/>
+      <w:numFmt w:val="decimal"/>
+      <w:lvlText w:val="%1."/>
+      <w:lvlJc w:val="left"/>
+      <w:pPr>
+        <w:tabs>
+          <w:tab w:val="num" w:pos="1080"/>
+        </w:tabs>
+        <w:ind w:left="1080" w:hanging="360"/>
+      </w:pPr>
+    </w:lvl>
+  </w:abstractNum>
+  <w:abstractNum w:abstractNumId="3" w15:restartNumberingAfterBreak="0">
+    <w:nsid w:val="FFFFFF7F"/>
+    <w:multiLevelType w:val="singleLevel"/>
+    <w:tmpl w:val="B412AB0A"/>
+    <w:lvl w:ilvl="0">
+      <w:start w:val="1"/>
+      <w:numFmt w:val="decimal"/>
+      <w:lvlText w:val="%1."/>
+      <w:lvlJc w:val="left"/>
+      <w:pPr>
+        <w:tabs>
+          <w:tab w:val="num" w:pos="720"/>
+        </w:tabs>
+        <w:ind w:left="720" w:hanging="360"/>
+      </w:pPr>
+    </w:lvl>
+  </w:abstractNum>
+  <w:abstractNum w:abstractNumId="4" w15:restartNumberingAfterBreak="0">
+    <w:nsid w:val="FFFFFF80"/>
+    <w:multiLevelType w:val="singleLevel"/>
+    <w:tmpl w:val="A1C0B9CE"/>
+    <w:lvl w:ilvl="0">
+      <w:start w:val="1"/>
+      <w:numFmt w:val="bullet"/>
+      <w:lvlText w:val=""/>
+      <w:lvlJc w:val="left"/>
+      <w:pPr>
+        <w:tabs>
+          <w:tab w:val="num" w:pos="1800"/>
+        </w:tabs>
+        <w:ind w:left="1800" w:hanging="360"/>
+      </w:pPr>
+      <w:rPr>
+        <w:rFonts w:ascii="Symbol" w:hAnsi="Symbol" w:hint="default"/>
+      </w:rPr>
+    </w:lvl>
+  </w:abstractNum>
+  <w:abstractNum w:abstractNumId="5" w15:restartNumberingAfterBreak="0">
+    <w:nsid w:val="FFFFFF81"/>
+    <w:multiLevelType w:val="singleLevel"/>
+    <w:tmpl w:val="B9707B18"/>
+    <w:lvl w:ilvl="0">
+      <w:start w:val="1"/>
+      <w:numFmt w:val="bullet"/>
+      <w:lvlText w:val=""/>
+      <w:lvlJc w:val="left"/>
+      <w:pPr>
+        <w:tabs>
+          <w:tab w:val="num" w:pos="1440"/>
+        </w:tabs>
+        <w:ind w:left="1440" w:hanging="360"/>
+      </w:pPr>
+      <w:rPr>
+        <w:rFonts w:ascii="Symbol" w:hAnsi="Symbol" w:hint="default"/>
+      </w:rPr>
+    </w:lvl>
+  </w:abstractNum>
+  <w:abstractNum w:abstractNumId="6" w15:restartNumberingAfterBreak="0">
+    <w:nsid w:val="FFFFFF82"/>
+    <w:multiLevelType w:val="singleLevel"/>
+    <w:tmpl w:val="C8E469F6"/>
+    <w:lvl w:ilvl="0">
+      <w:start w:val="1"/>
+      <w:numFmt w:val="bullet"/>
+      <w:lvlText w:val=""/>
+      <w:lvlJc w:val="left"/>
+      <w:pPr>
+        <w:tabs>
+          <w:tab w:val="num" w:pos="1080"/>
+        </w:tabs>
+        <w:ind w:left="1080" w:hanging="360"/>
+      </w:pPr>
+      <w:rPr>
+        <w:rFonts w:ascii="Symbol" w:hAnsi="Symbol" w:hint="default"/>
+      </w:rPr>
+    </w:lvl>
+  </w:abstractNum>
+  <w:abstractNum w:abstractNumId="7" w15:restartNumberingAfterBreak="0">
+    <w:nsid w:val="FFFFFF83"/>
+    <w:multiLevelType w:val="singleLevel"/>
+    <w:tmpl w:val="5C386240"/>
+    <w:lvl w:ilvl="0">
+      <w:start w:val="1"/>
+      <w:numFmt w:val="bullet"/>
+      <w:lvlText w:val=""/>
+      <w:lvlJc w:val="left"/>
+      <w:pPr>
+        <w:tabs>
+          <w:tab w:val="num" w:pos="720"/>
+        </w:tabs>
+        <w:ind w:left="720" w:hanging="360"/>
+      </w:pPr>
+      <w:rPr>
+        <w:rFonts w:ascii="Symbol" w:hAnsi="Symbol" w:hint="default"/>
+      </w:rPr>
+    </w:lvl>
+  </w:abstractNum>
+  <w:abstractNum w:abstractNumId="8" w15:restartNumberingAfterBreak="0">
+    <w:nsid w:val="FFFFFF88"/>
+    <w:multiLevelType w:val="singleLevel"/>
+    <w:tmpl w:val="4F502B82"/>
+    <w:lvl w:ilvl="0">
+      <w:start w:val="1"/>
+      <w:numFmt w:val="decimal"/>
+      <w:lvlText w:val="%1."/>
+      <w:lvlJc w:val="left"/>
+      <w:pPr>
+        <w:tabs>
+          <w:tab w:val="num" w:pos="360"/>
+        </w:tabs>
+        <w:ind w:left="360" w:hanging="360"/>
+      </w:pPr>
+    </w:lvl>
+  </w:abstractNum>
+  <w:abstractNum w:abstractNumId="9" w15:restartNumberingAfterBreak="0">
+    <w:nsid w:val="FFFFFF89"/>
+    <w:multiLevelType w:val="singleLevel"/>
+    <w:tmpl w:val="C8A03866"/>
+    <w:lvl w:ilvl="0">
+      <w:start w:val="1"/>
+      <w:numFmt w:val="bullet"/>
+      <w:lvlText w:val=""/>
+      <w:lvlJc w:val="left"/>
+      <w:pPr>
+        <w:tabs>
+          <w:tab w:val="num" w:pos="360"/>
+        </w:tabs>
+        <w:ind w:left="360" w:hanging="360"/>
+      </w:pPr>
+      <w:rPr>
+        <w:rFonts w:ascii="Symbol" w:hAnsi="Symbol" w:hint="default"/>
+      </w:rPr>
+    </w:lvl>
+  </w:abstractNum>
+  <w:abstractNum w:abstractNumId="10" w15:restartNumberingAfterBreak="0">
+    <w:nsid w:val="170CD2DE"/>
     <w:multiLevelType w:val="multilevel"/>
+    <w:tmpl w:val="E7BE272E"/>
     <w:lvl w:ilvl="0">
       <w:numFmt w:val="bullet"/>
       <w:lvlText w:val=" "/>
@@ -534,142 +688,394 @@
       </w:pPr>
     </w:lvl>
   </w:abstractNum>
-  <w:num w:numId="1000">
-    <w:abstractNumId w:val="990"/>
+  <w:num w:numId="1">
+    <w:abstractNumId w:val="10"/>
+  </w:num>
+  <w:num w:numId="2">
+    <w:abstractNumId w:val="0"/>
+  </w:num>
+  <w:num w:numId="3">
+    <w:abstractNumId w:val="1"/>
+  </w:num>
+  <w:num w:numId="4">
+    <w:abstractNumId w:val="2"/>
+  </w:num>
+  <w:num w:numId="5">
+    <w:abstractNumId w:val="3"/>
+  </w:num>
+  <w:num w:numId="6">
+    <w:abstractNumId w:val="8"/>
+  </w:num>
+  <w:num w:numId="7">
+    <w:abstractNumId w:val="4"/>
+  </w:num>
+  <w:num w:numId="8">
+    <w:abstractNumId w:val="5"/>
+  </w:num>
+  <w:num w:numId="9">
+    <w:abstractNumId w:val="6"/>
+  </w:num>
+  <w:num w:numId="10">
+    <w:abstractNumId w:val="7"/>
+  </w:num>
+  <w:num w:numId="11">
+    <w:abstractNumId w:val="9"/>
   </w:num>
 </w:numbering>
 </file>
 
 <file path=word/styles.xml><?xml version="1.0" encoding="utf-8"?>
-<w:styles xmlns:r="http://schemas.openxmlformats.org/officeDocument/2006/relationships" xmlns:w="http://schemas.openxmlformats.org/wordprocessingml/2006/main">
+<w:styles xmlns:mc="http://schemas.openxmlformats.org/markup-compatibility/2006" xmlns:r="http://schemas.openxmlformats.org/officeDocument/2006/relationships" xmlns:w="http://schemas.openxmlformats.org/wordprocessingml/2006/main" xmlns:w14="http://schemas.microsoft.com/office/word/2010/wordml" xmlns:w15="http://schemas.microsoft.com/office/word/2012/wordml" xmlns:w16cid="http://schemas.microsoft.com/office/word/2016/wordml/cid" xmlns:w16se="http://schemas.microsoft.com/office/word/2015/wordml/symex" mc:Ignorable="w14 w15 w16se w16cid">
   <w:docDefaults>
     <w:rPrDefault>
       <w:rPr>
-        <!-- H2O override typeface and font sizes -->
-        <w:rFonts w:ascii="Garamond" w:cs="Times New Roman" w:eastAsia="Times New Roman" w:hAnsi="Garamond"/>
+        <w:rFonts w:ascii="Garamond" w:eastAsia="Times New Roman" w:hAnsi="Garamond" w:cs="Times New Roman"/>
         <w:lang w:val="en-US" w:eastAsia="en-US" w:bidi="ar-SA"/>
       </w:rPr>
     </w:rPrDefault>
-    <!-- H2O override default paragraph spacing -->
     <w:pPrDefault/>
   </w:docDefaults>
-  <w:latentStyles w:defLockedState="0" w:defUIPriority="0" w:defSemiHidden="0" w:defUnhideWhenUsed="0" w:defQFormat="0" w:count="276"/>
+  <w:latentStyles w:defLockedState="0" w:defUIPriority="0" w:defSemiHidden="0" w:defUnhideWhenUsed="0" w:defQFormat="0" w:count="375">
+    <w:lsdException w:name="heading 6" w:semiHidden="1" w:unhideWhenUsed="1"/>
+    <w:lsdException w:name="index 3" w:semiHidden="1" w:unhideWhenUsed="1"/>
+    <w:lsdException w:name="index 4" w:semiHidden="1" w:unhideWhenUsed="1"/>
+    <w:lsdException w:name="index 5" w:semiHidden="1" w:unhideWhenUsed="1"/>
+    <w:lsdException w:name="index 6" w:semiHidden="1" w:unhideWhenUsed="1"/>
+    <w:lsdException w:name="index 7" w:semiHidden="1" w:unhideWhenUsed="1"/>
+    <w:lsdException w:name="index 8" w:semiHidden="1" w:unhideWhenUsed="1"/>
+    <w:lsdException w:name="index 9" w:semiHidden="1" w:unhideWhenUsed="1"/>
+    <w:lsdException w:name="toc 1" w:semiHidden="1" w:unhideWhenUsed="1"/>
+    <w:lsdException w:name="toc 2" w:semiHidden="1" w:unhideWhenUsed="1"/>
+    <w:lsdException w:name="toc 3" w:semiHidden="1" w:unhideWhenUsed="1"/>
+    <w:lsdException w:name="toc 4" w:semiHidden="1" w:unhideWhenUsed="1"/>
+    <w:lsdException w:name="toc 5" w:semiHidden="1" w:unhideWhenUsed="1"/>
+    <w:lsdException w:name="toc 6" w:semiHidden="1" w:unhideWhenUsed="1"/>
+    <w:lsdException w:name="toc 7" w:semiHidden="1" w:unhideWhenUsed="1"/>
+    <w:lsdException w:name="toc 8" w:semiHidden="1" w:unhideWhenUsed="1"/>
+    <w:lsdException w:name="toc 9" w:semiHidden="1" w:unhideWhenUsed="1"/>
+    <w:lsdException w:name="Normal Indent" w:semiHidden="1" w:unhideWhenUsed="1"/>
+    <w:lsdException w:name="footnote text" w:semiHidden="1" w:unhideWhenUsed="1"/>
+    <w:lsdException w:name="annotation text" w:semiHidden="1" w:unhideWhenUsed="1"/>
+    <w:lsdException w:name="header" w:semiHidden="1" w:unhideWhenUsed="1"/>
+    <w:lsdException w:name="footer" w:semiHidden="1" w:unhideWhenUsed="1"/>
+    <w:lsdException w:name="index heading" w:semiHidden="1" w:unhideWhenUsed="1"/>
+    <w:lsdException w:name="caption" w:semiHidden="1" w:unhideWhenUsed="1"/>
+    <w:lsdException w:name="table of figures" w:semiHidden="1" w:unhideWhenUsed="1"/>
+    <w:lsdException w:name="envelope address" w:semiHidden="1" w:unhideWhenUsed="1"/>
+    <w:lsdException w:name="envelope return" w:semiHidden="1" w:unhideWhenUsed="1"/>
+    <w:lsdException w:name="footnote reference" w:semiHidden="1" w:unhideWhenUsed="1"/>
+    <w:lsdException w:name="annotation reference" w:semiHidden="1" w:unhideWhenUsed="1"/>
+    <w:lsdException w:name="line number" w:semiHidden="1" w:unhideWhenUsed="1"/>
+    <w:lsdException w:name="page number" w:semiHidden="1" w:unhideWhenUsed="1"/>
+    <w:lsdException w:name="endnote reference" w:semiHidden="1" w:unhideWhenUsed="1"/>
+    <w:lsdException w:name="endnote text" w:semiHidden="1" w:unhideWhenUsed="1"/>
+    <w:lsdException w:name="table of authorities" w:semiHidden="1" w:unhideWhenUsed="1"/>
+    <w:lsdException w:name="macro" w:semiHidden="1" w:unhideWhenUsed="1"/>
+    <w:lsdException w:name="toa heading" w:semiHidden="1" w:unhideWhenUsed="1"/>
+    <w:lsdException w:name="List" w:semiHidden="1" w:unhideWhenUsed="1"/>
+    <w:lsdException w:name="List Bullet" w:semiHidden="1" w:unhideWhenUsed="1"/>
+    <w:lsdException w:name="List Number" w:semiHidden="1" w:unhideWhenUsed="1"/>
+    <w:lsdException w:name="List 2" w:semiHidden="1" w:unhideWhenUsed="1"/>
+    <w:lsdException w:name="List 3" w:semiHidden="1" w:unhideWhenUsed="1"/>
+    <w:lsdException w:name="List 4" w:semiHidden="1" w:unhideWhenUsed="1"/>
+    <w:lsdException w:name="List 5" w:semiHidden="1" w:unhideWhenUsed="1"/>
+    <w:lsdException w:name="List Bullet 3" w:semiHidden="1" w:unhideWhenUsed="1"/>
+    <w:lsdException w:name="List Bullet 4" w:semiHidden="1" w:unhideWhenUsed="1"/>
+    <w:lsdException w:name="List Number 3" w:semiHidden="1" w:unhideWhenUsed="1"/>
+    <w:lsdException w:name="List Number 4" w:semiHidden="1" w:unhideWhenUsed="1"/>
+    <w:lsdException w:name="List Number 5" w:semiHidden="1" w:unhideWhenUsed="1"/>
+    <w:lsdException w:name="Closing" w:semiHidden="1" w:unhideWhenUsed="1"/>
+    <w:lsdException w:name="Signature" w:semiHidden="1" w:unhideWhenUsed="1"/>
+    <w:lsdException w:name="Default Paragraph Font" w:semiHidden="1" w:unhideWhenUsed="1"/>
+    <w:lsdException w:name="Body Text" w:semiHidden="1" w:unhideWhenUsed="1"/>
+    <w:lsdException w:name="Body Text Indent" w:semiHidden="1" w:unhideWhenUsed="1"/>
+    <w:lsdException w:name="List Continue" w:semiHidden="1" w:unhideWhenUsed="1"/>
+    <w:lsdException w:name="List Continue 2" w:semiHidden="1" w:unhideWhenUsed="1"/>
+    <w:lsdException w:name="List Continue 3" w:semiHidden="1" w:unhideWhenUsed="1"/>
+    <w:lsdException w:name="List Continue 4" w:semiHidden="1" w:unhideWhenUsed="1"/>
+    <w:lsdException w:name="List Continue 5" w:semiHidden="1" w:unhideWhenUsed="1"/>
+    <w:lsdException w:name="Message Header" w:semiHidden="1" w:unhideWhenUsed="1"/>
+    <w:lsdException w:name="Salutation" w:semiHidden="1" w:unhideWhenUsed="1"/>
+    <w:lsdException w:name="Date" w:semiHidden="1" w:unhideWhenUsed="1"/>
+    <w:lsdException w:name="Body Text First Indent" w:semiHidden="1" w:unhideWhenUsed="1"/>
+    <w:lsdException w:name="Body Text First Indent 2" w:semiHidden="1" w:unhideWhenUsed="1"/>
+    <w:lsdException w:name="Body Text Indent 3" w:semiHidden="1" w:unhideWhenUsed="1"/>
+    <w:lsdException w:name="Block Text" w:semiHidden="1" w:unhideWhenUsed="1"/>
+    <w:lsdException w:name="Hyperlink" w:semiHidden="1" w:unhideWhenUsed="1"/>
+    <w:lsdException w:name="FollowedHyperlink" w:semiHidden="1" w:unhideWhenUsed="1"/>
+    <w:lsdException w:name="Document Map" w:semiHidden="1" w:unhideWhenUsed="1"/>
+    <w:lsdException w:name="Plain Text" w:semiHidden="1" w:unhideWhenUsed="1"/>
+    <w:lsdException w:name="E-mail Signature" w:semiHidden="1" w:unhideWhenUsed="1"/>
+    <w:lsdException w:name="HTML Top of Form" w:semiHidden="1" w:unhideWhenUsed="1"/>
+    <w:lsdException w:name="HTML Bottom of Form" w:semiHidden="1" w:unhideWhenUsed="1"/>
+    <w:lsdException w:name="Normal (Web)" w:semiHidden="1" w:unhideWhenUsed="1"/>
+    <w:lsdException w:name="HTML Acronym" w:semiHidden="1" w:unhideWhenUsed="1"/>
+    <w:lsdException w:name="HTML Address" w:semiHidden="1" w:unhideWhenUsed="1"/>
+    <w:lsdException w:name="HTML Cite" w:semiHidden="1" w:unhideWhenUsed="1"/>
+    <w:lsdException w:name="HTML Code" w:semiHidden="1" w:unhideWhenUsed="1"/>
+    <w:lsdException w:name="HTML Definition" w:semiHidden="1" w:unhideWhenUsed="1"/>
+    <w:lsdException w:name="HTML Keyboard" w:semiHidden="1" w:unhideWhenUsed="1"/>
+    <w:lsdException w:name="HTML Preformatted" w:semiHidden="1" w:unhideWhenUsed="1"/>
+    <w:lsdException w:name="HTML Sample" w:semiHidden="1" w:unhideWhenUsed="1"/>
+    <w:lsdException w:name="HTML Typewriter" w:semiHidden="1" w:unhideWhenUsed="1"/>
+    <w:lsdException w:name="HTML Variable" w:semiHidden="1" w:unhideWhenUsed="1"/>
+    <w:lsdException w:name="Normal Table" w:semiHidden="1" w:unhideWhenUsed="1"/>
+    <w:lsdException w:name="annotation subject" w:semiHidden="1" w:unhideWhenUsed="1"/>
+    <w:lsdException w:name="No List" w:semiHidden="1" w:unhideWhenUsed="1"/>
+    <w:lsdException w:name="Outline List 1" w:semiHidden="1" w:unhideWhenUsed="1"/>
+    <w:lsdException w:name="Outline List 2" w:semiHidden="1" w:unhideWhenUsed="1"/>
+    <w:lsdException w:name="Outline List 3" w:semiHidden="1" w:unhideWhenUsed="1"/>
+    <w:lsdException w:name="Table Simple 1" w:semiHidden="1" w:unhideWhenUsed="1"/>
+    <w:lsdException w:name="Table Simple 2" w:semiHidden="1" w:unhideWhenUsed="1"/>
+    <w:lsdException w:name="Table Simple 3" w:semiHidden="1" w:unhideWhenUsed="1"/>
+    <w:lsdException w:name="Table Classic 1" w:semiHidden="1" w:unhideWhenUsed="1"/>
+    <w:lsdException w:name="Table Classic 2" w:semiHidden="1" w:unhideWhenUsed="1"/>
+    <w:lsdException w:name="Table Classic 3" w:semiHidden="1" w:unhideWhenUsed="1"/>
+    <w:lsdException w:name="Table Classic 4" w:semiHidden="1" w:unhideWhenUsed="1"/>
+    <w:lsdException w:name="Table Colorful 1" w:semiHidden="1" w:unhideWhenUsed="1"/>
+    <w:lsdException w:name="Table Colorful 2" w:semiHidden="1" w:unhideWhenUsed="1"/>
+    <w:lsdException w:name="Table Colorful 3" w:semiHidden="1" w:unhideWhenUsed="1"/>
+    <w:lsdException w:name="Table Columns 1" w:semiHidden="1" w:unhideWhenUsed="1"/>
+    <w:lsdException w:name="Table Columns 2" w:semiHidden="1" w:unhideWhenUsed="1"/>
+    <w:lsdException w:name="Table Columns 3" w:semiHidden="1" w:unhideWhenUsed="1"/>
+    <w:lsdException w:name="Table Columns 4" w:semiHidden="1" w:unhideWhenUsed="1"/>
+    <w:lsdException w:name="Table Columns 5" w:semiHidden="1" w:unhideWhenUsed="1"/>
+    <w:lsdException w:name="Table Grid 1" w:semiHidden="1" w:unhideWhenUsed="1"/>
+    <w:lsdException w:name="Table Grid 2" w:semiHidden="1" w:unhideWhenUsed="1"/>
+    <w:lsdException w:name="Table Grid 3" w:semiHidden="1" w:unhideWhenUsed="1"/>
+    <w:lsdException w:name="Table Grid 4" w:semiHidden="1" w:unhideWhenUsed="1"/>
+    <w:lsdException w:name="Table Grid 5" w:semiHidden="1" w:unhideWhenUsed="1"/>
+    <w:lsdException w:name="Table Grid 6" w:semiHidden="1" w:unhideWhenUsed="1"/>
+    <w:lsdException w:name="Table Grid 7" w:semiHidden="1" w:unhideWhenUsed="1"/>
+    <w:lsdException w:name="Table Grid 8" w:semiHidden="1" w:unhideWhenUsed="1"/>
+    <w:lsdException w:name="Table List 1" w:semiHidden="1" w:unhideWhenUsed="1"/>
+    <w:lsdException w:name="Table List 2" w:semiHidden="1" w:unhideWhenUsed="1"/>
+    <w:lsdException w:name="Table List 3" w:semiHidden="1" w:unhideWhenUsed="1"/>
+    <w:lsdException w:name="Table List 4" w:semiHidden="1" w:unhideWhenUsed="1"/>
+    <w:lsdException w:name="Table List 5" w:semiHidden="1" w:unhideWhenUsed="1"/>
+    <w:lsdException w:name="Table List 6" w:semiHidden="1" w:unhideWhenUsed="1"/>
+    <w:lsdException w:name="Table List 7" w:semiHidden="1" w:unhideWhenUsed="1"/>
+    <w:lsdException w:name="Table List 8" w:semiHidden="1" w:unhideWhenUsed="1"/>
+    <w:lsdException w:name="Table 3D effects 1" w:semiHidden="1" w:unhideWhenUsed="1"/>
+    <w:lsdException w:name="Table 3D effects 2" w:semiHidden="1" w:unhideWhenUsed="1"/>
+    <w:lsdException w:name="Table 3D effects 3" w:semiHidden="1" w:unhideWhenUsed="1"/>
+    <w:lsdException w:name="Table Contemporary" w:semiHidden="1" w:unhideWhenUsed="1"/>
+    <w:lsdException w:name="Table Elegant" w:semiHidden="1" w:unhideWhenUsed="1"/>
+    <w:lsdException w:name="Table Professional" w:semiHidden="1" w:unhideWhenUsed="1"/>
+    <w:lsdException w:name="Table Subtle 1" w:semiHidden="1" w:unhideWhenUsed="1"/>
+    <w:lsdException w:name="Table Subtle 2" w:semiHidden="1" w:unhideWhenUsed="1"/>
+    <w:lsdException w:name="Table Web 1" w:semiHidden="1" w:unhideWhenUsed="1"/>
+    <w:lsdException w:name="Table Web 2" w:semiHidden="1" w:unhideWhenUsed="1"/>
+    <w:lsdException w:name="Table Web 3" w:semiHidden="1" w:unhideWhenUsed="1"/>
+    <w:lsdException w:name="Balloon Text" w:semiHidden="1" w:unhideWhenUsed="1"/>
+    <w:lsdException w:name="Table Theme" w:semiHidden="1" w:unhideWhenUsed="1"/>
+    <w:lsdException w:name="Placeholder Text" w:semiHidden="1"/>
+    <w:lsdException w:name="Light Shading"/>
+    <w:lsdException w:name="Light List"/>
+    <w:lsdException w:name="Light Grid"/>
+    <w:lsdException w:name="Dark List"/>
+    <w:lsdException w:name="Colorful Shading"/>
+    <w:lsdException w:name="Colorful List"/>
+    <w:lsdException w:name="Colorful Grid"/>
+    <w:lsdException w:name="Light Shading Accent 1"/>
+    <w:lsdException w:name="Light List Accent 1"/>
+    <w:lsdException w:name="Light Grid Accent 1"/>
+    <w:lsdException w:name="Medium Shading 1 Accent 1"/>
+    <w:lsdException w:name="Medium Shading 2 Accent 1"/>
+    <w:lsdException w:name="Medium List 1 Accent 1"/>
+    <w:lsdException w:name="Revision" w:semiHidden="1"/>
+    <w:lsdException w:name="Medium List 2 Accent 1"/>
+    <w:lsdException w:name="Medium Grid 1 Accent 1"/>
+    <w:lsdException w:name="Medium Grid 2 Accent 1"/>
+    <w:lsdException w:name="Medium Grid 3 Accent 1"/>
+    <w:lsdException w:name="Dark List Accent 1"/>
+    <w:lsdException w:name="Colorful Shading Accent 1"/>
+    <w:lsdException w:name="Colorful List Accent 1"/>
+    <w:lsdException w:name="Colorful Grid Accent 1"/>
+    <w:lsdException w:name="Light Shading Accent 2"/>
+    <w:lsdException w:name="Light List Accent 2"/>
+    <w:lsdException w:name="Light Grid Accent 2"/>
+    <w:lsdException w:name="Medium Shading 1 Accent 2"/>
+    <w:lsdException w:name="Medium Shading 2 Accent 2"/>
+    <w:lsdException w:name="Medium List 1 Accent 2"/>
+    <w:lsdException w:name="Medium List 2 Accent 2"/>
+    <w:lsdException w:name="Medium Grid 1 Accent 2"/>
+    <w:lsdException w:name="Medium Grid 2 Accent 2"/>
+    <w:lsdException w:name="Medium Grid 3 Accent 2"/>
+    <w:lsdException w:name="Dark List Accent 2"/>
+    <w:lsdException w:name="Colorful Shading Accent 2"/>
+    <w:lsdException w:name="Colorful List Accent 2"/>
+    <w:lsdException w:name="Colorful Grid Accent 2"/>
+    <w:lsdException w:name="Light Shading Accent 3"/>
+    <w:lsdException w:name="Light List Accent 3"/>
+    <w:lsdException w:name="Light Grid Accent 3"/>
+    <w:lsdException w:name="Medium Shading 1 Accent 3"/>
+    <w:lsdException w:name="Medium Shading 2 Accent 3"/>
+    <w:lsdException w:name="Medium List 1 Accent 3"/>
+    <w:lsdException w:name="Medium List 2 Accent 3"/>
+    <w:lsdException w:name="Medium Grid 1 Accent 3"/>
+    <w:lsdException w:name="Medium Grid 2 Accent 3"/>
+    <w:lsdException w:name="Medium Grid 3 Accent 3"/>
+    <w:lsdException w:name="Dark List Accent 3"/>
+    <w:lsdException w:name="Colorful Shading Accent 3"/>
+    <w:lsdException w:name="Colorful List Accent 3"/>
+    <w:lsdException w:name="Colorful Grid Accent 3"/>
+    <w:lsdException w:name="Light Shading Accent 4"/>
+    <w:lsdException w:name="Light List Accent 4"/>
+    <w:lsdException w:name="Light Grid Accent 4"/>
+    <w:lsdException w:name="Medium Shading 1 Accent 4"/>
+    <w:lsdException w:name="Medium Shading 2 Accent 4"/>
+    <w:lsdException w:name="Medium List 1 Accent 4"/>
+    <w:lsdException w:name="Medium List 2 Accent 4"/>
+    <w:lsdException w:name="Medium Grid 1 Accent 4"/>
+    <w:lsdException w:name="Medium Grid 2 Accent 4"/>
+    <w:lsdException w:name="Medium Grid 3 Accent 4"/>
+    <w:lsdException w:name="Dark List Accent 4"/>
+    <w:lsdException w:name="Colorful Shading Accent 4"/>
+    <w:lsdException w:name="Colorful List Accent 4"/>
+    <w:lsdException w:name="Colorful Grid Accent 4"/>
+    <w:lsdException w:name="Light Shading Accent 5"/>
+    <w:lsdException w:name="Light List Accent 5"/>
+    <w:lsdException w:name="Light Grid Accent 5"/>
+    <w:lsdException w:name="Medium Shading 1 Accent 5"/>
+    <w:lsdException w:name="Medium Shading 2 Accent 5"/>
+    <w:lsdException w:name="Medium List 1 Accent 5"/>
+    <w:lsdException w:name="Medium List 2 Accent 5"/>
+    <w:lsdException w:name="Medium Grid 1 Accent 5"/>
+    <w:lsdException w:name="Medium Grid 2 Accent 5"/>
+    <w:lsdException w:name="Medium Grid 3 Accent 5"/>
+    <w:lsdException w:name="Dark List Accent 5"/>
+    <w:lsdException w:name="Colorful Shading Accent 5"/>
+    <w:lsdException w:name="Colorful List Accent 5"/>
+    <w:lsdException w:name="Colorful Grid Accent 5"/>
+    <w:lsdException w:name="Light Shading Accent 6"/>
+    <w:lsdException w:name="Light List Accent 6"/>
+    <w:lsdException w:name="Light Grid Accent 6"/>
+    <w:lsdException w:name="Medium Shading 1 Accent 6"/>
+    <w:lsdException w:name="Medium Shading 2 Accent 6"/>
+    <w:lsdException w:name="Medium List 1 Accent 6"/>
+    <w:lsdException w:name="Medium List 2 Accent 6"/>
+    <w:lsdException w:name="Medium Grid 1 Accent 6"/>
+    <w:lsdException w:name="Medium Grid 2 Accent 6"/>
+    <w:lsdException w:name="Medium Grid 3 Accent 6"/>
+    <w:lsdException w:name="Dark List Accent 6"/>
+    <w:lsdException w:name="Colorful Shading Accent 6"/>
+    <w:lsdException w:name="Colorful List Accent 6"/>
+    <w:lsdException w:name="Colorful Grid Accent 6"/>
+    <w:lsdException w:name="Bibliography" w:semiHidden="1" w:unhideWhenUsed="1"/>
+    <w:lsdException w:name="TOC Heading" w:semiHidden="1" w:unhideWhenUsed="1"/>
+    <w:lsdException w:name="Grid Table 4" w:uiPriority="49"/>
+    <w:lsdException w:name="Grid Table 5 Dark" w:uiPriority="50"/>
+    <w:lsdException w:name="Grid Table 6 Colorful" w:uiPriority="51"/>
+    <w:lsdException w:name="Grid Table 7 Colorful" w:uiPriority="52"/>
+    <w:lsdException w:name="Grid Table 1 Light Accent 1" w:uiPriority="46"/>
+    <w:lsdException w:name="Grid Table 2 Accent 1" w:uiPriority="47"/>
+    <w:lsdException w:name="Grid Table 3 Accent 1" w:uiPriority="48"/>
+    <w:lsdException w:name="Grid Table 4 Accent 1" w:uiPriority="49"/>
+    <w:lsdException w:name="Grid Table 5 Dark Accent 1" w:uiPriority="50"/>
+    <w:lsdException w:name="Grid Table 6 Colorful Accent 1" w:uiPriority="51"/>
+    <w:lsdException w:name="Grid Table 7 Colorful Accent 1" w:uiPriority="52"/>
+    <w:lsdException w:name="Grid Table 1 Light Accent 2" w:uiPriority="46"/>
+    <w:lsdException w:name="Grid Table 2 Accent 2" w:uiPriority="47"/>
+    <w:lsdException w:name="Grid Table 3 Accent 2" w:uiPriority="48"/>
+    <w:lsdException w:name="Grid Table 4 Accent 2" w:uiPriority="49"/>
+    <w:lsdException w:name="Grid Table 5 Dark Accent 2" w:uiPriority="50"/>
+    <w:lsdException w:name="Grid Table 6 Colorful Accent 2" w:uiPriority="51"/>
+    <w:lsdException w:name="Grid Table 7 Colorful Accent 2" w:uiPriority="52"/>
+    <w:lsdException w:name="Grid Table 1 Light Accent 3" w:uiPriority="46"/>
+    <w:lsdException w:name="Grid Table 2 Accent 3" w:uiPriority="47"/>
+    <w:lsdException w:name="Grid Table 3 Accent 3" w:uiPriority="48"/>
+    <w:lsdException w:name="Grid Table 4 Accent 3" w:uiPriority="49"/>
+    <w:lsdException w:name="Grid Table 5 Dark Accent 3" w:uiPriority="50"/>
+    <w:lsdException w:name="Grid Table 6 Colorful Accent 3" w:uiPriority="51"/>
+    <w:lsdException w:name="Grid Table 7 Colorful Accent 3" w:uiPriority="52"/>
+    <w:lsdException w:name="Grid Table 1 Light Accent 4" w:uiPriority="46"/>
+    <w:lsdException w:name="Grid Table 2 Accent 4" w:uiPriority="47"/>
+    <w:lsdException w:name="Grid Table 3 Accent 4" w:uiPriority="48"/>
+    <w:lsdException w:name="Grid Table 4 Accent 4" w:uiPriority="49"/>
+    <w:lsdException w:name="Grid Table 5 Dark Accent 4" w:uiPriority="50"/>
+    <w:lsdException w:name="Grid Table 6 Colorful Accent 4" w:uiPriority="51"/>
+    <w:lsdException w:name="Grid Table 7 Colorful Accent 4" w:uiPriority="52"/>
+    <w:lsdException w:name="Grid Table 1 Light Accent 5" w:uiPriority="46"/>
+    <w:lsdException w:name="Grid Table 2 Accent 5" w:uiPriority="47"/>
+    <w:lsdException w:name="Grid Table 3 Accent 5" w:uiPriority="48"/>
+    <w:lsdException w:name="Grid Table 4 Accent 5" w:uiPriority="49"/>
+    <w:lsdException w:name="Grid Table 5 Dark Accent 5" w:uiPriority="50"/>
+    <w:lsdException w:name="Grid Table 6 Colorful Accent 5" w:uiPriority="51"/>
+    <w:lsdException w:name="Grid Table 7 Colorful Accent 5" w:uiPriority="52"/>
+    <w:lsdException w:name="Grid Table 1 Light Accent 6" w:uiPriority="46"/>
+    <w:lsdException w:name="Grid Table 2 Accent 6" w:uiPriority="47"/>
+    <w:lsdException w:name="Grid Table 3 Accent 6" w:uiPriority="48"/>
+    <w:lsdException w:name="Grid Table 4 Accent 6" w:uiPriority="49"/>
+    <w:lsdException w:name="Grid Table 5 Dark Accent 6" w:uiPriority="50"/>
+    <w:lsdException w:name="Grid Table 6 Colorful Accent 6" w:uiPriority="51"/>
+    <w:lsdException w:name="Grid Table 7 Colorful Accent 6" w:uiPriority="52"/>
+    <w:lsdException w:name="List Table 1 Light" w:uiPriority="46"/>
+    <w:lsdException w:name="List Table 2" w:uiPriority="47"/>
+    <w:lsdException w:name="List Table 3" w:uiPriority="48"/>
+    <w:lsdException w:name="List Table 4" w:uiPriority="49"/>
+    <w:lsdException w:name="List Table 5 Dark" w:uiPriority="50"/>
+    <w:lsdException w:name="List Table 6 Colorful" w:uiPriority="51"/>
+    <w:lsdException w:name="List Table 7 Colorful" w:uiPriority="52"/>
+    <w:lsdException w:name="List Table 1 Light Accent 1" w:uiPriority="46"/>
+    <w:lsdException w:name="List Table 2 Accent 1" w:uiPriority="47"/>
+    <w:lsdException w:name="List Table 3 Accent 1" w:uiPriority="48"/>
+    <w:lsdException w:name="List Table 4 Accent 1" w:uiPriority="49"/>
+    <w:lsdException w:name="List Table 5 Dark Accent 1" w:uiPriority="50"/>
+    <w:lsdException w:name="List Table 6 Colorful Accent 1" w:uiPriority="51"/>
+    <w:lsdException w:name="List Table 7 Colorful Accent 1" w:uiPriority="52"/>
+    <w:lsdException w:name="List Table 1 Light Accent 2" w:uiPriority="46"/>
+    <w:lsdException w:name="List Table 2 Accent 2" w:uiPriority="47"/>
+    <w:lsdException w:name="List Table 3 Accent 2" w:uiPriority="48"/>
+    <w:lsdException w:name="List Table 4 Accent 2" w:uiPriority="49"/>
+    <w:lsdException w:name="List Table 5 Dark Accent 2" w:uiPriority="50"/>
+    <w:lsdException w:name="List Table 6 Colorful Accent 2" w:uiPriority="51"/>
+    <w:lsdException w:name="List Table 7 Colorful Accent 2" w:uiPriority="52"/>
+    <w:lsdException w:name="List Table 1 Light Accent 3" w:uiPriority="46"/>
+    <w:lsdException w:name="List Table 2 Accent 3" w:uiPriority="47"/>
+    <w:lsdException w:name="List Table 3 Accent 3" w:uiPriority="48"/>
+    <w:lsdException w:name="List Table 4 Accent 3" w:uiPriority="49"/>
+    <w:lsdException w:name="List Table 5 Dark Accent 3" w:uiPriority="50"/>
+    <w:lsdException w:name="List Table 6 Colorful Accent 3" w:uiPriority="51"/>
+    <w:lsdException w:name="List Table 7 Colorful Accent 3" w:uiPriority="52"/>
+    <w:lsdException w:name="List Table 1 Light Accent 4" w:uiPriority="46"/>
+    <w:lsdException w:name="List Table 2 Accent 4" w:uiPriority="47"/>
+    <w:lsdException w:name="List Table 3 Accent 4" w:uiPriority="48"/>
+    <w:lsdException w:name="List Table 4 Accent 4" w:uiPriority="49"/>
+    <w:lsdException w:name="List Table 5 Dark Accent 4" w:uiPriority="50"/>
+    <w:lsdException w:name="List Table 6 Colorful Accent 4" w:uiPriority="51"/>
+    <w:lsdException w:name="List Table 7 Colorful Accent 4" w:uiPriority="52"/>
+    <w:lsdException w:name="List Table 1 Light Accent 5" w:uiPriority="46"/>
+    <w:lsdException w:name="List Table 2 Accent 5" w:uiPriority="47"/>
+    <w:lsdException w:name="List Table 3 Accent 5" w:uiPriority="48"/>
+    <w:lsdException w:name="List Table 4 Accent 5" w:uiPriority="49"/>
+    <w:lsdException w:name="List Table 5 Dark Accent 5" w:uiPriority="50"/>
+    <w:lsdException w:name="List Table 6 Colorful Accent 5" w:uiPriority="51"/>
+    <w:lsdException w:name="List Table 7 Colorful Accent 5" w:uiPriority="52"/>
+    <w:lsdException w:name="List Table 1 Light Accent 6" w:uiPriority="46"/>
+    <w:lsdException w:name="List Table 2 Accent 6" w:uiPriority="47"/>
+    <w:lsdException w:name="List Table 3 Accent 6" w:uiPriority="48"/>
+    <w:lsdException w:name="List Table 4 Accent 6" w:uiPriority="49"/>
+    <w:lsdException w:name="List Table 5 Dark Accent 6" w:uiPriority="50"/>
+    <w:lsdException w:name="List Table 6 Colorful Accent 6" w:uiPriority="51"/>
+    <w:lsdException w:name="List Table 7 Colorful Accent 6" w:uiPriority="52"/>
+    <w:lsdException w:name="Mention" w:semiHidden="1" w:uiPriority="99" w:unhideWhenUsed="1"/>
+    <w:lsdException w:name="Smart Hyperlink" w:semiHidden="1" w:uiPriority="99" w:unhideWhenUsed="1"/>
+    <w:lsdException w:name="Hashtag" w:semiHidden="1" w:uiPriority="99" w:unhideWhenUsed="1"/>
+    <w:lsdException w:name="Unresolved Mention" w:semiHidden="1" w:uiPriority="99" w:unhideWhenUsed="1"/>
+  </w:latentStyles>
   <w:style w:type="paragraph" w:default="1" w:styleId="Normal">
     <w:name w:val="Normal"/>
     <w:qFormat/>
-    <!-- H2O add font size -->
     <w:rPr>
       <w:sz w:val="22"/>
     </w:rPr>
   </w:style>
-  <w:style w:type="paragraph" w:styleId="BodyText">
-    <w:name w:val="Body Text"/>
-    <w:basedOn w:val="Normal"/>
-    <w:link w:val="BodyTextChar"/>
-    <w:pPr>
-      <!-- H2O override spacing -->
-      <w:spacing w:after="120" w:before="120" w:line="360" w:lineRule="auto"/>
-    </w:pPr>
-    <w:qFormat/>
-  </w:style>
-  <w:style w:type="paragraph" w:customStyle="1" w:styleId="FirstParagraph">
-    <w:name w:val="First Paragraph"/>
-    <w:basedOn w:val="BodyText"/>
+  <w:style w:type="paragraph" w:styleId="Heading1">
+    <w:name w:val="heading 1"/>
+    <w:basedOn w:val="Normal"/>
     <w:next w:val="BodyText"/>
-    <w:qFormat/>
-  </w:style>
-  <w:style w:type="paragraph" w:customStyle="1" w:styleId="Compact">
-    <w:name w:val="Compact"/>
-    <w:basedOn w:val="BodyText"/>
-    <w:qFormat/>
-    <w:pPr>
-      <w:spacing w:before="36" w:after="36"/>
-    </w:pPr>
-  </w:style>
-  <w:style w:type="paragraph" w:styleId="Title">
-    <w:name w:val="Title"/>
-    <w:basedOn w:val="Normal"/>
-    <w:next w:val="BodyText"/>
-    <!-- H2O remove <w:qFormat /> in favor of Casebook Title -->
-    <w:pPr>
-      <w:keepNext/>
-      <w:keepLines/>
-      <w:spacing w:before="480" w:after="240"/>
-      <w:jc w:val="center"/>
-    </w:pPr>
-    <w:rPr>
-      <w:rFonts w:asciiTheme="majorHAnsi" w:eastAsiaTheme="majorEastAsia" w:hAnsiTheme="majorHAnsi" w:cstheme="majorBidi"/>
-      <w:b/>
-      <w:bCs/>
-      <w:color w:val="345A8A" w:themeColor="accent1" w:themeShade="B5"/>
-      <w:sz w:val="36"/>
-      <w:szCs w:val="36"/>
-    </w:rPr>
-  </w:style>
-  <w:style w:type="paragraph" w:styleId="Subtitle">
-    <w:name w:val="Subtitle"/>
-    <w:basedOn w:val="Title"/>
-    <w:next w:val="BodyText"/>
-    <!-- H2O remove <w:qFormat /> in favor of Casebook Subtitle and similar-->
-    <w:pPr>
-      <w:keepNext/>
-      <w:keepLines/>
-      <w:spacing w:before="240" w:after="240"/>
-      <w:jc w:val="center"/>
-    </w:pPr>
-    <w:rPr>
-      <w:sz w:val="30"/>
-      <w:szCs w:val="30"/>
-    </w:rPr>
-  </w:style>
-  <w:style w:type="paragraph" w:customStyle="1" w:styleId="Author">
-    <w:name w:val="Author"/>
-    <w:next w:val="BodyText"/>
-    <w:qFormat/>
-    <w:pPr>
-      <w:keepNext/>
-      <w:keepLines/>
-      <w:jc w:val="center"/>
-    </w:pPr>
-  </w:style>
-  <w:style w:type="paragraph" w:styleId="Date">
-    <w:name w:val="Date"/>
-    <w:next w:val="BodyText"/>
-    <w:qFormat/>
-    <w:pPr>
-      <w:keepNext/>
-      <w:keepLines/>
-      <w:jc w:val="center"/>
-    </w:pPr>
-  </w:style>
-  <w:style w:type="paragraph" w:customStyle="1" w:styleId="Abstract">
-    <w:name w:val="Abstract"/>
-    <w:basedOn w:val="Normal"/>
-    <w:next w:val="BodyText"/>
-    <w:qFormat/>
-    <w:pPr>
-      <w:keepNext/>
-      <w:keepLines/>
-      <w:spacing w:before="300" w:after="300"/>
-    </w:pPr>
-    <w:rPr>
-      <w:sz w:val="20"/>
-      <w:szCs w:val="20"/>
-    </w:rPr>
-  </w:style>
-  <w:style w:type="paragraph" w:styleId="Bibliography">
-    <w:name w:val="Bibliography"/>
-    <w:basedOn w:val="Normal"/>
-    <w:next w:val="Bibliography"/>
-    <w:qFormat/>
-    <w:pPr/>
-    <w:rPr/>
-  </w:style>
-  <!-- H2O customize all headings sizes and spacing-->
-  <w:style w:type="paragraph" w:styleId="Heading1">
-    <w:name w:val="Heading 1"/>
-    <w:basedOn w:val="Normal"/>
-    <w:next w:val="BodyText"/>
+    <w:link w:val="Heading1Char"/>
     <w:uiPriority w:val="9"/>
     <w:qFormat/>
     <w:pPr>
@@ -679,17 +1085,18 @@
       <w:outlineLvl w:val="0"/>
     </w:pPr>
     <w:rPr>
-      <w:rFonts w:cstheme="majorBidi" w:eastAsiaTheme="majorEastAsia"/>
+      <w:rFonts w:eastAsiaTheme="majorEastAsia" w:cstheme="majorBidi"/>
       <w:b/>
-      <w:color w:themeColor="text1" w:themeTint="F2" w:val="0D0D0D"/>
+      <w:color w:val="0D0D0D" w:themeColor="text1" w:themeTint="F2"/>
       <w:sz w:val="32"/>
       <w:szCs w:val="32"/>
     </w:rPr>
   </w:style>
   <w:style w:type="paragraph" w:styleId="Heading2">
-    <w:name w:val="Heading 2"/>
+    <w:name w:val="heading 2"/>
     <w:basedOn w:val="Normal"/>
     <w:next w:val="BodyText"/>
+    <w:link w:val="Heading2Char"/>
     <w:uiPriority w:val="9"/>
     <w:unhideWhenUsed/>
     <w:qFormat/>
@@ -700,17 +1107,18 @@
       <w:outlineLvl w:val="1"/>
     </w:pPr>
     <w:rPr>
-      <w:rFonts w:cstheme="majorBidi" w:eastAsiaTheme="majorEastAsia"/>
+      <w:rFonts w:eastAsiaTheme="majorEastAsia" w:cstheme="majorBidi"/>
       <w:b/>
-      <w:color w:themeColor="text1" w:val="000000"/>
+      <w:color w:val="000000" w:themeColor="text1"/>
       <w:sz w:val="26"/>
       <w:szCs w:val="26"/>
     </w:rPr>
   </w:style>
   <w:style w:type="paragraph" w:styleId="Heading3">
-    <w:name w:val="Heading 3"/>
+    <w:name w:val="heading 3"/>
     <w:basedOn w:val="Normal"/>
     <w:next w:val="BodyText"/>
+    <w:link w:val="Heading3Char"/>
     <w:uiPriority w:val="9"/>
     <w:unhideWhenUsed/>
     <w:qFormat/>
@@ -721,17 +1129,18 @@
       <w:outlineLvl w:val="2"/>
     </w:pPr>
     <w:rPr>
-      <w:rFonts w:cstheme="majorBidi" w:eastAsiaTheme="majorEastAsia"/>
+      <w:rFonts w:eastAsiaTheme="majorEastAsia" w:cstheme="majorBidi"/>
       <w:b/>
-      <w:color w:themeColor="text1" w:val="000000"/>
+      <w:color w:val="000000" w:themeColor="text1"/>
       <w:sz w:val="24"/>
       <w:szCs w:val="24"/>
     </w:rPr>
   </w:style>
   <w:style w:type="paragraph" w:styleId="Heading4">
-    <w:name w:val="Heading 4"/>
+    <w:name w:val="heading 4"/>
     <w:basedOn w:val="Normal"/>
     <w:next w:val="BodyText"/>
+    <w:link w:val="Heading4Char"/>
     <w:uiPriority w:val="9"/>
     <w:unhideWhenUsed/>
     <w:qFormat/>
@@ -742,16 +1151,17 @@
       <w:outlineLvl w:val="3"/>
     </w:pPr>
     <w:rPr>
-      <w:rFonts w:cstheme="majorBidi" w:eastAsiaTheme="majorEastAsia"/>
+      <w:rFonts w:eastAsiaTheme="majorEastAsia" w:cstheme="majorBidi"/>
       <w:b/>
       <w:iCs/>
-      <w:color w:themeColor="text1" w:val="000000"/>
+      <w:color w:val="000000" w:themeColor="text1"/>
     </w:rPr>
   </w:style>
   <w:style w:type="paragraph" w:styleId="Heading5">
-    <w:name w:val="Heading 5"/>
+    <w:name w:val="heading 5"/>
     <w:basedOn w:val="Normal"/>
     <w:next w:val="BodyText"/>
+    <w:link w:val="Heading5Char"/>
     <w:uiPriority w:val="9"/>
     <w:unhideWhenUsed/>
     <w:qFormat/>
@@ -762,15 +1172,16 @@
       <w:outlineLvl w:val="4"/>
     </w:pPr>
     <w:rPr>
-      <w:rFonts w:cstheme="majorBidi" w:eastAsiaTheme="majorEastAsia"/>
+      <w:rFonts w:eastAsiaTheme="majorEastAsia" w:cstheme="majorBidi"/>
       <w:b/>
-      <w:color w:themeColor="text1" w:val="000000"/>
+      <w:color w:val="000000" w:themeColor="text1"/>
     </w:rPr>
   </w:style>
   <w:style w:type="paragraph" w:styleId="Heading6">
-    <w:name w:val="Heading 6"/>
+    <w:name w:val="heading 6"/>
     <w:basedOn w:val="Normal"/>
     <w:next w:val="BodyText"/>
+    <w:link w:val="Heading6Char"/>
     <w:uiPriority w:val="9"/>
     <w:unhideWhenUsed/>
     <w:qFormat/>
@@ -781,15 +1192,16 @@
       <w:outlineLvl w:val="5"/>
     </w:pPr>
     <w:rPr>
-      <w:rFonts w:cstheme="majorBidi" w:eastAsiaTheme="majorEastAsia"/>
+      <w:rFonts w:eastAsiaTheme="majorEastAsia" w:cstheme="majorBidi"/>
       <w:b/>
-      <w:color w:themeColor="text1" w:val="000000"/>
+      <w:color w:val="000000" w:themeColor="text1"/>
     </w:rPr>
   </w:style>
   <w:style w:type="paragraph" w:styleId="Heading7">
-    <w:name w:val="Heading 7"/>
+    <w:name w:val="heading 7"/>
     <w:basedOn w:val="Normal"/>
     <w:next w:val="BodyText"/>
+    <w:link w:val="Heading7Char"/>
     <w:uiPriority w:val="9"/>
     <w:unhideWhenUsed/>
     <w:qFormat/>
@@ -800,14 +1212,14 @@
       <w:outlineLvl w:val="6"/>
     </w:pPr>
     <w:rPr>
-      <w:rFonts w:cstheme="majorBidi" w:eastAsiaTheme="majorEastAsia"/>
+      <w:rFonts w:eastAsiaTheme="majorEastAsia" w:cstheme="majorBidi"/>
       <w:i/>
       <w:iCs/>
-      <w:color w:themeColor="accent1" w:themeShade="7F" w:val="1F4D78"/>
+      <w:color w:val="243F60" w:themeColor="accent1" w:themeShade="7F"/>
     </w:rPr>
   </w:style>
   <w:style w:type="paragraph" w:styleId="Heading8">
-    <w:name w:val="Heading 8"/>
+    <w:name w:val="heading 8"/>
     <w:basedOn w:val="Normal"/>
     <w:next w:val="BodyText"/>
     <w:uiPriority w:val="9"/>
@@ -820,14 +1232,14 @@
       <w:outlineLvl w:val="7"/>
     </w:pPr>
     <w:rPr>
-      <w:rFonts w:cstheme="majorBidi" w:eastAsiaTheme="majorEastAsia"/>
+      <w:rFonts w:eastAsiaTheme="majorEastAsia" w:cstheme="majorBidi"/>
       <w:i/>
       <w:iCs/>
-      <w:color w:themeColor="accent1" w:themeShade="7F" w:val="1F4D78"/>
+      <w:color w:val="243F60" w:themeColor="accent1" w:themeShade="7F"/>
     </w:rPr>
   </w:style>
   <w:style w:type="paragraph" w:styleId="Heading9">
-    <w:name w:val="Heading 9"/>
+    <w:name w:val="heading 9"/>
     <w:basedOn w:val="Normal"/>
     <w:next w:val="BodyText"/>
     <w:uiPriority w:val="9"/>
@@ -840,64 +1252,23 @@
       <w:outlineLvl w:val="8"/>
     </w:pPr>
     <w:rPr>
-      <w:rFonts w:cstheme="majorBidi" w:eastAsiaTheme="majorEastAsia"/>
+      <w:rFonts w:eastAsiaTheme="majorEastAsia" w:cstheme="majorBidi"/>
       <w:i/>
       <w:iCs/>
-      <w:color w:themeColor="accent1" w:themeShade="7F" w:val="1F4D78"/>
-    </w:rPr>
-  </w:style>
-  <!-- H2O Add a custom base Quote style -->
-  <w:style w:type="paragraph" w:styleId="Quote">
-    <w:name w:val="Quote"/>
-    <w:basedOn w:val="Normal"/>
-    <w:next w:val="Normal"/>
-    <w:uiPriority w:val="29"/>
-    <w:qFormat/>
-    <w:pPr>
-      <w:spacing w:after="160" w:before="200"/>
-      <w:ind w:left="864" w:right="864"/>
-      <w:jc w:val="center"/>
-    </w:pPr>
-    <w:rPr>
-      <w:i/>
-      <w:iCs/>
-      <w:color w:themeColor="text1" w:themeTint="BF" w:val="404040"/>
-    </w:rPr>
-  </w:style>
-  <w:style w:type="paragraph" w:styleId="BlockText">
-    <w:name w:val="Block Text"/>
-    <w:basedOn w:val="Quote"/>
-    <w:next w:val="BodyText"/>
-    <w:uiPriority w:val="9"/>
-    <w:unhideWhenUsed/>
-    <w:qFormat/>
-    <w:pPr>
-      <w:spacing w:line="360" w:lineRule="auto"/>
-      <w:jc w:val="left"/>
-    </w:pPr>
-    <w:rPr>
-      <w:i w:val="0"/>
-    </w:rPr>
-  </w:style>
-  <w:style w:type="paragraph" w:styleId="FootnoteText">
-    <w:name w:val="Footnote Text"/>
-    <w:basedOn w:val="Normal"/>
-    <w:next w:val="FootnoteText"/>
-    <w:uiPriority w:val="9"/>
-    <w:unhideWhenUsed/>
-    <w:qFormat/>
+      <w:color w:val="243F60" w:themeColor="accent1" w:themeShade="7F"/>
+    </w:rPr>
   </w:style>
   <w:style w:type="character" w:default="1" w:styleId="DefaultParagraphFont">
     <w:name w:val="Default Paragraph Font"/>
+    <w:uiPriority w:val="1"/>
     <w:semiHidden/>
     <w:unhideWhenUsed/>
   </w:style>
-  <w:style w:type="table" w:default="1" w:styleId="Table">
-    <w:name w:val="Table"/>
-    <w:basedOn w:val="TableNormal"/>
+  <w:style w:type="table" w:default="1" w:styleId="TableNormal">
+    <w:name w:val="Normal Table"/>
+    <w:uiPriority w:val="99"/>
     <w:semiHidden/>
     <w:unhideWhenUsed/>
-    <w:qFormat/>
     <w:tblPr>
       <w:tblInd w:w="0" w:type="dxa"/>
       <w:tblCellMar>
@@ -908,6 +1279,159 @@
       </w:tblCellMar>
     </w:tblPr>
   </w:style>
+  <w:style w:type="numbering" w:default="1" w:styleId="NoList">
+    <w:name w:val="No List"/>
+    <w:uiPriority w:val="99"/>
+    <w:semiHidden/>
+    <w:unhideWhenUsed/>
+  </w:style>
+  <w:style w:type="paragraph" w:styleId="BodyText">
+    <w:name w:val="Body Text"/>
+    <w:basedOn w:val="Normal"/>
+    <w:link w:val="BodyTextChar"/>
+    <w:qFormat/>
+    <w:pPr>
+      <w:spacing w:before="120" w:after="120" w:line="360" w:lineRule="auto"/>
+    </w:pPr>
+  </w:style>
+  <w:style w:type="paragraph" w:customStyle="1" w:styleId="FirstParagraph">
+    <w:name w:val="First Paragraph"/>
+    <w:basedOn w:val="BodyText"/>
+    <w:next w:val="BodyText"/>
+    <w:qFormat/>
+  </w:style>
+  <w:style w:type="paragraph" w:customStyle="1" w:styleId="Compact">
+    <w:name w:val="Compact"/>
+    <w:basedOn w:val="BodyText"/>
+    <w:qFormat/>
+    <w:pPr>
+      <w:spacing w:before="36" w:after="36"/>
+    </w:pPr>
+  </w:style>
+  <w:style w:type="paragraph" w:styleId="Title">
+    <w:name w:val="Title"/>
+    <w:basedOn w:val="Normal"/>
+    <w:next w:val="BodyText"/>
+    <w:pPr>
+      <w:keepNext/>
+      <w:keepLines/>
+      <w:spacing w:before="480" w:after="240"/>
+      <w:jc w:val="center"/>
+    </w:pPr>
+    <w:rPr>
+      <w:rFonts w:asciiTheme="majorHAnsi" w:eastAsiaTheme="majorEastAsia" w:hAnsiTheme="majorHAnsi" w:cstheme="majorBidi"/>
+      <w:b/>
+      <w:bCs/>
+      <w:color w:val="345A8A" w:themeColor="accent1" w:themeShade="B5"/>
+      <w:sz w:val="36"/>
+      <w:szCs w:val="36"/>
+    </w:rPr>
+  </w:style>
+  <w:style w:type="paragraph" w:styleId="Subtitle">
+    <w:name w:val="Subtitle"/>
+    <w:basedOn w:val="Title"/>
+    <w:next w:val="BodyText"/>
+    <w:pPr>
+      <w:spacing w:before="240"/>
+    </w:pPr>
+    <w:rPr>
+      <w:sz w:val="30"/>
+      <w:szCs w:val="30"/>
+    </w:rPr>
+  </w:style>
+  <w:style w:type="paragraph" w:customStyle="1" w:styleId="Author">
+    <w:name w:val="Author"/>
+    <w:next w:val="BodyText"/>
+    <w:qFormat/>
+    <w:pPr>
+      <w:keepNext/>
+      <w:keepLines/>
+      <w:jc w:val="center"/>
+    </w:pPr>
+  </w:style>
+  <w:style w:type="paragraph" w:styleId="Date">
+    <w:name w:val="Date"/>
+    <w:next w:val="BodyText"/>
+    <w:qFormat/>
+    <w:pPr>
+      <w:keepNext/>
+      <w:keepLines/>
+      <w:jc w:val="center"/>
+    </w:pPr>
+  </w:style>
+  <w:style w:type="paragraph" w:customStyle="1" w:styleId="Abstract">
+    <w:name w:val="Abstract"/>
+    <w:basedOn w:val="Normal"/>
+    <w:next w:val="BodyText"/>
+    <w:qFormat/>
+    <w:pPr>
+      <w:keepNext/>
+      <w:keepLines/>
+      <w:spacing w:before="300" w:after="300"/>
+    </w:pPr>
+    <w:rPr>
+      <w:sz w:val="20"/>
+    </w:rPr>
+  </w:style>
+  <w:style w:type="paragraph" w:styleId="Bibliography">
+    <w:name w:val="Bibliography"/>
+    <w:basedOn w:val="Normal"/>
+    <w:qFormat/>
+  </w:style>
+  <w:style w:type="paragraph" w:styleId="Quote">
+    <w:name w:val="Quote"/>
+    <w:basedOn w:val="Normal"/>
+    <w:next w:val="Normal"/>
+    <w:uiPriority w:val="29"/>
+    <w:qFormat/>
+    <w:pPr>
+      <w:spacing w:before="200" w:after="160"/>
+      <w:ind w:left="864" w:right="864"/>
+      <w:jc w:val="center"/>
+    </w:pPr>
+    <w:rPr>
+      <w:i/>
+      <w:iCs/>
+      <w:color w:val="404040" w:themeColor="text1" w:themeTint="BF"/>
+    </w:rPr>
+  </w:style>
+  <w:style w:type="paragraph" w:styleId="BlockText">
+    <w:name w:val="Block Text"/>
+    <w:basedOn w:val="Quote"/>
+    <w:next w:val="BodyText"/>
+    <w:uiPriority w:val="9"/>
+    <w:unhideWhenUsed/>
+    <w:qFormat/>
+    <w:pPr>
+      <w:spacing w:line="360" w:lineRule="auto"/>
+      <w:jc w:val="left"/>
+    </w:pPr>
+    <w:rPr>
+      <w:i w:val="0"/>
+    </w:rPr>
+  </w:style>
+  <w:style w:type="paragraph" w:styleId="FootnoteText">
+    <w:name w:val="footnote text"/>
+    <w:basedOn w:val="Normal"/>
+    <w:uiPriority w:val="9"/>
+    <w:unhideWhenUsed/>
+    <w:qFormat/>
+  </w:style>
+  <w:style w:type="table" w:customStyle="1" w:styleId="Table">
+    <w:name w:val="Table"/>
+    <w:semiHidden/>
+    <w:unhideWhenUsed/>
+    <w:qFormat/>
+    <w:tblPr>
+      <w:tblInd w:w="0" w:type="dxa"/>
+      <w:tblCellMar>
+        <w:top w:w="0" w:type="dxa"/>
+        <w:left w:w="108" w:type="dxa"/>
+        <w:bottom w:w="0" w:type="dxa"/>
+        <w:right w:w="108" w:type="dxa"/>
+      </w:tblCellMar>
+    </w:tblPr>
+  </w:style>
   <w:style w:type="paragraph" w:customStyle="1" w:styleId="DefinitionTerm">
     <w:name w:val="Definition Term"/>
     <w:basedOn w:val="Normal"/>
@@ -915,7 +1439,6 @@
     <w:pPr>
       <w:keepNext/>
       <w:keepLines/>
-      <w:spacing w:after="0"/>
     </w:pPr>
     <w:rPr>
       <w:b/>
@@ -926,11 +1449,11 @@
     <w:basedOn w:val="Normal"/>
   </w:style>
   <w:style w:type="paragraph" w:styleId="Caption">
-    <w:name w:val="Caption"/>
-    <w:basedOn w:val="Normal"/>
-    <w:link w:val="BodyTextChar"/>
-    <w:pPr>
-      <w:spacing w:before="0" w:after="120"/>
+    <w:name w:val="caption"/>
+    <w:basedOn w:val="Normal"/>
+    <w:link w:val="CaptionChar"/>
+    <w:pPr>
+      <w:spacing w:after="120"/>
     </w:pPr>
     <w:rPr>
       <w:i/>
@@ -958,32 +1481,31 @@
       <w:keepNext/>
     </w:pPr>
   </w:style>
-  <w:style w:type="character" w:customStyle="1" w:styleId="BodyTextChar">
-    <w:name w:val="Body Text Char"/>
+  <w:style w:type="character" w:customStyle="1" w:styleId="CaptionChar">
+    <w:name w:val="Caption Char"/>
     <w:basedOn w:val="DefaultParagraphFont"/>
-    <w:link w:val="BodyText"/>
+    <w:link w:val="Caption"/>
   </w:style>
   <w:style w:type="character" w:customStyle="1" w:styleId="VerbatimChar">
     <w:name w:val="Verbatim Char"/>
-    <w:basedOn w:val="BodyTextChar"/>
+    <w:basedOn w:val="CaptionChar"/>
     <w:rPr>
       <w:rFonts w:ascii="Consolas" w:hAnsi="Consolas"/>
       <w:sz w:val="22"/>
     </w:rPr>
   </w:style>
   <w:style w:type="character" w:styleId="FootnoteReference">
-    <w:name w:val="Footnote Reference"/>
-    <w:basedOn w:val="BodyTextChar"/>
+    <w:name w:val="footnote reference"/>
+    <w:basedOn w:val="CaptionChar"/>
     <w:rPr>
       <w:vertAlign w:val="superscript"/>
     </w:rPr>
   </w:style>
   <w:style w:type="character" w:styleId="Hyperlink">
     <w:name w:val="Hyperlink"/>
-    <w:basedOn w:val="BodyTextChar"/>
-    <w:rPr>
-      <!-- H2O customize color and underline -->
-      <w:color w:themeColor="accent1" w:themeShade="BF" w:val="2E74B5"/>
+    <w:basedOn w:val="CaptionChar"/>
+    <w:rPr>
+      <w:color w:val="365F91" w:themeColor="accent1" w:themeShade="BF"/>
       <w:u w:val="single"/>
     </w:rPr>
   </w:style>
@@ -995,20 +1517,18 @@
     <w:unhideWhenUsed/>
     <w:qFormat/>
     <w:pPr>
-      <!-- H2O custom spacing -->
       <w:spacing w:before="480" w:line="276" w:lineRule="auto"/>
       <w:outlineLvl w:val="9"/>
     </w:pPr>
     <w:rPr>
       <w:b w:val="0"/>
       <w:bCs/>
-      <w:color w:themeColor="accent1" w:themeShade="BF" w:val="2E74B5"/>
+      <w:color w:val="365F91" w:themeColor="accent1" w:themeShade="BF"/>
       <w:sz w:val="28"/>
       <w:szCs w:val="28"/>
     </w:rPr>
   </w:style>
-  <!-- Additional TOC headings -->
-  <w:style w:styleId="TOC1" w:type="paragraph">
+  <w:style w:type="paragraph" w:styleId="TOC1">
     <w:name w:val="toc 1"/>
     <w:basedOn w:val="Normal"/>
     <w:next w:val="Normal"/>
@@ -1026,7 +1546,7 @@
       <w:szCs w:val="24"/>
     </w:rPr>
   </w:style>
-  <w:style w:styleId="TOC2" w:type="paragraph">
+  <w:style w:type="paragraph" w:styleId="TOC2">
     <w:name w:val="toc 2"/>
     <w:basedOn w:val="Normal"/>
     <w:next w:val="Normal"/>
@@ -1043,7 +1563,7 @@
       <w:szCs w:val="22"/>
     </w:rPr>
   </w:style>
-  <w:style w:styleId="TOC3" w:type="paragraph">
+  <w:style w:type="paragraph" w:styleId="TOC3">
     <w:name w:val="toc 3"/>
     <w:basedOn w:val="Normal"/>
     <w:next w:val="Normal"/>
@@ -1058,7 +1578,7 @@
       <w:szCs w:val="22"/>
     </w:rPr>
   </w:style>
-  <w:style w:styleId="TOC4" w:type="paragraph">
+  <w:style w:type="paragraph" w:styleId="TOC4">
     <w:name w:val="toc 4"/>
     <w:basedOn w:val="Normal"/>
     <w:next w:val="Normal"/>
@@ -1073,7 +1593,7 @@
       <w:sz w:val="20"/>
     </w:rPr>
   </w:style>
-  <w:style w:styleId="TOC5" w:type="paragraph">
+  <w:style w:type="paragraph" w:styleId="TOC5">
     <w:name w:val="toc 5"/>
     <w:basedOn w:val="Normal"/>
     <w:next w:val="Normal"/>
@@ -1088,7 +1608,7 @@
       <w:sz w:val="20"/>
     </w:rPr>
   </w:style>
-  <w:style w:styleId="TOC6" w:type="paragraph">
+  <w:style w:type="paragraph" w:styleId="TOC6">
     <w:name w:val="toc 6"/>
     <w:basedOn w:val="Normal"/>
     <w:next w:val="Normal"/>
@@ -1103,7 +1623,7 @@
       <w:sz w:val="20"/>
     </w:rPr>
   </w:style>
-  <w:style w:styleId="TOC7" w:type="paragraph">
+  <w:style w:type="paragraph" w:styleId="TOC7">
     <w:name w:val="toc 7"/>
     <w:basedOn w:val="Normal"/>
     <w:next w:val="Normal"/>
@@ -1118,7 +1638,7 @@
       <w:sz w:val="20"/>
     </w:rPr>
   </w:style>
-  <w:style w:styleId="TOC8" w:type="paragraph">
+  <w:style w:type="paragraph" w:styleId="TOC8">
     <w:name w:val="toc 8"/>
     <w:basedOn w:val="Normal"/>
     <w:next w:val="Normal"/>
@@ -1133,7 +1653,7 @@
       <w:sz w:val="20"/>
     </w:rPr>
   </w:style>
-  <w:style w:styleId="TOC9" w:type="paragraph">
+  <w:style w:type="paragraph" w:styleId="TOC9">
     <w:name w:val="toc 9"/>
     <w:basedOn w:val="Normal"/>
     <w:next w:val="Normal"/>
@@ -1148,14 +1668,12 @@
       <w:sz w:val="20"/>
     </w:rPr>
   </w:style>
-  <!-- H2O custom styles-->
-  <w:style w:customStyle="1" w:styleId="HeaderChar" w:type="character">
+  <w:style w:type="character" w:customStyle="1" w:styleId="HeaderChar">
     <w:name w:val="Header Char"/>
     <w:basedOn w:val="DefaultParagraphFont"/>
-    <w:link w:val="Header"/>
     <w:uiPriority w:val="99"/>
   </w:style>
-  <w:style w:styleId="Footer" w:type="paragraph">
+  <w:style w:type="paragraph" w:styleId="Footer">
     <w:name w:val="footer"/>
     <w:basedOn w:val="Normal"/>
     <w:link w:val="FooterChar"/>
@@ -1163,107 +1681,107 @@
     <w:unhideWhenUsed/>
     <w:pPr>
       <w:tabs>
-        <w:tab w:pos="4680" w:val="center"/>
-        <w:tab w:pos="9360" w:val="right"/>
+        <w:tab w:val="center" w:pos="4680"/>
+        <w:tab w:val="right" w:pos="9360"/>
       </w:tabs>
     </w:pPr>
   </w:style>
-  <w:style w:customStyle="1" w:styleId="FooterChar" w:type="character">
+  <w:style w:type="character" w:customStyle="1" w:styleId="FooterChar">
     <w:name w:val="Footer Char"/>
     <w:basedOn w:val="DefaultParagraphFont"/>
     <w:link w:val="Footer"/>
     <w:uiPriority w:val="99"/>
   </w:style>
-  <w:style w:customStyle="1" w:styleId="Heading1Char" w:type="character">
+  <w:style w:type="character" w:customStyle="1" w:styleId="Heading1Char">
     <w:name w:val="Heading 1 Char"/>
     <w:basedOn w:val="DefaultParagraphFont"/>
     <w:link w:val="Heading1"/>
     <w:uiPriority w:val="9"/>
     <w:rPr>
-      <w:rFonts w:cstheme="majorBidi" w:eastAsiaTheme="majorEastAsia"/>
+      <w:rFonts w:eastAsiaTheme="majorEastAsia" w:cstheme="majorBidi"/>
       <w:b/>
-      <w:color w:themeColor="text1" w:themeTint="F2" w:val="0D0D0D"/>
+      <w:color w:val="0D0D0D" w:themeColor="text1" w:themeTint="F2"/>
       <w:sz w:val="32"/>
       <w:szCs w:val="32"/>
     </w:rPr>
   </w:style>
-  <w:style w:customStyle="1" w:styleId="Heading2Char" w:type="character">
+  <w:style w:type="character" w:customStyle="1" w:styleId="Heading2Char">
     <w:name w:val="Heading 2 Char"/>
     <w:basedOn w:val="DefaultParagraphFont"/>
     <w:link w:val="Heading2"/>
     <w:uiPriority w:val="9"/>
     <w:rPr>
-      <w:rFonts w:cstheme="majorBidi" w:eastAsiaTheme="majorEastAsia"/>
+      <w:rFonts w:eastAsiaTheme="majorEastAsia" w:cstheme="majorBidi"/>
       <w:b/>
-      <w:color w:themeColor="text1" w:val="000000"/>
+      <w:color w:val="000000" w:themeColor="text1"/>
       <w:sz w:val="26"/>
       <w:szCs w:val="26"/>
     </w:rPr>
   </w:style>
-  <w:style w:customStyle="1" w:styleId="Heading3Char" w:type="character">
+  <w:style w:type="character" w:customStyle="1" w:styleId="Heading3Char">
     <w:name w:val="Heading 3 Char"/>
     <w:basedOn w:val="DefaultParagraphFont"/>
     <w:link w:val="Heading3"/>
     <w:uiPriority w:val="9"/>
     <w:rPr>
-      <w:rFonts w:cstheme="majorBidi" w:eastAsiaTheme="majorEastAsia"/>
+      <w:rFonts w:eastAsiaTheme="majorEastAsia" w:cstheme="majorBidi"/>
       <w:b/>
-      <w:color w:themeColor="text1" w:val="000000"/>
+      <w:color w:val="000000" w:themeColor="text1"/>
       <w:sz w:val="24"/>
       <w:szCs w:val="24"/>
     </w:rPr>
   </w:style>
-  <w:style w:customStyle="1" w:styleId="Heading4Char" w:type="character">
+  <w:style w:type="character" w:customStyle="1" w:styleId="Heading4Char">
     <w:name w:val="Heading 4 Char"/>
     <w:basedOn w:val="DefaultParagraphFont"/>
     <w:link w:val="Heading4"/>
     <w:uiPriority w:val="9"/>
     <w:rPr>
-      <w:rFonts w:cstheme="majorBidi" w:eastAsiaTheme="majorEastAsia"/>
+      <w:rFonts w:eastAsiaTheme="majorEastAsia" w:cstheme="majorBidi"/>
       <w:b/>
       <w:iCs/>
-      <w:color w:themeColor="text1" w:val="000000"/>
+      <w:color w:val="000000" w:themeColor="text1"/>
       <w:sz w:val="22"/>
     </w:rPr>
   </w:style>
-  <w:style w:customStyle="1" w:styleId="Heading5Char" w:type="character">
+  <w:style w:type="character" w:customStyle="1" w:styleId="Heading5Char">
     <w:name w:val="Heading 5 Char"/>
     <w:basedOn w:val="DefaultParagraphFont"/>
     <w:link w:val="Heading5"/>
     <w:uiPriority w:val="9"/>
     <w:rPr>
-      <w:rFonts w:cstheme="majorBidi" w:eastAsiaTheme="majorEastAsia"/>
+      <w:rFonts w:eastAsiaTheme="majorEastAsia" w:cstheme="majorBidi"/>
       <w:b/>
-      <w:color w:themeColor="text1" w:val="000000"/>
+      <w:color w:val="000000" w:themeColor="text1"/>
       <w:sz w:val="22"/>
     </w:rPr>
   </w:style>
-  <w:style w:customStyle="1" w:styleId="Heading6Char" w:type="character">
+  <w:style w:type="character" w:customStyle="1" w:styleId="Heading6Char">
     <w:name w:val="Heading 6 Char"/>
     <w:basedOn w:val="DefaultParagraphFont"/>
     <w:link w:val="Heading6"/>
     <w:uiPriority w:val="9"/>
     <w:rPr>
-      <w:rFonts w:cstheme="majorBidi" w:eastAsiaTheme="majorEastAsia"/>
+      <w:rFonts w:eastAsiaTheme="majorEastAsia" w:cstheme="majorBidi"/>
       <w:b/>
-      <w:color w:themeColor="text1" w:val="000000"/>
+      <w:color w:val="000000" w:themeColor="text1"/>
       <w:sz w:val="22"/>
     </w:rPr>
   </w:style>
-  <w:style w:customStyle="1" w:styleId="Heading7Char" w:type="character">
+  <w:style w:type="character" w:customStyle="1" w:styleId="Heading7Char">
     <w:name w:val="Heading 7 Char"/>
     <w:basedOn w:val="DefaultParagraphFont"/>
     <w:link w:val="Heading7"/>
     <w:uiPriority w:val="9"/>
     <w:rPr>
-      <w:rFonts w:asciiTheme="majorHAnsi" w:cstheme="majorBidi" w:eastAsiaTheme="majorEastAsia" w:hAnsiTheme="majorHAnsi"/>
+      <w:rFonts w:asciiTheme="majorHAnsi" w:eastAsiaTheme="majorEastAsia" w:hAnsiTheme="majorHAnsi" w:cstheme="majorBidi"/>
       <w:i/>
       <w:iCs/>
-      <w:color w:themeColor="accent1" w:themeShade="7F" w:val="1F4D78"/>
+      <w:color w:val="243F60" w:themeColor="accent1" w:themeShade="7F"/>
       <w:sz w:val="22"/>
     </w:rPr>
   </w:style>
-  <w:style w:customStyle="1" w:styleId="CasebookTitle" w:type="paragraph">
+  <w:style w:type="paragraph" w:customStyle="1" w:styleId="CasebookTitle">
     <w:name w:val="Casebook Title"/>
     <w:basedOn w:val="Normal"/>
     <w:autoRedefine/>
@@ -1278,20 +1796,16 @@
       <w:sz w:val="66"/>
     </w:rPr>
   </w:style>
-  <w:style w:customStyle="1" w:styleId="CasebookSubtitle" w:type="paragraph">
+  <w:style w:type="paragraph" w:customStyle="1" w:styleId="CasebookSubtitle">
     <w:name w:val="Casebook Subtitle"/>
     <w:basedOn w:val="CasebookTitle"/>
     <w:autoRedefine/>
     <w:qFormat/>
-    <w:pPr>
-      <w:keepNext/>
-      <w:keepLines/>
-    </w:pPr>
     <w:rPr>
       <w:sz w:val="40"/>
     </w:rPr>
   </w:style>
-  <w:style w:customStyle="1" w:styleId="SectionNumber" w:type="paragraph">
+  <w:style w:type="paragraph" w:customStyle="1" w:styleId="SectionNumber">
     <w:name w:val="Section Number"/>
     <w:basedOn w:val="Normal"/>
     <w:qFormat/>
@@ -1302,10 +1816,10 @@
     </w:pPr>
     <w:rPr>
       <w:b/>
-      <w:color w:themeColor="text1" w:themeTint="BF" w:val="404040"/>
-    </w:rPr>
-  </w:style>
-  <w:style w:customStyle="1" w:styleId="SectionTitle" w:type="paragraph">
+      <w:color w:val="404040" w:themeColor="text1" w:themeTint="BF"/>
+    </w:rPr>
+  </w:style>
+  <w:style w:type="paragraph" w:customStyle="1" w:styleId="SectionTitle">
     <w:name w:val="Section Title"/>
     <w:basedOn w:val="Normal"/>
     <w:qFormat/>
@@ -1317,59 +1831,45 @@
       <w:sz w:val="42"/>
     </w:rPr>
   </w:style>
-  <w:style w:customStyle="1" w:styleId="SectionSubtitle" w:type="paragraph">
+  <w:style w:type="paragraph" w:customStyle="1" w:styleId="SectionSubtitle">
     <w:name w:val="Section Subtitle"/>
     <w:basedOn w:val="SectionTitle"/>
     <w:autoRedefine/>
     <w:qFormat/>
     <w:pPr>
-      <w:keepNext/>
-      <w:keepLines/>
       <w:spacing w:line="360" w:lineRule="auto"/>
     </w:pPr>
     <w:rPr>
       <w:sz w:val="32"/>
     </w:rPr>
   </w:style>
-  <w:style w:customStyle="1" w:styleId="SectionHeadnote" w:type="paragraph">
+  <w:style w:type="paragraph" w:customStyle="1" w:styleId="SectionHeadnote">
     <w:name w:val="Section Headnote"/>
     <w:basedOn w:val="CaseText"/>
     <w:qFormat/>
   </w:style>
-  <w:style w:customStyle="1" w:styleId="ResourceNumber" w:type="paragraph">
+  <w:style w:type="paragraph" w:customStyle="1" w:styleId="ResourceNumber">
     <w:name w:val="Resource Number"/>
     <w:basedOn w:val="SectionNumber"/>
     <w:next w:val="Normal"/>
     <w:qFormat/>
-    <w:pPr>
-      <w:keepNext/>
-      <w:keepLines/>
-    </w:pPr>
-  </w:style>
-  <w:style w:customStyle="1" w:styleId="ResourceTitle" w:type="paragraph">
+  </w:style>
+  <w:style w:type="paragraph" w:customStyle="1" w:styleId="ResourceTitle">
     <w:name w:val="Resource Title"/>
     <w:basedOn w:val="SectionTitle"/>
     <w:qFormat/>
-    <w:pPr>
-      <w:keepNext/>
-      <w:keepLines/>
-    </w:pPr>
-  </w:style>
-  <w:style w:customStyle="1" w:styleId="ResourceSubtitle" w:type="paragraph">
+  </w:style>
+  <w:style w:type="paragraph" w:customStyle="1" w:styleId="ResourceSubtitle">
     <w:name w:val="Resource Subtitle"/>
     <w:basedOn w:val="SectionSubtitle"/>
     <w:qFormat/>
-    <w:pPr>
-      <w:keepNext/>
-      <w:keepLines/>
-    </w:pPr>
-  </w:style>
-  <w:style w:customStyle="1" w:styleId="ResourceHeadnote" w:type="paragraph">
+  </w:style>
+  <w:style w:type="paragraph" w:customStyle="1" w:styleId="ResourceHeadnote">
     <w:name w:val="Resource Headnote"/>
     <w:basedOn w:val="SectionHeadnote"/>
     <w:qFormat/>
   </w:style>
-  <w:style w:customStyle="1" w:styleId="ResourceLink" w:type="character">
+  <w:style w:type="character" w:customStyle="1" w:styleId="ResourceLink">
     <w:name w:val="Resource Link"/>
     <w:basedOn w:val="DefaultParagraphFont"/>
     <w:uiPriority w:val="1"/>
@@ -1379,7 +1879,7 @@
       <w:u w:val="single"/>
     </w:rPr>
   </w:style>
-  <w:style w:customStyle="1" w:styleId="CaseHeader" w:type="paragraph">
+  <w:style w:type="paragraph" w:customStyle="1" w:styleId="CaseHeader">
     <w:name w:val="Case Header"/>
     <w:basedOn w:val="ResourceTitle"/>
     <w:qFormat/>
@@ -1391,42 +1891,71 @@
       <w:sz w:val="28"/>
     </w:rPr>
   </w:style>
-  <w:style w:customStyle="1" w:styleId="CaseText" w:type="paragraph">
+  <w:style w:type="paragraph" w:customStyle="1" w:styleId="CaseText">
     <w:name w:val="Case Text"/>
     <w:basedOn w:val="Normal"/>
     <w:qFormat/>
     <w:pPr>
-      <w:spacing w:after="120" w:before="120" w:line="360" w:lineRule="auto"/>
-    </w:pPr>
-  </w:style>
-  <w:style w:customStyle="1" w:styleId="Elision" w:type="character">
+      <w:spacing w:before="120" w:after="120" w:line="360" w:lineRule="auto"/>
+    </w:pPr>
+  </w:style>
+  <w:style w:type="character" w:customStyle="1" w:styleId="Elision">
     <w:name w:val="Elision"/>
     <w:basedOn w:val="DefaultParagraphFont"/>
     <w:uiPriority w:val="1"/>
     <w:qFormat/>
     <w:rPr>
       <w:i w:val="0"/>
-      <w:color w:themeColor="accent1" w:themeShade="BF" w:val="2E74B5"/>
-    </w:rPr>
-  </w:style>
-  <w:style w:customStyle="1" w:styleId="ReplacementText" w:type="character">
+      <w:color w:val="365F91" w:themeColor="accent1" w:themeShade="BF"/>
+    </w:rPr>
+  </w:style>
+  <w:style w:type="character" w:customStyle="1" w:styleId="ReplacementText">
     <w:name w:val="Replacement Text"/>
     <w:basedOn w:val="Elision"/>
     <w:uiPriority w:val="1"/>
     <w:qFormat/>
     <w:rPr>
       <w:i w:val="0"/>
-      <w:color w:themeColor="accent1" w:themeShade="BF" w:val="2E74B5"/>
+      <w:color w:val="365F91" w:themeColor="accent1" w:themeShade="BF"/>
       <w:u w:val="dotted"/>
     </w:rPr>
   </w:style>
-  <w:style w:customStyle="1" w:styleId="HighlightedText" w:type="character">
+  <w:style w:type="character" w:customStyle="1" w:styleId="HighlightedText">
     <w:name w:val="Highlighted Text"/>
     <w:basedOn w:val="DefaultParagraphFont"/>
     <w:uiPriority w:val="1"/>
     <w:qFormat/>
     <w:rPr>
-      <w:shd w:val="clear" w:fill="FFFF00" w:color="000000"/>
+      <w:shd w:val="clear" w:color="000000" w:fill="FFFF00"/>
+    </w:rPr>
+  </w:style>
+  <w:style w:type="character" w:customStyle="1" w:styleId="CreditTitle">
+    <w:name w:val="Credit Title"/>
+    <w:basedOn w:val="DefaultParagraphFont"/>
+    <w:uiPriority w:val="1"/>
+    <w:qFormat/>
+    <w:rsid w:val="00AB542C"/>
+    <w:rPr>
+      <w:sz w:val="28"/>
+    </w:rPr>
+  </w:style>
+  <w:style w:type="character" w:customStyle="1" w:styleId="BodyTextChar">
+    <w:name w:val="Body Text Char"/>
+    <w:basedOn w:val="DefaultParagraphFont"/>
+    <w:link w:val="BodyText"/>
+    <w:rsid w:val="00AB542C"/>
+    <w:rPr>
+      <w:sz w:val="22"/>
+    </w:rPr>
+  </w:style>
+  <w:style w:type="character" w:customStyle="1" w:styleId="CreditAuthors">
+    <w:name w:val="Credit Authors"/>
+    <w:basedOn w:val="DefaultParagraphFont"/>
+    <w:uiPriority w:val="1"/>
+    <w:qFormat/>
+    <w:rsid w:val="00AB542C"/>
+    <w:rPr>
+      <w:i/>
     </w:rPr>
   </w:style>
 </w:styles>

</xml_diff>

<commit_message>
new about page, updated styles
</commit_message>
<xml_diff>
--- a/services/pandoc/reference.docx
+++ b/services/pandoc/reference.docx
@@ -2633,32 +2633,6 @@
       <w:u w:val="single"/>
     </w:rPr>
   </w:style>
-  <w:style w:type="paragraph" w:customStyle="1" w:styleId="AboutPageTitle">
-    <w:name w:val="Cover Page Title"/>
-    <w:basedOn w:val="HStruct04Title"/>
-    <w:qFormat/>
-    <w:rsid w:val="00211E78"/>
-    <w:pPr>
-      <w:pageBreakBefore/>
-      <w:spacing w:before="1920"/>
-      <w:ind w:left="720"/>
-    </w:pPr>
-  </w:style>
-  <w:style w:type="paragraph" w:customStyle="1" w:styleId="AboutPageSubtitle">
-    <w:name w:val="AboutPage Subtitle"/>
-    <w:basedOn w:val="HStruct04Subtitle"/>
-    <w:qFormat/>
-    <w:rsid w:val="00DE0602"/>
-    <w:pPr>
-      <w:spacing w:before="120" w:after="1440"/>
-      <w:ind w:left="1440"/>
-    </w:pPr>
-    <w:rPr>
-      <w:color w:val="5A771D"/>
-      <w:sz w:val="19"/>
-      <w:szCs w:val="19"/>
-    </w:rPr>
-  </w:style>
   <w:style w:type="paragraph" w:customStyle="1" w:styleId="CreditTitle">
     <w:name w:val="Credit Title"/>
     <w:basedOn w:val="CreditAuthors"/>
@@ -2672,30 +2646,33 @@
       <w:u w:val="single"/>
     </w:rPr>
   </w:style>
+  <w:style w:type="paragraph" w:customStyle="1" w:styleId="AboutPageTitle">
+    <w:name w:val="About Page Title"/>
+    <w:basedOn w:val="HStruct04Title"/>
+    <w:qFormat/>
+    <w:rsid w:val="00211E78"/>
+    <w:pPr>
+      <w:color w:val="5A771D"/>
+      <w:pageBreakBefore/>
+      <w:spacing w:before="1920"/>
+      <w:ind w:left="1440"/>
+    </w:pPr>
+  </w:style>
   <w:style w:type="character" w:customStyle="1" w:styleId="AboutPageLink">
-    <w:name w:val="Cover Page Link"/>
+    <w:name w:val="About Page Link"/>
     <w:basedOn w:val="DefaultParagraphFont"/>
     <w:uiPriority w:val="1"/>
     <w:qFormat/>
     <w:rsid w:val="00C32332"/>
     <w:rPr>
-      <w:color w:val="D96955"/>
+      <w:color w:val="5A771D"/>
       <w:sz w:val="20"/>
       <w:szCs w:val="20"/>
       <w:u w:val="single"/>
     </w:rPr>
   </w:style>
-  <w:style w:type="paragraph" w:customStyle="1" w:styleId="AboutPageInstructionsTitle">
-    <w:name w:val="Cover Page Instructions Title"/>
-    <w:basedOn w:val="HStruct04Title"/>
-    <w:qFormat/>
-    <w:rsid w:val="00DE0602"/>
-    <w:pPr>
-      <w:spacing w:before="240" w:after="240"/>
-    </w:pPr>
-  </w:style>
-  <w:style w:type="paragraph" w:customStyle="1" w:styleId="Instructions">
-    <w:name w:val="Instructions"/>
+  <w:style w:type="paragraph" w:customStyle="1" w:styleId="AboutPageInstructions">
+    <w:name w:val="About Page Instructions"/>
     <w:basedOn w:val="HierarchyLevel3-4-5HeaderText"/>
     <w:qFormat/>
     <w:rsid w:val="004118BE"/>
@@ -2703,21 +2680,6 @@
       <w:spacing w:before="240" w:after="240" w:line="300" w:lineRule="auto"/>
       <w:ind w:left="1440"/>
     </w:pPr>
-  </w:style>
-  <w:style w:type="paragraph" w:customStyle="1" w:styleId="AboutPageInstructionsbullets">
-    <w:name w:val="Instructions bullets"/>
-    <w:basedOn w:val="Compact"/>
-    <w:qFormat/>
-    <w:rsid w:val="003409FF"/>
-    <w:pPr>
-      <w:numPr>
-        <w:numId w:val="19"/>
-      </w:numPr>
-      <w:spacing w:before="40" w:after="40"/>
-    </w:pPr>
-    <w:rPr>
-      <w:rFonts w:ascii="Century Gothic" w:hAnsi="Century Gothic"/>
-    </w:rPr>
   </w:style>
   <w:style w:type="table" w:styleId="TableGrid">
     <w:name w:val="Table Grid"/>

</xml_diff>

<commit_message>
Style Update and Chapter Test
Changed the invisible separator whatever to Head Separator for
clarity. Also changed the test to see if something was a chapter
to look for a period in the ordinal because it actually works.
</commit_message>
<xml_diff>
--- a/services/pandoc/reference.docx
+++ b/services/pandoc/reference.docx
@@ -1506,9 +1506,12 @@
                 FontFamilyDefaultCaseContentBody
                 FontFamilyDefaultSourceCode
     -->
+  <!-- General/Body Text -->
   <w:style w:type="paragraph" w:default="1" w:styleId="Normal">
     <w:name w:val="Normal"/>
-    <w:qFormat/>
+    <w:semiHidden/>
+    <w:unhideWhenUsed/>
+    <w:uiPriority w:val="99"/>
     <w:rsid w:val="00177387"/>
     <w:rPr>
       <w:rFonts w:ascii="Century Gothic" w:hAnsi="Century Gothic"/>
@@ -1516,12 +1519,154 @@
       <w:szCs w:val="24"/>
     </w:rPr>
   </w:style>
+  <w:style w:type="paragraph" w:styleId="BodyText">
+    <w:name w:val="Body Text"/>
+    <w:basedOn w:val="FontFamilyDefaultCaseContentBody"/>
+    <w:link w:val="BodyTextChar"/>
+    <w:qFormat/>
+    <w:uiPriority w:val="0"/>
+    <w:uiPriority w:val="1"/>
+    <w:rsid w:val="00A27DCE"/>
+    <w:pPr>
+      <w:spacing w:before="160" w:line="276" w:lineRule="auto"/>
+    </w:pPr>
+    <w:rPr>
+      <w:bCs/>
+      <w:iCs/>
+      <w:color w:val="000000" w:themeColor="text1"/>
+      <w:spacing w:val="5"/>
+      <w:sz w:val="20"/>
+      <w:szCs w:val="18"/>
+    </w:rPr>
+  </w:style>
+  <w:style w:type="paragraph" w:customStyle="1" w:styleId="FirstParagraph">
+    <w:name w:val="First Paragraph"/>
+    <w:basedOn w:val="BodyText"/>
+    <w:next w:val="BodyText"/>
+    <w:semiHidden/>
+    <w:unhideWhenUsed/>
+    <w:uiPriority w:val="99"/>
+    <w:rsid w:val="00A87910"/>
+    <w:pPr>
+      <w:spacing w:before="240"/>
+    </w:pPr>
+  </w:style>
+  <w:style w:type="paragraph" w:styleId="BodyTextFirstIndent">
+    <w:name w:val="Body Text First Indent"/>
+    <w:basedOn w:val="BodyText"/>
+    <w:link w:val="BodyTextFirstIndentChar"/>
+    <w:semiHidden/>
+    <w:unhideWhenUsed/>
+    <w:uiPriority w:val="99"/>
+    <w:rsid w:val="00286A52"/>
+    <w:pPr>
+      <w:spacing w:before="0" w:line="240" w:lineRule="auto"/>
+      <w:ind w:firstLine="360"/>
+    </w:pPr>
+  </w:style>
+  <w:style w:type="paragraph" w:customStyle="1" w:styleId="Compact">
+    <w:name w:val="Compact"/>
+    <w:basedOn w:val="BodyText"/>
+    <w:semiHidden/>
+    <w:unhideWhenUsed/>
+    <w:uiPriority w:val="99"/>
+    <w:rsid w:val="00806C4D"/>
+    <w:pPr>
+      <w:spacing w:before="36" w:after="36"/>
+    </w:pPr>
+  </w:style>
+  <w:style w:type="paragraph" w:customStyle="1" w:styleId="FontFamilyDefaultTitleandStructure">
+    <w:name w:val="Font Family: Default Title and Structure"/>
+    <w:rsid w:val="00F845A1"/>
+    <w:uiPriority w:val="20"/>
+    <w:qFormat/>
+    <w:rPr>
+      <w:rFonts w:ascii="Century Gothic" w:hAnsi="Century Gothic"/>
+      <w:sz w:val="24"/>
+      <w:szCs w:val="24"/>
+    </w:rPr>
+  </w:style>
+  <w:style w:type="paragraph" w:customStyle="1" w:styleId="FontFamilyDefaultCaseContentBody">
+    <w:name w:val="Font Family: Default Case Content Body"/>
+    <w:uiPriority w:val="20"/>
+    <w:qFormat/>
+    <w:rsid w:val="00F845A1"/>
+    <w:rPr>
+      <w:rFonts w:ascii="Baskerville" w:hAnsi="Baskerville"/>
+      <w:sz w:val="24"/>
+      <w:szCs w:val="24"/>
+    </w:rPr>
+  </w:style>
+  <w:style w:type="paragraph" w:customStyle="1" w:styleId="FontFamilyDefaultSourceCode">
+    <w:name w:val="Font Family: Default Source Code"/>
+    <w:uiPriority w:val="20"/>
+    <w:qFormat/>
+    <w:rsid w:val="00F845A1"/>
+    <w:rPr>
+      <w:rFonts w:ascii="Courier New" w:hAnsi="Courier New" w:cs="Courier New"/>
+      <w:sz w:val="24"/>
+      <w:szCs w:val="24"/>
+    </w:rPr>
+  </w:style>
+  <!-- case-specific -->
+  <w:style w:type="paragraph" w:customStyle="1" w:styleId="CaseHeader">
+    <w:name w:val="Case Header"/>
+    <w:basedOn w:val="Heading3"/>
+    <w:uiPriority w:val="8"/>
+    <w:qFormat/>
+    <w:rsid w:val="000E7167"/>
+    <w:pPr>
+      <w:keepNext/>
+      <w:keepLines/>
+      <w:suppressAutoHyphens/>
+      <w:contextualSpacing/>
+      <w:jc w:val="center"/>
+    </w:pPr>
+    <w:rPr>
+      <w:rFonts w:ascii="Baskerville" w:hAnsi="Baskerville"/>
+    </w:rPr>
+  </w:style>
+  <w:style w:type="paragraph" w:customStyle="1" w:styleId="Author">
+    <w:name w:val="Author"/>
+    <w:basedOn w:val="CaseBody"/>
+    <w:next w:val="BodyText"/>
+    <w:uiPriority w:val="8"/>
+    <w:qFormat/>
+    <w:rsid w:val="000F23DA"/>
+    <w:rPr>
+      <w:u w:val="single"/>
+    </w:rPr>
+  </w:style>
+  <w:style w:type="paragraph" w:styleId="Date">
+    <w:name w:val="Date"/>
+    <w:basedOn w:val="CaseBody"/>
+    <w:next w:val="BodyText"/>
+    <w:uiPriority w:val="8"/>
+    <w:qFormat/>
+    <w:rsid w:val="000F23DA"/>
+    <w:rPr>
+      <w:b/>
+      <w:sz w:val="20"/>
+    </w:rPr>
+  </w:style>
+  <w:style w:type="paragraph" w:customStyle="1" w:styleId="CaseBody">
+    <w:name w:val="Case Body"/>
+    <w:basedOn w:val="BodyText"/>
+    <w:uiPriority w:val="8"/>
+    <w:qFormat/>
+    <w:rsid w:val="00F5737E"/>
+    <w:rPr>
+      <w:sz w:val="22"/>
+    </w:rPr>
+  </w:style>
+  <!-- Heading and Subheading -->
   <w:style w:type="paragraph" w:styleId="Heading1">
     <w:name w:val="heading 1"/>
     <w:basedOn w:val="FontFamilyDefaultTitleandStructure"/>
     <w:next w:val="BodyText"/>
     <w:link w:val="Heading1Char"/>
     <w:uiPriority w:val="9"/>
+    <w:uiPriority w:val="2"/>
     <w:qFormat/>
     <w:rsid w:val="00934A7E"/>
     <w:pPr>
@@ -1540,6 +1685,7 @@
     <w:link w:val="Heading2Char"/>
     <w:uiPriority w:val="9"/>
     <w:unhideWhenUsed/>
+    <w:uiPriority w:val="2"/>
     <w:qFormat/>
     <w:rsid w:val="00934A7E"/>
     <w:pPr>
@@ -1557,6 +1703,7 @@
     <w:link w:val="Heading3Char"/>
     <w:uiPriority w:val="9"/>
     <w:unhideWhenUsed/>
+    <w:uiPriority w:val="2"/>
     <w:qFormat/>
     <w:rsid w:val="00934A7E"/>
     <w:pPr>
@@ -1574,6 +1721,7 @@
     <w:link w:val="Heading4Char"/>
     <w:uiPriority w:val="9"/>
     <w:unhideWhenUsed/>
+    <w:uiPriority w:val="2"/>
     <w:qFormat/>
     <w:rsid w:val="00046FE6"/>
     <w:pPr>
@@ -1591,6 +1739,7 @@
     <w:link w:val="Heading5Char"/>
     <w:uiPriority w:val="9"/>
     <w:unhideWhenUsed/>
+    <w:uiPriority w:val="2"/>
     <w:qFormat/>
     <w:rsid w:val="00934A7E"/>
     <w:pPr>
@@ -1608,6 +1757,7 @@
     <w:link w:val="Heading6Char"/>
     <w:uiPriority w:val="9"/>
     <w:unhideWhenUsed/>
+    <w:uiPriority w:val="2"/>
     <w:qFormat/>
     <w:rsid w:val="00934A7E"/>
     <w:pPr>
@@ -1625,6 +1775,7 @@
     <w:link w:val="Heading7Char"/>
     <w:uiPriority w:val="9"/>
     <w:unhideWhenUsed/>
+    <w:uiPriority w:val="2"/>
     <w:qFormat/>
     <w:rsid w:val="00D33778"/>
     <w:pPr>
@@ -1637,6 +1788,7 @@
     <w:next w:val="BodyText"/>
     <w:uiPriority w:val="9"/>
     <w:unhideWhenUsed/>
+    <w:uiPriority w:val="2"/>
     <w:qFormat/>
     <w:rsid w:val="00D33778"/>
     <w:pPr>
@@ -1649,115 +1801,420 @@
     <w:next w:val="BodyText"/>
     <w:uiPriority w:val="9"/>
     <w:unhideWhenUsed/>
+    <w:uiPriority w:val="2"/>
     <w:qFormat/>
     <w:rsid w:val="00D33778"/>
     <w:pPr>
       <w:outlineLvl w:val="8"/>
     </w:pPr>
   </w:style>
-  <w:style w:type="character" w:default="1" w:styleId="DefaultParagraphFont">
-    <w:name w:val="Default Paragraph Font"/>
-    <w:uiPriority w:val="1"/>
-    <w:semiHidden/>
-    <w:unhideWhenUsed/>
-  </w:style>
-  <w:style w:type="table" w:default="1" w:styleId="TableNormal">
-    <w:name w:val="Normal Table"/>
-    <w:uiPriority w:val="99"/>
-    <w:semiHidden/>
-    <w:unhideWhenUsed/>
-    <w:tblPr>
-      <w:tblInd w:w="0" w:type="dxa"/>
-      <w:tblCellMar>
-        <w:top w:w="0" w:type="dxa"/>
-        <w:left w:w="108" w:type="dxa"/>
-        <w:bottom w:w="0" w:type="dxa"/>
-        <w:right w:w="108" w:type="dxa"/>
-      </w:tblCellMar>
-    </w:tblPr>
-  </w:style>
-  <w:style w:type="numbering" w:default="1" w:styleId="NoList">
-    <w:name w:val="No List"/>
-    <w:uiPriority w:val="99"/>
-    <w:semiHidden/>
-    <w:unhideWhenUsed/>
-  </w:style>
-  <w:style w:type="paragraph" w:styleId="BodyText">
-    <w:name w:val="Body Text"/>
-    <w:basedOn w:val="FontFamilyDefaultCaseContentBody"/>
-    <w:link w:val="BodyTextChar"/>
-    <w:qFormat/>
-    <w:rsid w:val="00A27DCE"/>
-    <w:pPr>
-      <w:spacing w:before="160" w:line="276" w:lineRule="auto"/>
-    </w:pPr>
-    <w:rPr>
-      <w:bCs/>
-      <w:iCs/>
-      <w:color w:val="000000" w:themeColor="text1"/>
-      <w:spacing w:val="5"/>
+  <w:style w:type="paragraph" w:customStyle="1" w:styleId="Subheading1">
+    <w:name w:val="Subheading 1"/>
+    <w:basedOn w:val="Heading1"/>
+    <w:next w:val="BodyText"/>
+    <w:uiPriority w:val="3"/>
+    <w:qFormat/>
+    <w:rsid w:val="00C84B02"/>
+    <w:pPr>
+      <w:spacing w:before="0"/>
+    </w:pPr>
+    <w:rPr>
+      <w:b w:val="0"/>
+      <w:i/>
+      <w:color w:val="5A771D"/>
+    </w:rPr>
+  </w:style>
+  <w:style w:type="paragraph" w:customStyle="1" w:styleId="Subheading2">
+    <w:name w:val="Subheading 2"/>
+    <w:basedOn w:val="Heading2"/>
+    <w:next w:val="BodyText"/>
+    <w:uiPriority w:val="3"/>
+    <w:qFormat/>
+    <w:rsid w:val="00C84B02"/>
+    <w:pPr>
+      <w:spacing w:before="0"/>
+    </w:pPr>
+    <w:rPr>
+      <w:b w:val="0"/>
+      <w:i/>
+      <w:color w:val="5A771D"/>
+    </w:rPr>
+  </w:style>
+  <w:style w:type="paragraph" w:customStyle="1" w:styleId="Subheading3">
+    <w:name w:val="Subheading 3"/>
+    <w:basedOn w:val="Heading3"/>
+    <w:next w:val="BodyText"/>
+    <w:uiPriority w:val="3"/>
+    <w:qFormat/>
+    <w:rsid w:val="00C84B02"/>
+    <w:pPr>
+      <w:spacing w:before="0"/>
+    </w:pPr>
+    <w:rPr>
+      <w:b w:val="0"/>
+      <w:i/>
+      <w:color w:val="5A771D"/>
+    </w:rPr>
+  </w:style>
+  <w:style w:type="paragraph" w:customStyle="1" w:styleId="Subheading4">
+    <w:name w:val="Subheading 4"/>
+    <w:basedOn w:val="Heading4"/>
+    <w:next w:val="BodyText"/>
+    <w:uiPriority w:val="3"/>
+    <w:qFormat/>
+    <w:rsid w:val="00C84B02"/>
+    <w:pPr>
+      <w:spacing w:before="0"/>
+    </w:pPr>
+    <w:rPr>
+      <w:b w:val="0"/>
+      <w:i/>
+      <w:color w:val="5A771D"/>
+      <w:u w:val="none"/>
+    </w:rPr>
+  </w:style>
+  <w:style w:type="paragraph" w:customStyle="1" w:styleId="Subheading5">
+    <w:name w:val="Subheading 5"/>
+    <w:basedOn w:val="Heading5"/>
+    <w:next w:val="BodyText"/>
+    <w:uiPriority w:val="3"/>
+    <w:qFormat/>
+    <w:rsid w:val="00C84B02"/>
+    <w:pPr>
+      <w:spacing w:before="0"/>
+    </w:pPr>
+    <w:rPr>
+      <w:i/>
+      <w:color w:val="5A771D"/>
+      <w:u w:val="none"/>
+    </w:rPr>
+  </w:style>
+  <w:style w:type="paragraph" w:customStyle="1" w:styleId="Subheading6">
+    <w:name w:val="Subheading 6"/>
+    <w:basedOn w:val="Subheading5"/>
+    <w:next w:val="BodyText"/>
+    <w:uiPriority w:val="3"/>
+    <w:qFormat/>
+    <w:rsid w:val="00C84B02"/>
+  </w:style>
+  <w:style w:type="paragraph" w:customStyle="1" w:styleId="Subheading7">
+    <w:name w:val="Subheading 7"/>
+    <w:basedOn w:val="Subheading6"/>
+    <w:next w:val="BodyText"/>
+    <w:uiPriority w:val="3"/>
+    <w:qFormat/>
+    <w:rsid w:val="00C84B02"/>
+  </w:style>
+  <!--
+        Page Specific
+    -->
+  <!-- Title Page -->
+  <w:style w:type="paragraph" w:customStyle="1" w:styleId="CasebookTitle">
+    <w:name w:val="Casebook Title"/>
+    <w:basedOn w:val="HStruct01Title"/>
+    <w:next w:val="CasebookSubtitle"/>
+    <w:uiPriority w:val="40"/>
+    <w:qFormat/>
+    <w:rsid w:val="00823081"/>
+    <w:pPr>
+      <w:pageBreakBefore/>
+      <w:spacing w:before="2880"/>
+      <w:jc w:val="right"/>
+    </w:pPr>
+  </w:style>
+  <w:style w:type="paragraph" w:customStyle="1" w:styleId="CasebookSubtitle">
+    <w:name w:val="Casebook Subtitle"/>
+    <w:basedOn w:val="HStruct01Subtitle"/>
+    <w:uiPriority w:val="40"/>
+    <w:qFormat/>
+    <w:rsid w:val="00E648E2"/>
+    <w:pPr>
+      <w:spacing w:before="480" w:after="0"/>
+      <w:ind w:left="2880"/>
+    </w:pPr>
+  </w:style>
+  <w:style w:type="paragraph" w:customStyle="1" w:styleId="CasebookHeadnoteTitle">
+    <w:name w:val="Casebook Headnote Title"/>
+    <w:basedOn w:val="HStruct02Title"/>
+    <w:uiPriority w:val="40"/>
+    <w:qFormat/>
+    <w:rsid w:val="00F97F67"/>
+    <w:pPr>
+      <w:pageBreakBefore/>
+    </w:pPr>
+  </w:style>
+  <w:style w:type="paragraph" w:customStyle="1" w:styleId="CasebookHeadnote">
+    <w:name w:val="Casebook Headnote"/>
+    <w:basedOn w:val="HierarchyLevel3-4-5HeaderText"/>
+    <w:uiPriority w:val="40"/>
+    <w:qFormat/>
+    <w:rsid w:val="004778A9"/>
+  </w:style>
+  <w:style w:type="paragraph" w:customStyle="1" w:styleId="CasebookBlurb">
+    <w:name w:val="Casebook Blurb"/>
+    <w:basedOn w:val="HierarchyLevel1-2HeaderText"/>
+    <w:uiPriority w:val="40"/>
+    <w:qFormat/>
+    <w:rsid w:val="004778A9"/>
+    <w:pPr>
+      <w:spacing w:before="2540" w:after="0"/>
+      <w:ind w:left="2880"/>
+    </w:pPr>
+  </w:style>
+  <w:style w:type="paragraph" w:customStyle="1" w:styleId="CasebookAuthor">
+    <w:name w:val="Casebook Author"/>
+    <w:basedOn w:val="HStruct04Title"/>
+    <w:uiPriority w:val="40"/>
+    <w:qFormat/>
+    <w:rsid w:val="004778A9"/>
+    <w:pPr>
+      <w:ind w:left="2880"/>
+    </w:pPr>
+    <w:rPr>
+      <w:color w:val="D96955"/>
+    </w:rPr>
+  </w:style>
+  <!-- About/Instructions Page -->
+  <w:style w:type="paragraph" w:customStyle="1" w:styleId="AboutPageTitle">
+    <w:name w:val="About Page Title"/>
+    <w:basedOn w:val="HStruct04Title"/>
+    <w:uiPriority w:val="50"/>
+    <w:rsid w:val="00211E78"/>
+    <w:pPr>
+      <w:color w:val="5A771D"/>
+      <w:pageBreakBefore/>
+      <w:spacing w:before="1920"/>
+      <w:ind w:left="1440"/>
+    </w:pPr>
+  </w:style>
+  <w:style w:type="paragraph" w:customStyle="1" w:styleId="AboutPageInstructions">
+    <w:name w:val="About Page Instructions"/>
+    <w:basedOn w:val="HierarchyLevel3-4-5HeaderText"/>
+    <w:rsid w:val="004118BE"/>
+    <w:uiPriority w:val="50"/>
+    <w:pPr>
+      <w:spacing w:before="240" w:after="240" w:line="300" w:lineRule="auto"/>
+      <w:ind w:left="1440"/>
+    </w:pPr>
+  </w:style>
+  <!-- Acknowledgements/Credits Page -->
+  <w:style w:type="paragraph" w:customStyle="1" w:styleId="AcknowledgementsTitle">
+    <w:name w:val="Acknowledgements Title"/>
+    <w:basedOn w:val="HStruct02Title"/>
+    <w:uiPriority w:val="50"/>
+    <w:rsid w:val="00F97F67"/>
+    <w:pPr>
+      <w:color w:val="8C3829"/>
+      <w:pageBreakBefore/>
+    </w:pPr>
+  </w:style>
+  <w:style w:type="paragraph" w:customStyle="1" w:styleId="AcknowledgementsSubtitle">
+    <w:name w:val="Acknowledgements Subtitle"/>
+    <w:basedOn w:val="HStruct05Subtitle"/>
+    <w:next w:val="Credits"/>
+    <w:uiPriority w:val="50"/>
+    <w:rsid w:val="00045148"/>
+    <w:pPr>
+      <w:spacing w:after="480"/>
+    </w:pPr>
+    <w:rPr>
+      <w:sz w:val="36"/>
+    </w:rPr>
+  </w:style>
+  <w:style w:type="paragraph" w:customStyle="1" w:styleId="CreditAuthors">
+    <w:name w:val="Credit Authors"/>
+    <w:basedOn w:val="HStruct05Subtitle"/>
+    <w:uiPriority w:val="20"/>
+    <w:qFormat/>
+    <w:rsid w:val="00045148"/>
+    <w:rPr>
+      <w:b/>
+      <w:spacing w:val="4"/>
+      <w:kern w:val="0"/>
       <w:sz w:val="20"/>
-      <w:szCs w:val="18"/>
-    </w:rPr>
-  </w:style>
-  <w:style w:type="paragraph" w:customStyle="1" w:styleId="FirstParagraph">
-    <w:name w:val="First Paragraph"/>
+    </w:rPr>
+  </w:style>
+  <w:style w:type="paragraph" w:customStyle="1" w:styleId="Credits">
+    <w:uiPriority w:val="20"/>
+    <w:name w:val="Credits"/>
     <w:basedOn w:val="BodyText"/>
-    <w:next w:val="BodyText"/>
-    <w:autoRedefine/>
-    <w:qFormat/>
-    <w:rsid w:val="00A87910"/>
-    <w:pPr>
-      <w:spacing w:before="240"/>
-    </w:pPr>
-  </w:style>
-  <w:style w:type="paragraph" w:customStyle="1" w:styleId="Compact">
-    <w:name w:val="Compact"/>
-    <w:basedOn w:val="BodyText"/>
-    <w:qFormat/>
-    <w:rsid w:val="00806C4D"/>
-    <w:pPr>
-      <w:spacing w:before="36" w:after="36"/>
-    </w:pPr>
-  </w:style>
+    <w:qFormat/>
+  </w:style>
+  <w:style w:type="paragraph" w:customStyle="1" w:styleId="CreditTitle">
+    <w:name w:val="Credit Title"/>
+    <w:basedOn w:val="CreditAuthors"/>
+    <w:uiPriority w:val="20"/>
+    <w:qFormat/>
+    <w:rsid w:val="00045148"/>
+    <w:rPr>
+      <w:b w:val="0"/>
+      <w:caps/>
+      <w:sz w:val="24"/>
+      <w:u w:val="single"/>
+    </w:rPr>
+  </w:style>
+  <!-- Legacy? Still used? -->
   <w:style w:type="paragraph" w:styleId="Title">
     <w:name w:val="Title"/>
     <w:basedOn w:val="HStruct01Title"/>
+    <w:uiPriority w:val="99"/>
     <w:next w:val="BodyText"/>
     <w:rsid w:val="00506346"/>
+    <w:semiHidden/>
+    <w:unhideWhenUsed/>
   </w:style>
   <w:style w:type="paragraph" w:styleId="Subtitle">
     <w:name w:val="Subtitle"/>
     <w:basedOn w:val="HStruct01Subtitle"/>
+    <w:uiPriority w:val="99"/>
     <w:next w:val="BodyText"/>
     <w:rsid w:val="00506346"/>
-  </w:style>
-  <w:style w:type="paragraph" w:customStyle="1" w:styleId="Author">
-    <w:name w:val="Author"/>
-    <w:basedOn w:val="CaseBody"/>
+    <w:semiHidden/>
+    <w:unhideWhenUsed/>
+  </w:style>
+  <!-- TOC Specific -->
+  <w:style w:type="paragraph" w:styleId="TOCHeading">
+    <w:name w:val="TOC Heading"/>
+    <w:basedOn w:val="HStruct02Title"/>
     <w:next w:val="BodyText"/>
-    <w:qFormat/>
-    <w:rsid w:val="000F23DA"/>
-    <w:rPr>
-      <w:u w:val="single"/>
-    </w:rPr>
-  </w:style>
-  <w:style w:type="paragraph" w:styleId="Date">
-    <w:name w:val="Date"/>
-    <w:basedOn w:val="CaseBody"/>
-    <w:next w:val="BodyText"/>
-    <w:qFormat/>
-    <w:rsid w:val="000F23DA"/>
+    <w:uiPriority w:val="39"/>
+    <w:qFormat/>
+    <w:rsid w:val="00823081"/>
+    <w:pPr>
+      <w:pageBreakBefore/>
+    </w:pPr>
+  </w:style>
+  <w:style w:type="paragraph" w:styleId="TOC1">
+    <w:name w:val="toc 1"/>
+    <w:basedOn w:val="FontFamilyDefaultTitleandStructure"/>
+    <w:uiPriority w:val="39"/>
+    <w:semiHidden/>
+    <w:unhideWhenUsed/>
+    <w:rsid w:val="004B10F3"/>
+    <w:pPr>
+      <w:tabs>
+        <w:tab w:val="right" w:pos="9350"/>
+      </w:tabs>
+      <w:spacing w:before="240"/>
+      <w:ind w:right="720"/>
+    </w:pPr>
     <w:rPr>
       <w:b/>
+      <w:bCs/>
+      <w:noProof/>
+      <w:spacing w:val="5"/>
+    </w:rPr>
+  </w:style>
+  <w:style w:type="paragraph" w:styleId="TOC2">
+    <w:name w:val="toc 2"/>
+    <w:basedOn w:val="TOC1"/>
+    <w:uiPriority w:val="39"/>
+    <w:semiHidden/>
+    <w:unhideWhenUsed/>
+    <w:rsid w:val="004B10F3"/>
+    <w:pPr>
+      <w:tabs>
+        <w:tab w:val="right" w:leader="dot" w:pos="9350"/>
+      </w:tabs>
+      <w:spacing w:before="160"/>
+      <w:ind w:left="216"/>
+    </w:pPr>
+    <w:rPr>
+      <w:rFonts w:ascii="Baskerville" w:hAnsi="Baskerville"/>
+      <w:bCs w:val="0"/>
+      <w:spacing w:val="6"/>
       <w:sz w:val="20"/>
-    </w:rPr>
-  </w:style>
+      <w:szCs w:val="22"/>
+    </w:rPr>
+  </w:style>
+  <w:style w:type="paragraph" w:styleId="TOC3">
+    <w:name w:val="toc 3"/>
+    <w:basedOn w:val="TOC2"/>
+    <w:uiPriority w:val="39"/>
+    <w:semiHidden/>
+    <w:unhideWhenUsed/>
+    <w:rsid w:val="00567683"/>
+    <w:pPr>
+      <w:ind w:left="440"/>
+    </w:pPr>
+    <w:rPr>
+      <w:b w:val="0"/>
+    </w:rPr>
+  </w:style>
+  <w:style w:type="paragraph" w:styleId="TOC4">
+    <w:name w:val="toc 4"/>
+    <w:basedOn w:val="TOC3"/>
+    <w:uiPriority w:val="39"/>
+    <w:semiHidden/>
+    <w:unhideWhenUsed/>
+    <w:rsid w:val="00A20A4E"/>
+    <w:pPr>
+      <w:spacing w:before="80"/>
+      <w:ind w:left="662"/>
+    </w:pPr>
+  </w:style>
+  <w:style w:type="paragraph" w:styleId="TOC5">
+    <w:name w:val="toc 5"/>
+    <w:basedOn w:val="TOC4"/>
+    <w:uiPriority w:val="39"/>
+    <w:semiHidden/>
+    <w:unhideWhenUsed/>
+    <w:rsid w:val="00567683"/>
+    <w:pPr>
+      <w:ind w:left="880"/>
+    </w:pPr>
+  </w:style>
+  <w:style w:type="paragraph" w:styleId="TOC6">
+    <w:name w:val="toc 6"/>
+    <w:basedOn w:val="TOC5"/>
+    <w:uiPriority w:val="39"/>
+    <w:semiHidden/>
+    <w:unhideWhenUsed/>
+    <w:rsid w:val="00A20A4E"/>
+    <w:pPr>
+      <w:ind w:left="1100"/>
+    </w:pPr>
+  </w:style>
+  <w:style w:type="paragraph" w:styleId="TOC7">
+    <w:name w:val="toc 7"/>
+    <w:basedOn w:val="TOC6"/>
+    <w:uiPriority w:val="39"/>
+    <w:semiHidden/>
+    <w:unhideWhenUsed/>
+    <w:rsid w:val="00A20A4E"/>
+    <w:pPr>
+      <w:ind w:left="1320"/>
+    </w:pPr>
+  </w:style>
+  <w:style w:type="paragraph" w:styleId="TOC8">
+    <w:name w:val="toc 8"/>
+    <w:basedOn w:val="TOC7"/>
+    <w:uiPriority w:val="39"/>
+    <w:semiHidden/>
+    <w:unhideWhenUsed/>
+    <w:rsid w:val="00A20A4E"/>
+    <w:pPr>
+      <w:ind w:left="1540"/>
+    </w:pPr>
+  </w:style>
+  <w:style w:type="paragraph" w:styleId="TOC9">
+    <w:name w:val="toc 9"/>
+    <w:basedOn w:val="TOC8"/>
+    <w:uiPriority w:val="39"/>
+    <w:semiHidden/>
+    <w:unhideWhenUsed/>
+    <w:rsid w:val="00A20A4E"/>
+    <w:pPr>
+      <w:ind w:left="1760"/>
+    </w:pPr>
+  </w:style>
+  <!-- misc element-specific -->
   <w:style w:type="paragraph" w:customStyle="1" w:styleId="Abstract">
     <w:name w:val="Abstract"/>
     <w:basedOn w:val="CaseBody"/>
     <w:next w:val="BodyText"/>
-    <w:qFormat/>
+    <w:semiHidden/>
+    <w:unhideWhenUsed/>
     <w:rsid w:val="008B3BDA"/>
     <w:pPr>
       <w:keepNext/>
@@ -1771,13 +2228,14 @@
   <w:style w:type="paragraph" w:styleId="Bibliography">
     <w:name w:val="Bibliography"/>
     <w:basedOn w:val="FontFamilyDefaultTitleandStructure"/>
-    <w:qFormat/>
+    <w:semiHidden/>
+    <w:unhideWhenUsed/>
   </w:style>
   <w:style w:type="paragraph" w:styleId="Quote">
     <w:name w:val="Quote"/>
     <w:basedOn w:val="BodyText"/>
-    <w:uiPriority w:val="29"/>
-    <w:qFormat/>
+    <w:semiHidden/>
+    <w:unhideWhenUsed/>
     <w:rsid w:val="009F0E2E"/>
     <w:pPr>
       <w:spacing w:before="200" w:after="200"/>
@@ -1791,8 +2249,7 @@
     <w:name w:val="Block Text"/>
     <w:basedOn w:val="Quote"/>
     <w:next w:val="BodyText"/>
-    <w:uiPriority w:val="9"/>
-    <w:unhideWhenUsed/>
+    <w:uiPriority w:val="5"/>
     <w:qFormat/>
     <w:rsid w:val="00F55DAD"/>
     <w:pPr>
@@ -1804,37 +2261,33 @@
       <w:sz w:val="22"/>
     </w:rPr>
   </w:style>
-  <w:style w:type="paragraph" w:styleId="FootnoteText">
-    <w:name w:val="footnote text"/>
-    <w:basedOn w:val="FontFamilyDefaultCaseContentBody"/>
-    <w:uiPriority w:val="9"/>
-    <w:unhideWhenUsed/>
-    <w:qFormat/>
-    <w:rsid w:val="00FE28FD"/>
+  <w:style w:type="paragraph" w:customStyle="1" w:styleId="SourceCode">
+    <w:name w:val="Source Code"/>
+    <w:basedOn w:val="FontFamilyDefaultSourceCode"/>
+    <w:link w:val="VerbatimChar"/>
+    <w:uiPriority w:val="5"/>
+    <w:qFormat/>
+    <w:rsid w:val="00FC5961"/>
+    <w:pPr>
+      <w:pBdr>
+        <w:top w:val="single" w:sz="48" w:space="6" w:color="E0EBFF"/>
+        <w:left w:val="single" w:sz="48" w:space="0" w:color="E0EBFF"/>
+        <w:bottom w:val="single" w:sz="48" w:space="6" w:color="E0EBFF"/>
+      </w:pBdr>
+      <w:shd w:val="clear" w:color="auto" w:fill="E0EBFF"/>
+      <w:ind w:left="360"/>
+    </w:pPr>
     <w:rPr>
       <w:sz w:val="18"/>
     </w:rPr>
-  </w:style>
-  <w:style w:type="table" w:customStyle="1" w:styleId="Table">
-    <w:name w:val="Table"/>
-    <w:semiHidden/>
-    <w:unhideWhenUsed/>
-    <w:qFormat/>
-    <w:tblPr>
-      <w:tblInd w:w="0" w:type="dxa"/>
-      <w:tblCellMar>
-        <w:top w:w="0" w:type="dxa"/>
-        <w:left w:w="108" w:type="dxa"/>
-        <w:bottom w:w="0" w:type="dxa"/>
-        <w:right w:w="108" w:type="dxa"/>
-      </w:tblCellMar>
-    </w:tblPr>
   </w:style>
   <w:style w:type="paragraph" w:customStyle="1" w:styleId="DefinitionTerm">
     <w:name w:val="Definition Term"/>
     <w:basedOn w:val="Definition"/>
     <w:next w:val="Definition"/>
     <w:rsid w:val="009F0E2E"/>
+    <w:uiPriority w:val="20"/>
+    <w:qFormat/>
     <w:pPr>
       <w:spacing w:before="320"/>
     </w:pPr>
@@ -1846,6 +2299,8 @@
     <w:name w:val="Definition"/>
     <w:basedOn w:val="BodyText"/>
     <w:rsid w:val="009F0E2E"/>
+    <w:uiPriority w:val="20"/>
+    <w:qFormat/>
     <w:pPr>
       <w:spacing w:after="160"/>
     </w:pPr>
@@ -1855,6 +2310,7 @@
     <w:basedOn w:val="FontFamilyDefaultTitleandStructure"/>
     <w:link w:val="CaptionChar"/>
     <w:rsid w:val="009F0E2E"/>
+    <w:uiPriority w:val="30"/>
     <w:rPr>
       <w:i/>
       <w:sz w:val="16"/>
@@ -1863,6 +2319,9 @@
   <w:style w:type="paragraph" w:customStyle="1" w:styleId="TableCaption">
     <w:name w:val="Table Caption"/>
     <w:basedOn w:val="Caption"/>
+    <w:semiHidden/>
+    <w:unhideWhenUsed/>
+    <w:uiPriority w:val="35"/>
     <w:pPr>
       <w:keepNext/>
     </w:pPr>
@@ -1871,6 +2330,7 @@
     <w:name w:val="Image Caption"/>
     <w:basedOn w:val="Caption"/>
     <w:rsid w:val="00917519"/>
+    <w:uiPriority w:val="35"/>
     <w:rPr>
       <w:rFonts w:ascii="Baskerville" w:hAnsi="Baskerville"/>
     </w:rPr>
@@ -1879,6 +2339,9 @@
     <w:name w:val="Figure"/>
     <w:basedOn w:val="CaseBody"/>
     <w:rsid w:val="00615DDC"/>
+    <w:uiPriority w:val="35"/>
+    <w:semiHidden/>
+    <w:unhideWhenUsed/>
     <w:rPr>
       <w:i/>
     </w:rPr>
@@ -1886,203 +2349,360 @@
   <w:style w:type="paragraph" w:customStyle="1" w:styleId="CaptionedFigure">
     <w:name w:val="Captioned Figure"/>
     <w:basedOn w:val="Figure"/>
+    <w:uiPriority w:val="35"/>
+    <w:semiHidden/>
+    <w:unhideWhenUsed/>
     <w:pPr>
       <w:keepNext/>
     </w:pPr>
   </w:style>
-  <w:style w:type="character" w:customStyle="1" w:styleId="CaptionChar">
-    <w:name w:val="Caption Char"/>
-    <w:basedOn w:val="DefaultParagraphFont"/>
-    <w:link w:val="Caption"/>
-    <w:rsid w:val="009F0E2E"/>
-    <w:rPr>
-      <w:rFonts w:ascii="Century Gothic" w:hAnsi="Century Gothic"/>
-      <w:i/>
-      <w:sz w:val="16"/>
-      <w:szCs w:val="24"/>
-    </w:rPr>
-  </w:style>
-  <w:style w:type="character" w:customStyle="1" w:styleId="VerbatimChar">
-    <w:name w:val="Verbatim Char"/>
-    <w:basedOn w:val="CaptionChar"/>
-    <w:link w:val="SourceCode"/>
-    <w:rsid w:val="009F0E2E"/>
-    <w:rPr>
-      <w:rFonts w:ascii="Courier New" w:hAnsi="Courier New" w:cs="Courier New"/>
-      <w:i w:val="0"/>
-      <w:sz w:val="18"/>
-      <w:szCs w:val="24"/>
-      <w:shd w:val="clear" w:color="auto" w:fill="E0EBFF"/>
-    </w:rPr>
-  </w:style>
-  <w:style w:type="character" w:styleId="FootnoteReference">
-    <w:name w:val="footnote reference"/>
-    <w:basedOn w:val="CaptionChar"/>
-    <w:rsid w:val="00D33778"/>
-    <w:rPr>
-      <w:rFonts w:ascii="Century Gothic" w:hAnsi="Century Gothic"/>
-      <w:i/>
-      <w:sz w:val="16"/>
-      <w:szCs w:val="24"/>
-      <w:u w:val="none"/>
-      <w:vertAlign w:val="superscript"/>
-    </w:rPr>
-  </w:style>
-  <w:style w:type="character" w:styleId="Hyperlink">
-    <w:name w:val="Hyperlink"/>
-    <w:uiPriority w:val="99"/>
-    <w:rsid w:val="00A2346D"/>
-    <w:rPr>
+  <!-- Image Layout -->
+  <w:style w:type="paragraph" w:customStyle="1" w:styleId="ImageCenteredLarge">
+    <w:name w:val="Image Centered Large"/>
+    <w:basedOn w:val="Definition"/>
+    <w:rsid w:val="00676EF1"/>
+    <w:uiPriority w:val="65"/>
+    <w:pPr>
+      <w:framePr w:w="11520" w:wrap="around" w:vAnchor="text" w:hAnchor="text" w:xAlign="center" w:y="1"/>
+      <w:jc w:val="center"/>
+    </w:pPr>
+    <w:rPr>
+      <w:noProof/>
+    </w:rPr>
+  </w:style>
+  <w:style w:type="paragraph" w:customStyle="1" w:styleId="ImageLeftMedium">
+    <w:name w:val="Image Left Medium"/>
+    <w:basedOn w:val="Definition"/>
+    <w:rsid w:val="00DE318A"/>
+    <w:uiPriority w:val="65"/>
+    <w:pPr>
+      <w:framePr w:w="5760" w:wrap="around" w:vAnchor="text" w:hAnchor="text" w:y="1"/>
+    </w:pPr>
+  </w:style>
+  <w:style w:type="paragraph" w:customStyle="1" w:styleId="ImageRightMedium">
+    <w:name w:val="Image Right Medium"/>
+    <w:basedOn w:val="Definition"/>
+    <w:rsid w:val="00E9420D"/>
+    <w:uiPriority w:val="65"/>
+    <w:pPr>
+      <w:framePr w:wrap="around" w:vAnchor="text" w:hAnchor="text" w:xAlign="right" w:y="1"/>
+    </w:pPr>
+  </w:style>
+  <w:style w:type="paragraph" w:customStyle="1" w:styleId="ImageCenteredMedium">
+    <w:name w:val="Image Centered Medium"/>
+    <w:basedOn w:val="Definition"/>
+    <w:rsid w:val="001846C1"/>
+    <w:uiPriority w:val="65"/>
+    <w:pPr>
+      <w:framePr w:wrap="around" w:vAnchor="text" w:hAnchor="text" w:xAlign="center" w:y="1"/>
+    </w:pPr>
+  </w:style>
+  <!-- Chapter Head -->
+  <w:style w:type="paragraph" w:customStyle="1" w:styleId="ChapterNumber">
+    <w:name w:val="Chapter Number"/>
+    <w:basedOn w:val="ChapterTitle"/>
+    <w:uiPriority w:val="11"/>
+    <w:qFormat/>
+    <w:rsid w:val="00CD4D40"/>
+    <w:pPr>
+      <w:pageBreakBefore/>
+      <w:framePr w:w="1440" w:wrap="notBeside" w:hAnchor="text" w:xAlign="right"/>
+      <w:jc w:val="right"/>
+    </w:pPr>
+    <w:rPr>
+      <w:color w:val="D96955"/>
+    </w:rPr>
+  </w:style>
+  <w:style w:type="paragraph" w:customStyle="1" w:styleId="ChapterTitle">
+    <w:name w:val="Chapter Title"/>
+    <w:basedOn w:val="HStruct03Title"/>
+    <w:uiPriority w:val="11"/>
+    <w:qFormat/>
+    <w:rsid w:val="00CD4D40"/>
+    <w:pPr>
+      <w:framePr w:w="5760" w:wrap="notBeside" w:vAnchor="text" w:hAnchor="margin" w:y="1"/>
+    </w:pPr>
+  </w:style>
+  <w:style w:type="paragraph" w:customStyle="1" w:styleId="ChapterSubtitle">
+    <w:name w:val="Chapter Subtitle"/>
+    <w:basedOn w:val="HStruct03Subtitle"/>
+    <w:uiPriority w:val="11"/>
+    <w:qFormat/>
+    <w:rsid w:val="008B3BDA"/>
+  </w:style>
+  <w:style w:type="paragraph" w:customStyle="1" w:styleId="ChapterHeadnote">
+    <w:name w:val="Chapter Headnote"/>
+    <w:basedOn w:val="HierarchyLevel3-4-5HeaderText"/>
+    <w:uiPriority w:val="11"/>
+    <w:qFormat/>
+    <w:rsid w:val="00076D8C"/>
+  </w:style>
+  <!-- Section Head -->
+  <w:style w:type="paragraph" w:customStyle="1" w:styleId="SectionNumber">
+    <w:name w:val="Section Number"/>
+    <w:basedOn w:val="SectionTitle"/>
+    <w:uiPriority w:val="11"/>
+    <w:qFormat/>
+    <w:rsid w:val="00264412"/>
+    <w:pPr>
+      <w:keepNext/>
+      <w:keepLines/>
+      <w:framePr w:w="1440" w:wrap="notBeside" w:xAlign="right"/>
+      <w:jc w:val="right"/>
+    </w:pPr>
+    <w:rPr>
+      <w:color w:val="D96955"/>
+    </w:rPr>
+  </w:style>
+  <w:style w:type="paragraph" w:customStyle="1" w:styleId="SectionTitle">
+    <w:name w:val="Section Title"/>
+    <w:basedOn w:val="HStruct03Title"/>
+    <w:uiPriority w:val="11"/>
+    <w:qFormat/>
+    <w:rsid w:val="00264412"/>
+    <w:pPr>
+      <w:framePr w:w="5760" w:wrap="notBeside" w:vAnchor="text" w:hAnchor="text" w:y="1"/>
+      <w:spacing w:before="480" w:after="240" w:line="204" w:lineRule="auto"/>
+    </w:pPr>
+  </w:style>
+  <w:style w:type="paragraph" w:customStyle="1" w:styleId="SectionSubtitle">
+    <w:name w:val="Section Subtitle"/>
+    <w:basedOn w:val="HStruct04Subtitle"/>
+    <w:uiPriority w:val="11"/>
+    <w:qFormat/>
+    <w:rsid w:val="00F93A9B"/>
+  </w:style>
+  <w:style w:type="paragraph" w:customStyle="1" w:styleId="SectionHeadnote">
+    <w:name w:val="Section Headnote"/>
+    <w:basedOn w:val="HierarchyLevel3-4-5HeaderText"/>
+    <w:qFormat/>
+    <w:uiPriority w:val="11"/>
+    <w:rsid w:val="00640164"/>
+    <w:pPr>
+      <w:spacing w:after="480"/>
+    </w:pPr>
+  </w:style>
+  <!-- Resource Head -->
+  <w:style w:type="paragraph" w:customStyle="1" w:styleId="ResourceNumber">
+    <w:name w:val="Resource Number"/>
+    <w:basedOn w:val="ResourceTitle"/>
+    <w:qFormat/>
+    <w:uiPriority w:val="10"/>
+    <w:rsid w:val="00264412"/>
+    <w:pPr>
+      <w:keepNext/>
+      <w:keepLines/>
+      <w:framePr w:w="1440" w:wrap="notBeside" w:xAlign="right"/>
+      <w:adjustRightInd w:val="0"/>
+      <w:snapToGrid w:val="0"/>
+      <w:jc w:val="right"/>
+    </w:pPr>
+    <w:rPr>
+      <w:bCs w:val="0"/>
+      <w:color w:val="D96955"/>
+    </w:rPr>
+  </w:style>
+  <w:style w:type="paragraph" w:customStyle="1" w:styleId="ResourceTitle">
+    <w:name w:val="Resource Title"/>
+    <w:basedOn w:val="HStruct05Title"/>
+    <w:qFormat/>
+    <w:uiPriority w:val="10"/>
+    <w:rsid w:val="00D71922"/>
+    <w:pPr>
+      <w:framePr w:w="5760" w:wrap="notBeside" w:vAnchor="text" w:hAnchor="text" w:y="1"/>
+      <w:spacing w:before="480"/>
+    </w:pPr>
+  </w:style>
+  <w:style w:type="paragraph" w:customStyle="1" w:styleId="ResourceSubtitle">
+    <w:name w:val="Resource Subtitle"/>
+    <w:basedOn w:val="HStruct05Subtitle"/>
+    <w:uiPriority w:val="10"/>
+    <w:qFormat/>
+    <w:rsid w:val="00F93A9B"/>
+  </w:style>
+  <w:style w:type="paragraph" w:customStyle="1" w:styleId="ResourceHeadnote">
+    <w:name w:val="Resource Headnote"/>
+    <w:basedOn w:val="SectionHeadnote"/>
+    <w:uiPriority w:val="10"/>
+    <w:qFormat/>
+    <w:rsid w:val="00203DB1"/>
+  </w:style>
+  <w:style w:type="paragraph" w:customStyle="1" w:styleId="ResourceLink">
+    <w:name w:val="Resource Link"/>
+    <w:basedOn w:val="ResourceSubtitle"/>
+    <w:qFormat/>
+    <w:rsid w:val="00665487"/>
+    <w:uiPriority w:val="10"/>
+    <w:pPr>
+      <w:spacing w:line="240" w:lineRule="auto"/>
+    </w:pPr>
+    <w:rPr>
+      <w:b/>
       <w:color w:val="3E71D8"/>
-      <w:u w:val="single"/>
-    </w:rPr>
-  </w:style>
-  <w:style w:type="paragraph" w:styleId="TOCHeading">
-    <w:name w:val="TOC Heading"/>
-    <w:basedOn w:val="HStruct02Title"/>
-    <w:next w:val="BodyText"/>
-    <w:uiPriority w:val="39"/>
-    <w:unhideWhenUsed/>
-    <w:qFormat/>
-    <w:rsid w:val="00823081"/>
-    <w:pPr>
-      <w:pageBreakBefore/>
-    </w:pPr>
-  </w:style>
-  <w:style w:type="paragraph" w:styleId="TOC1">
-    <w:name w:val="toc 1"/>
+      <w:spacing w:val="10"/>
+      <w:sz w:val="24"/>
+    </w:rPr>
+  </w:style>
+  <!-- Core headline hierarchy -->
+  <w:style w:type="paragraph" w:customStyle="1" w:styleId="HStruct01Title">
+    <w:name w:val="H Struct 01 Title"/>
     <w:basedOn w:val="FontFamilyDefaultTitleandStructure"/>
-    <w:uiPriority w:val="39"/>
-    <w:unhideWhenUsed/>
-    <w:rsid w:val="004B10F3"/>
-    <w:pPr>
-      <w:tabs>
-        <w:tab w:val="right" w:pos="9350"/>
-      </w:tabs>
-      <w:spacing w:before="240"/>
-      <w:ind w:right="720"/>
-    </w:pPr>
-    <w:rPr>
+    <w:next w:val="HStruct01Subtitle"/>
+    <w:link w:val="HStruct01TitleChar"/>
+    <w:uiPriority w:val="99"/>
+    <w:semiHidden/>
+    <w:rsid w:val="00177387"/>
+    <w:pPr>
+      <w:spacing w:after="240" w:line="204" w:lineRule="auto"/>
+    </w:pPr>
+    <w:rPr>
+      <w:rFonts w:cs="Arial (Headings CS)"/>
       <w:b/>
       <w:bCs/>
-      <w:noProof/>
+      <w:color w:val="1B418C"/>
+      <w:spacing w:val="-6"/>
+      <w:kern w:val="24"/>
+      <w:sz w:val="72"/>
+      <w:szCs w:val="72"/>
+    </w:rPr>
+  </w:style>
+  <w:style w:type="paragraph" w:customStyle="1" w:styleId="HStruct02Title">
+    <w:name w:val="H Struct 02 Title"/>
+    <w:basedOn w:val="HStruct01Title"/>
+    <w:uiPriority w:val="59"/>
+    <w:semiHidden/>
+    <w:rsid w:val="00757141"/>
+    <w:rPr>
+      <w:spacing w:val="-5"/>
+      <w:sz w:val="52"/>
+      <w:szCs w:val="64"/>
+    </w:rPr>
+  </w:style>
+  <w:style w:type="paragraph" w:customStyle="1" w:styleId="HStruct03Title">
+    <w:name w:val="H Struct 03 Title"/>
+    <w:basedOn w:val="HStruct01Title"/>
+    <w:uiPriority w:val="59"/>
+    <w:semiHidden/>
+    <w:rsid w:val="00823081"/>
+    <w:rPr>
+      <w:sz w:val="44"/>
+      <w:szCs w:val="56"/>
+    </w:rPr>
+  </w:style>
+  <w:style w:type="paragraph" w:customStyle="1" w:styleId="HStruct04Title">
+    <w:name w:val="H Struct 04 Title"/>
+    <w:basedOn w:val="HStruct01Title"/>
+    <w:uiPriority w:val="99"/>
+    <w:semiHidden/>
+    <w:rsid w:val="006D69C6"/>
+    <w:rPr>
+      <w:sz w:val="36"/>
+      <w:szCs w:val="52"/>
+    </w:rPr>
+  </w:style>
+  <w:style w:type="paragraph" w:customStyle="1" w:styleId="HStruct05Title">
+    <w:name w:val="H Struct 05 Title"/>
+    <w:basedOn w:val="HStruct01Title"/>
+    <w:uiPriority w:val="59"/>
+    <w:semiHidden/>
+    <w:rsid w:val="00147AF0"/>
+    <w:rPr>
+      <w:sz w:val="28"/>
+      <w:szCs w:val="44"/>
+    </w:rPr>
+  </w:style>
+  <w:style w:type="paragraph" w:customStyle="1" w:styleId="HStruct01Subtitle">
+    <w:name w:val="H Struct 01 Subtitle"/>
+    <w:basedOn w:val="HStruct01Title"/>
+    <w:uiPriority w:val="59"/>
+    <w:semiHidden/>
+    <w:rsid w:val="00147AF0"/>
+    <w:rPr>
+      <w:b w:val="0"/>
+      <w:bCs w:val="0"/>
+      <w:color w:val="5A771D"/>
+      <w:sz w:val="36"/>
+      <w:szCs w:val="60"/>
+    </w:rPr>
+  </w:style>
+  <w:style w:type="paragraph" w:customStyle="1" w:styleId="HStruct02Subtitle">
+    <w:name w:val="H Struct 02 Subtitle"/>
+    <w:basedOn w:val="HStruct01Subtitle"/>
+    <w:uiPriority w:val="59"/>
+    <w:semiHidden/>
+    <w:rsid w:val="006D69C6"/>
+    <w:rPr>
+      <w:sz w:val="26"/>
+      <w:szCs w:val="56"/>
+    </w:rPr>
+  </w:style>
+  <w:style w:type="paragraph" w:customStyle="1" w:styleId="HStruct03Subtitle">
+    <w:name w:val="H Struct 03 Subtitle"/>
+    <w:basedOn w:val="HStruct01Subtitle"/>
+    <w:uiPriority w:val="59"/>
+    <w:semiHidden/>
+    <w:rsid w:val="004779F7"/>
+    <w:rPr>
+      <w:szCs w:val="48"/>
+    </w:rPr>
+  </w:style>
+  <w:style w:type="paragraph" w:customStyle="1" w:styleId="HStruct04Subtitle">
+    <w:name w:val="H Struct 04 Subtitle"/>
+    <w:basedOn w:val="HStruct01Subtitle"/>
+    <w:uiPriority w:val="59"/>
+    <w:semiHidden/>
+    <w:rsid w:val="004779F7"/>
+    <w:rPr>
+      <w:sz w:val="28"/>
+      <w:szCs w:val="44"/>
+    </w:rPr>
+  </w:style>
+  <w:style w:type="paragraph" w:customStyle="1" w:styleId="HStruct05Subtitle">
+    <w:name w:val="H Struct 05 Subtitle"/>
+    <w:basedOn w:val="HStruct04Subtitle"/>
+    <w:uiPriority w:val="59"/>
+    <w:semiHidden/>
+    <w:rsid w:val="00F93A9B"/>
+    <w:rPr>
+      <w:sz w:val="22"/>
+    </w:rPr>
+  </w:style>
+  <w:style w:type="paragraph" w:customStyle="1" w:styleId="HierarchyLevel1-2HeaderText">
+    <w:name w:val="Hierarchy Level 1-2 Header Text"/>
+    <w:uiPriority w:val="59"/>
+    <w:basedOn w:val="HStruct02Title"/>
+    <w:semiHidden/>
+    <w:rsid w:val="005C473F"/>
+    <w:pPr>
+      <w:spacing w:line="276" w:lineRule="auto"/>
+    </w:pPr>
+    <w:rPr>
+      <w:rFonts w:eastAsia="Arial" w:cs="Arial"/>
+      <w:b w:val="0"/>
+      <w:iCs/>
+      <w:color w:val="000000" w:themeColor="text1"/>
       <w:spacing w:val="5"/>
-    </w:rPr>
-  </w:style>
-  <w:style w:type="paragraph" w:styleId="TOC2">
-    <w:name w:val="toc 2"/>
-    <w:basedOn w:val="TOC1"/>
-    <w:autoRedefine/>
-    <w:uiPriority w:val="39"/>
-    <w:unhideWhenUsed/>
-    <w:rsid w:val="004B10F3"/>
-    <w:pPr>
-      <w:tabs>
-        <w:tab w:val="right" w:leader="dot" w:pos="9350"/>
-      </w:tabs>
-      <w:spacing w:before="160"/>
-      <w:ind w:left="216"/>
-    </w:pPr>
-    <w:rPr>
-      <w:rFonts w:ascii="Baskerville" w:hAnsi="Baskerville"/>
-      <w:bCs w:val="0"/>
-      <w:spacing w:val="6"/>
+      <w:sz w:val="28"/>
+      <w:szCs w:val="28"/>
+    </w:rPr>
+  </w:style>
+  <w:style w:type="paragraph" w:customStyle="1" w:styleId="HierarchyLevel3-4-5HeaderText">
+    <w:name w:val="Hierarchy Level 3-4-5 Header Text"/>
+    <w:uiPriority w:val="59"/>
+    <w:basedOn w:val="HierarchyLevel1-2HeaderText"/>
+    <w:semiHidden/>
+    <w:rsid w:val="004C6C32"/>
+    <w:rPr>
       <w:sz w:val="20"/>
       <w:szCs w:val="22"/>
     </w:rPr>
   </w:style>
-  <w:style w:type="paragraph" w:styleId="TOC3">
-    <w:name w:val="toc 3"/>
-    <w:basedOn w:val="TOC2"/>
-    <w:autoRedefine/>
-    <w:uiPriority w:val="39"/>
-    <w:unhideWhenUsed/>
-    <w:rsid w:val="00567683"/>
-    <w:pPr>
-      <w:ind w:left="440"/>
-    </w:pPr>
-    <w:rPr>
-      <w:b w:val="0"/>
-    </w:rPr>
-  </w:style>
-  <w:style w:type="paragraph" w:styleId="TOC4">
-    <w:name w:val="toc 4"/>
-    <w:basedOn w:val="TOC3"/>
-    <w:autoRedefine/>
-    <w:uiPriority w:val="39"/>
-    <w:unhideWhenUsed/>
-    <w:rsid w:val="00A20A4E"/>
-    <w:pPr>
-      <w:spacing w:before="80"/>
-      <w:ind w:left="662"/>
-    </w:pPr>
-  </w:style>
-  <w:style w:type="paragraph" w:styleId="TOC5">
-    <w:name w:val="toc 5"/>
-    <w:basedOn w:val="TOC4"/>
-    <w:autoRedefine/>
-    <w:uiPriority w:val="39"/>
-    <w:unhideWhenUsed/>
-    <w:rsid w:val="00567683"/>
-    <w:pPr>
-      <w:ind w:left="880"/>
-    </w:pPr>
-  </w:style>
-  <w:style w:type="paragraph" w:styleId="TOC6">
-    <w:name w:val="toc 6"/>
-    <w:basedOn w:val="TOC5"/>
-    <w:autoRedefine/>
-    <w:uiPriority w:val="39"/>
-    <w:unhideWhenUsed/>
-    <w:rsid w:val="00A20A4E"/>
-    <w:pPr>
-      <w:ind w:left="1100"/>
-    </w:pPr>
-  </w:style>
-  <w:style w:type="paragraph" w:styleId="TOC7">
-    <w:name w:val="toc 7"/>
-    <w:basedOn w:val="TOC6"/>
-    <w:autoRedefine/>
-    <w:uiPriority w:val="39"/>
-    <w:unhideWhenUsed/>
-    <w:rsid w:val="00A20A4E"/>
-    <w:pPr>
-      <w:ind w:left="1320"/>
-    </w:pPr>
-  </w:style>
-  <w:style w:type="paragraph" w:styleId="TOC8">
-    <w:name w:val="toc 8"/>
-    <w:basedOn w:val="TOC7"/>
-    <w:autoRedefine/>
-    <w:uiPriority w:val="39"/>
-    <w:unhideWhenUsed/>
-    <w:rsid w:val="00A20A4E"/>
-    <w:pPr>
-      <w:ind w:left="1540"/>
-    </w:pPr>
-  </w:style>
-  <w:style w:type="paragraph" w:styleId="TOC9">
-    <w:name w:val="toc 9"/>
-    <w:basedOn w:val="TOC8"/>
-    <w:autoRedefine/>
-    <w:uiPriority w:val="39"/>
-    <w:unhideWhenUsed/>
-    <w:rsid w:val="00A20A4E"/>
-    <w:pPr>
-      <w:ind w:left="1760"/>
-    </w:pPr>
-  </w:style>
-  <w:style w:type="character" w:customStyle="1" w:styleId="HeaderChar">
-    <w:name w:val="Header Char"/>
-    <w:basedOn w:val="DefaultParagraphFont"/>
-    <w:uiPriority w:val="99"/>
-  </w:style>
+  <!-- header and footer -->
   <w:style w:type="paragraph" w:styleId="Footer">
     <w:name w:val="footer"/>
     <w:basedOn w:val="BodyText"/>
     <w:link w:val="FooterChar"/>
     <w:uiPriority w:val="99"/>
-    <w:unhideWhenUsed/>
     <w:pPr>
       <w:tabs>
         <w:tab w:val="center" w:pos="4680"/>
@@ -2090,12 +2710,97 @@
       </w:tabs>
     </w:pPr>
   </w:style>
-  <w:style w:type="character" w:customStyle="1" w:styleId="FooterChar">
-    <w:name w:val="Footer Char"/>
+  <w:style w:type="paragraph" w:styleId="Header">
+    <w:name w:val="header"/>
+    <w:basedOn w:val="HStruct01Subtitle"/>
+    <w:link w:val="HeaderChar"/>
+    <w:uiPriority w:val="99"/>
+    <w:rsid w:val="003873A0"/>
+    <w:pPr>
+      <w:tabs>
+        <w:tab w:val="right" w:pos="5040"/>
+      </w:tabs>
+      <w:jc w:val="center"/>
+    </w:pPr>
+    <w:rPr>
+      <w:color w:val="auto"/>
+      <w:spacing w:val="3"/>
+      <w:kern w:val="0"/>
+      <w:sz w:val="20"/>
+    </w:rPr>
+  </w:style>
+  <!-- Footnote Related -->
+  <w:style w:type="paragraph" w:styleId="FootnoteText">
+    <w:name w:val="footnote text"/>
+    <w:basedOn w:val="FontFamilyDefaultCaseContentBody"/>
+    <w:uiPriority w:val="60"/>
+    <w:semiHidden/>
+    <w:rsid w:val="00FE28FD"/>
+    <w:rPr>
+      <w:sz w:val="18"/>
+    </w:rPr>
+  </w:style>
+  <w:style w:type="paragraph" w:customStyle="1" w:styleId="FootnoteLabeledLink">
+    <w:name w:val="Footnote Labeled Link"/>
+    <w:basedOn w:val="FootnoteText"/>
+    <w:uiPriority w:val="99"/>
+    <w:semiHidden/>
+    <w:rsid w:val="0046309A"/>
+    <w:pPr>
+      <w:numPr>
+        <w:numId w:val="22"/>
+      </w:numPr>
+      <w:ind w:left="540"/>
+    </w:pPr>
+    <w:rPr>
+      <w:u w:val="single"/>
+    </w:rPr>
+  </w:style>
+  <w:style w:type="paragraph" w:customStyle="1" w:styleId="FootnoteLabeledCase">
+    <w:name w:val="Footnote Labeled Case"/>
+    <w:basedOn w:val="FootnoteLabeledLink"/>
+    <w:uiPriority w:val="99"/>
+    <w:semiHidden/>
+    <w:rsid w:val="006C70BD"/>
+    <w:pPr>
+      <w:numPr>
+        <w:numId w:val="26"/>
+      </w:numPr>
+    </w:pPr>
+  </w:style>
+  <!-- Misc formatting/layout -->
+  <w:style w:type="paragraph" w:customStyle="1" w:styleId="HeadSeparator">
+    <w:name w:val="Head Separator"/>
+    <w:rsid w:val="00DE0602"/>
+    <w:uiPriority w:val="15"/>
+    <w:pPr>
+      <w:widowControl w:val="0"/>
+      <w:adjustRightInd w:val="0"/>
+      <w:snapToGrid w:val="0"/>
+    </w:pPr>
+    <w:rPr>
+      <w:sz w:val="2"/>
+      <w:szCs w:val="2"/>
+    </w:rPr>
+  </w:style>
+  <!--
+    Character Styles
+    -->
+  <!-- General/Body Text -->
+  <w:style w:type="character" w:default="1" w:styleId="DefaultParagraphFont">
+    <w:name w:val="Default Paragraph Font"/>
+    <w:uiPriority w:val="99"/>
+    <w:semiHidden/>
+    <w:unhideWhenUsed/>
+  </w:style>
+  <w:style w:type="character" w:customStyle="1" w:styleId="BodyTextChar">
+    <w:name w:val="Body Text Char"/>
     <w:basedOn w:val="DefaultParagraphFont"/>
-    <w:link w:val="Footer"/>
-    <w:uiPriority w:val="99"/>
-    <w:rsid w:val="006C70BD"/>
+    <w:link w:val="BodyText"/>
+    <w:rsid w:val="008B3BDA"/>
+    <w:uiPriority w:val="99"/>
+    <w:semiHidden/>
+    <w:unhideWhenUsed/>
     <w:rPr>
       <w:rFonts w:ascii="Baskerville" w:hAnsi="Baskerville"/>
       <w:bCs/>
@@ -2105,430 +2810,13 @@
       <w:szCs w:val="18"/>
     </w:rPr>
   </w:style>
-  <w:style w:type="character" w:customStyle="1" w:styleId="Heading1Char">
-    <w:name w:val="Heading 1 Char"/>
-    <w:basedOn w:val="DefaultParagraphFont"/>
-    <w:link w:val="Heading1"/>
-    <w:uiPriority w:val="9"/>
-    <w:rsid w:val="009F0E2E"/>
-    <w:rPr>
-      <w:rFonts w:ascii="Century Gothic" w:hAnsi="Century Gothic"/>
-      <w:b/>
-      <w:sz w:val="34"/>
-      <w:szCs w:val="24"/>
-    </w:rPr>
-  </w:style>
-  <w:style w:type="character" w:customStyle="1" w:styleId="Heading2Char">
-    <w:name w:val="Heading 2 Char"/>
-    <w:basedOn w:val="DefaultParagraphFont"/>
-    <w:link w:val="Heading2"/>
-    <w:uiPriority w:val="9"/>
-    <w:rsid w:val="00934A7E"/>
-    <w:rPr>
-      <w:rFonts w:ascii="Arial" w:hAnsi="Arial"/>
-      <w:b/>
-      <w:sz w:val="28"/>
-      <w:szCs w:val="24"/>
-    </w:rPr>
-  </w:style>
-  <w:style w:type="character" w:customStyle="1" w:styleId="Heading3Char">
-    <w:name w:val="Heading 3 Char"/>
-    <w:basedOn w:val="DefaultParagraphFont"/>
-    <w:link w:val="Heading3"/>
-    <w:uiPriority w:val="9"/>
-    <w:rsid w:val="00934A7E"/>
-    <w:rPr>
-      <w:rFonts w:ascii="Arial" w:hAnsi="Arial"/>
-      <w:b/>
-      <w:sz w:val="22"/>
-      <w:szCs w:val="24"/>
-    </w:rPr>
-  </w:style>
-  <w:style w:type="character" w:customStyle="1" w:styleId="Heading4Char">
-    <w:name w:val="Heading 4 Char"/>
-    <w:basedOn w:val="DefaultParagraphFont"/>
-    <w:link w:val="Heading4"/>
-    <w:uiPriority w:val="9"/>
-    <w:rsid w:val="00046FE6"/>
-    <w:rPr>
-      <w:rFonts w:ascii="Arial" w:hAnsi="Arial"/>
-      <w:b/>
-      <w:sz w:val="18"/>
-      <w:szCs w:val="24"/>
-      <w:u w:val="single"/>
-    </w:rPr>
-  </w:style>
-  <w:style w:type="character" w:customStyle="1" w:styleId="Heading5Char">
-    <w:name w:val="Heading 5 Char"/>
-    <w:basedOn w:val="DefaultParagraphFont"/>
-    <w:link w:val="Heading5"/>
-    <w:uiPriority w:val="9"/>
-    <w:rsid w:val="00934A7E"/>
-    <w:rPr>
-      <w:rFonts w:ascii="Arial" w:hAnsi="Arial"/>
-      <w:sz w:val="18"/>
-      <w:szCs w:val="24"/>
-      <w:u w:val="single"/>
-    </w:rPr>
-  </w:style>
-  <w:style w:type="character" w:customStyle="1" w:styleId="Heading6Char">
-    <w:name w:val="Heading 6 Char"/>
-    <w:basedOn w:val="DefaultParagraphFont"/>
-    <w:link w:val="Heading6"/>
-    <w:uiPriority w:val="9"/>
-    <w:rsid w:val="00934A7E"/>
-    <w:rPr>
-      <w:rFonts w:ascii="Arial" w:hAnsi="Arial"/>
-      <w:i/>
-      <w:sz w:val="18"/>
-      <w:szCs w:val="24"/>
-    </w:rPr>
-  </w:style>
-  <w:style w:type="character" w:customStyle="1" w:styleId="Heading7Char">
-    <w:name w:val="Heading 7 Char"/>
-    <w:basedOn w:val="DefaultParagraphFont"/>
-    <w:link w:val="Heading7"/>
-    <w:uiPriority w:val="9"/>
-    <w:rsid w:val="00D33778"/>
-    <w:rPr>
-      <w:rFonts w:ascii="Baskerville" w:hAnsi="Baskerville" w:cstheme="majorBidi"/>
-      <w:bCs/>
-      <w:i/>
-      <w:color w:val="000000" w:themeColor="text1"/>
-      <w:sz w:val="18"/>
-      <w:szCs w:val="16"/>
-    </w:rPr>
-  </w:style>
-  <w:style w:type="paragraph" w:customStyle="1" w:styleId="CasebookTitle">
-    <w:name w:val="Casebook Title"/>
-    <w:basedOn w:val="HStruct01Title"/>
-    <w:next w:val="CasebookSubtitle"/>
-    <w:qFormat/>
-    <w:rsid w:val="00823081"/>
-    <w:pPr>
-      <w:pageBreakBefore/>
-      <w:spacing w:before="2880"/>
-      <w:jc w:val="right"/>
-    </w:pPr>
-  </w:style>
-  <w:style w:type="paragraph" w:customStyle="1" w:styleId="CasebookSubtitle">
-    <w:name w:val="Casebook Subtitle"/>
-    <w:basedOn w:val="HStruct01Subtitle"/>
-    <w:qFormat/>
-    <w:rsid w:val="00E648E2"/>
-    <w:pPr>
-      <w:spacing w:before="480" w:after="0"/>
-      <w:ind w:left="2880"/>
-    </w:pPr>
-  </w:style>
-  <w:style w:type="paragraph" w:customStyle="1" w:styleId="SectionNumber">
-    <w:name w:val="Section Number"/>
-    <w:basedOn w:val="SectionTitle"/>
-    <w:qFormat/>
-    <w:rsid w:val="00264412"/>
-    <w:pPr>
-      <w:keepNext/>
-      <w:keepLines/>
-      <w:framePr w:w="1440" w:wrap="notBeside" w:xAlign="right"/>
-      <w:jc w:val="right"/>
-    </w:pPr>
-    <w:rPr>
-      <w:color w:val="D96955"/>
-    </w:rPr>
-  </w:style>
-  <w:style w:type="paragraph" w:customStyle="1" w:styleId="ResourceNumber">
-    <w:name w:val="Resource Number"/>
-    <w:basedOn w:val="ResourceTitle"/>
-    <w:autoRedefine/>
-    <w:qFormat/>
-    <w:rsid w:val="00264412"/>
-    <w:pPr>
-      <w:keepNext/>
-      <w:keepLines/>
-      <w:framePr w:w="1440" w:wrap="notBeside" w:xAlign="right"/>
-      <w:adjustRightInd w:val="0"/>
-      <w:snapToGrid w:val="0"/>
-      <w:jc w:val="right"/>
-    </w:pPr>
-    <w:rPr>
-      <w:color w:val="D96955"/>
-    </w:rPr>
-  </w:style>
-  <w:style w:type="paragraph" w:customStyle="1" w:styleId="SectionTitle">
-    <w:name w:val="Section Title"/>
-    <w:basedOn w:val="HStruct03Title"/>
-    <w:qFormat/>
-    <w:rsid w:val="00264412"/>
-    <w:pPr>
-      <w:framePr w:w="5760" w:wrap="notBeside" w:vAnchor="text" w:hAnchor="text" w:y="1"/>
-      <w:spacing w:before="480" w:after="240" w:line="204" w:lineRule="auto"/>
-    </w:pPr>
-  </w:style>
-  <w:style w:type="paragraph" w:customStyle="1" w:styleId="SectionSubtitle">
-    <w:name w:val="Section Subtitle"/>
-    <w:basedOn w:val="HStruct04Subtitle"/>
-    <w:autoRedefine/>
-    <w:qFormat/>
-    <w:rsid w:val="00F93A9B"/>
-  </w:style>
-  <w:style w:type="paragraph" w:customStyle="1" w:styleId="SectionHeadnote">
-    <w:name w:val="Section Headnote"/>
-    <w:basedOn w:val="HierarchyLevel3-4-5HeaderText"/>
-    <w:qFormat/>
-    <w:rsid w:val="00640164"/>
-    <w:pPr>
-      <w:spacing w:after="480"/>
-    </w:pPr>
-  </w:style>
-  <w:style w:type="paragraph" w:customStyle="1" w:styleId="ResourceNumber">
-    <w:name w:val="Resource Number"/>
-    <w:basedOn w:val="ResourceTitle"/>
-    <w:autoRedefine/>
-    <w:qFormat/>
-    <w:rsid w:val="00264412"/>
-    <w:pPr>
-      <w:keepNext/>
-      <w:keepLines/>
-      <w:framePr w:w="1440" w:wrap="notBeside" w:xAlign="right"/>
-      <w:adjustRightInd w:val="0"/>
-      <w:snapToGrid w:val="0"/>
-      <w:jc w:val="right"/>
-    </w:pPr>
-    <w:rPr>
-      <w:bCs w:val="0"/>
-      <w:color w:val="D96955"/>
-    </w:rPr>
-  </w:style>
-  <w:style w:type="paragraph" w:customStyle="1" w:styleId="ResourceTitle">
-    <w:name w:val="Resource Title"/>
-    <w:basedOn w:val="HStruct05Title"/>
-    <w:qFormat/>
-    <w:rsid w:val="00D71922"/>
-    <w:pPr>
-      <w:framePr w:w="5760" w:wrap="notBeside" w:vAnchor="text" w:hAnchor="text" w:y="1"/>
-      <w:spacing w:before="480"/>
-    </w:pPr>
-  </w:style>
-  <w:style w:type="paragraph" w:customStyle="1" w:styleId="ResourceSubtitle">
-    <w:name w:val="Resource Subtitle"/>
-    <w:basedOn w:val="HStruct05Subtitle"/>
-    <w:autoRedefine/>
-    <w:qFormat/>
-    <w:rsid w:val="00F93A9B"/>
-  </w:style>
-  <w:style w:type="paragraph" w:customStyle="1" w:styleId="ResourceHeadnote">
-    <w:name w:val="Resource Headnote"/>
-    <w:basedOn w:val="SectionHeadnote"/>
-    <w:qFormat/>
-    <w:rsid w:val="00203DB1"/>
-  </w:style>
-  <w:style w:type="paragraph" w:customStyle="1" w:styleId="AcknowledgementsTitle">
-    <w:name w:val="Acknowledgements Title"/>
-    <w:basedOn w:val="HStruct02Title"/>
-    <w:qFormat/>
-    <w:rsid w:val="00F97F67"/>
-    <w:pPr>
-      <w:pageBreakBefore/>
-    </w:pPr>
-  </w:style>
-  <w:style w:type="paragraph" w:customStyle="1" w:styleId="CaseHeader">
-    <w:name w:val="Case Header"/>
-    <w:basedOn w:val="Heading3"/>
-    <w:qFormat/>
-    <w:rsid w:val="000E7167"/>
-    <w:pPr>
-      <w:keepNext/>
-      <w:keepLines/>
-      <w:suppressAutoHyphens/>
-      <w:contextualSpacing/>
-      <w:jc w:val="center"/>
-    </w:pPr>
-    <w:rPr>
-      <w:rFonts w:ascii="Baskerville" w:hAnsi="Baskerville"/>
-    </w:rPr>
-  </w:style>
-  <w:style w:type="paragraph" w:customStyle="1" w:styleId="CaseText">
-    <w:name w:val="Case Text"/>
-    <w:basedOn w:val="BodyText"/>
-    <w:qFormat/>
-    <w:rsid w:val="00C54C63"/>
-  </w:style>
-  <w:style w:type="character" w:customStyle="1" w:styleId="Elision">
-    <w:name w:val="Elision"/>
-    <w:basedOn w:val="DefaultParagraphFont"/>
-    <w:uiPriority w:val="1"/>
-    <w:qFormat/>
-    <w:rsid w:val="00DF5C46"/>
-    <w:rPr>
-      <w:rFonts w:ascii="Century Gothic" w:hAnsi="Century Gothic"/>
-      <w:b w:val="1"/>
-      <w:i w:val="0"/>
-      <w:color w:val="5A771D"/>
-      <w:sz w:val="22"/>
-    </w:rPr>
-  </w:style>
-  <w:style w:type="character" w:customStyle="1" w:styleId="ReplacementText">
-    <w:name w:val="Replacement Text"/>
-    <w:basedOn w:val="Elision"/>
-    <w:uiPriority w:val="1"/>
-    <w:qFormat/>
-    <w:rsid w:val="00852C70"/>
-    <w:rPr>
-      <w:rFonts w:ascii="Century Gothic" w:hAnsi="Century Gothic"/>
-      <w:b w:val="0"/>
-      <w:i/>
-      <w:color w:val="5A771D"/>
-      <w:sz w:val="20"/>
-      <w:u w:val="dotted"/>
-    </w:rPr>
-  </w:style>
-  <w:style w:type="character" w:customStyle="1" w:styleId="HighlightedText">
-    <w:name w:val="Highlighted Text"/>
-    <w:uiPriority w:val="1"/>
-    <w:qFormat/>
-    <w:rsid w:val="003B2A1A"/>
-    <w:rPr>
-      <w:bdr w:val="none" w:sz="0" w:space="0" w:color="auto"/>
-      <w:shd w:val="clear" w:color="000000" w:fill="EAFFBD"/>
-    </w:rPr>
-  </w:style>
-  <w:style w:type="paragraph" w:customStyle="1" w:styleId="AcknowledgementsSubtitle">
-    <w:name w:val="Acknowledgements Subtitle"/>
-    <w:basedOn w:val="HStruct05Subtitle"/>
-    <w:next w:val="Credits"/>
-    <w:qFormat/>
-    <w:rsid w:val="00045148"/>
-    <w:pPr>
-      <w:spacing w:after="480"/>
-    </w:pPr>
-    <w:rPr>
-      <w:sz w:val="36"/>
-    </w:rPr>
-  </w:style>
-  <w:style w:type="character" w:customStyle="1" w:styleId="BodyTextChar">
-    <w:name w:val="Body Text Char"/>
-    <w:basedOn w:val="DefaultParagraphFont"/>
-    <w:link w:val="BodyText"/>
-    <w:rsid w:val="008B3BDA"/>
-    <w:rPr>
-      <w:rFonts w:ascii="Baskerville" w:hAnsi="Baskerville"/>
-      <w:bCs/>
-      <w:iCs/>
-      <w:color w:val="000000" w:themeColor="text1"/>
-      <w:spacing w:val="5"/>
-      <w:szCs w:val="18"/>
-    </w:rPr>
-  </w:style>
-  <w:style w:type="paragraph" w:customStyle="1" w:styleId="CreditAuthors">
-    <w:name w:val="Credit Authors"/>
-    <w:basedOn w:val="HStruct05Subtitle"/>
-    <w:qFormat/>
-    <w:rsid w:val="00045148"/>
-    <w:rPr>
-      <w:b/>
-      <w:color w:val="262626" w:themeColor="text1" w:themeTint="D9"/>
-      <w:spacing w:val="4"/>
-      <w:kern w:val="0"/>
-      <w:sz w:val="20"/>
-    </w:rPr>
-  </w:style>
-  <w:style w:type="paragraph" w:customStyle="1" w:styleId="ImageCenteredLarge">
-    <w:name w:val="Image Centered Large"/>
-    <w:basedOn w:val="Definition"/>
-    <w:qFormat/>
-    <w:rsid w:val="00676EF1"/>
-    <w:pPr>
-      <w:framePr w:w="11520" w:wrap="around" w:vAnchor="text" w:hAnchor="text" w:xAlign="center" w:y="1"/>
-      <w:jc w:val="center"/>
-    </w:pPr>
-    <w:rPr>
-      <w:noProof/>
-    </w:rPr>
-  </w:style>
-  <w:style w:type="paragraph" w:customStyle="1" w:styleId="ImageLeftMedium">
-    <w:name w:val="Image Left Medium"/>
-    <w:basedOn w:val="Definition"/>
-    <w:qFormat/>
-    <w:rsid w:val="00DE318A"/>
-    <w:pPr>
-      <w:framePr w:w="5760" w:wrap="around" w:vAnchor="text" w:hAnchor="text" w:y="1"/>
-    </w:pPr>
-  </w:style>
-  <w:style w:type="paragraph" w:customStyle="1" w:styleId="ImageRightMedium">
-    <w:name w:val="Image Right Medium"/>
-    <w:basedOn w:val="Definition"/>
-    <w:qFormat/>
-    <w:rsid w:val="00E9420D"/>
-    <w:pPr>
-      <w:framePr w:wrap="around" w:vAnchor="text" w:hAnchor="text" w:xAlign="right" w:y="1"/>
-    </w:pPr>
-  </w:style>
-  <w:style w:type="paragraph" w:customStyle="1" w:styleId="ImageCenteredMedium">
-    <w:name w:val="Image Centered Medium"/>
-    <w:basedOn w:val="Definition"/>
-    <w:qFormat/>
-    <w:rsid w:val="001846C1"/>
-    <w:pPr>
-      <w:framePr w:wrap="around" w:vAnchor="text" w:hAnchor="text" w:xAlign="center" w:y="1"/>
-    </w:pPr>
-  </w:style>
-  <w:style w:type="paragraph" w:customStyle="1" w:styleId="CaseBody">
-    <w:name w:val="Case Body"/>
-    <w:basedOn w:val="BodyText"/>
-    <w:qFormat/>
-    <w:rsid w:val="00F5737E"/>
-    <w:rPr>
-      <w:sz w:val="22"/>
-    </w:rPr>
-  </w:style>
-  <w:style w:type="paragraph" w:customStyle="1" w:styleId="CasebookHeadnoteTitle">
-    <w:name w:val="Casebook Headnote Title"/>
-    <w:basedOn w:val="HStruct02Title"/>
-    <w:qFormat/>
-    <w:rsid w:val="00F97F67"/>
-    <w:pPr>
-      <w:pageBreakBefore/>
-    </w:pPr>
-  </w:style>
-  <w:style w:type="paragraph" w:customStyle="1" w:styleId="CasebookHeadnote">
-    <w:name w:val="Casebook Headnote"/>
-    <w:basedOn w:val="HierarchyLevel3-4-5HeaderText"/>
-    <w:qFormat/>
-    <w:rsid w:val="004778A9"/>
-  </w:style>
-  <w:style w:type="paragraph" w:customStyle="1" w:styleId="CasebookBlurb">
-    <w:name w:val="Casebook Blurb"/>
-    <w:basedOn w:val="HierarchyLevel1-2HeaderText"/>
-    <w:qFormat/>
-    <w:rsid w:val="004778A9"/>
-    <w:pPr>
-      <w:spacing w:before="2540" w:after="0"/>
-      <w:ind w:left="2880"/>
-    </w:pPr>
-  </w:style>
-  <w:style w:type="paragraph" w:customStyle="1" w:styleId="Credits">
-    <w:name w:val="Credits"/>
-    <w:basedOn w:val="BodyText"/>
-    <w:qFormat/>
-  </w:style>
-  <w:style w:type="paragraph" w:customStyle="1" w:styleId="ResourceLink">
-    <w:name w:val="Resource Link"/>
-    <w:basedOn w:val="ResourceSubtitle"/>
-    <w:qFormat/>
-    <w:rsid w:val="00665487"/>
-    <w:pPr>
-      <w:spacing w:line="240" w:lineRule="auto"/>
-    </w:pPr>
-    <w:rPr>
-      <w:b/>
-      <w:color w:val="3E71D8"/>
-      <w:spacing w:val="10"/>
-      <w:sz w:val="24"/>
-    </w:rPr>
-  </w:style>
-  <w:style w:type="character" w:customStyle="1" w:styleId="CaseFootnoteReference">
-    <w:name w:val="Case Footnote Reference"/>
+  <w:style w:type="character" w:customStyle="1" w:styleId="BodyTextFirstIndentChar">
+    <w:name w:val="Body Text First Indent Char"/>
     <w:basedOn w:val="BodyTextChar"/>
+    <w:link w:val="BodyTextFirstIndent"/>
+    <w:uiPriority w:val="99"/>
+    <w:semiHidden/>
+    <w:rsid w:val="00286A52"/>
     <w:rPr>
       <w:rFonts w:ascii="Baskerville" w:hAnsi="Baskerville"/>
       <w:bCs/>
@@ -2539,70 +2827,228 @@
       <w:szCs w:val="18"/>
     </w:rPr>
   </w:style>
-  <w:style w:type="paragraph" w:customStyle="1" w:styleId="SourceCode">
-    <w:name w:val="Source Code"/>
-    <w:basedOn w:val="FontFamilyDefaultSourceCode"/>
-    <w:link w:val="VerbatimChar"/>
-    <w:qFormat/>
-    <w:rsid w:val="00FC5961"/>
-    <w:pPr>
-      <w:pBdr>
-        <w:top w:val="single" w:sz="48" w:space="6" w:color="E0EBFF"/>
-        <w:left w:val="single" w:sz="48" w:space="0" w:color="E0EBFF"/>
-        <w:bottom w:val="single" w:sz="48" w:space="6" w:color="E0EBFF"/>
-      </w:pBdr>
+  <!-- I believe UnresolvedMention is used when there isn't a char style available that purportedly should be -->
+  <w:style w:type="character" w:styleId="UnresolvedMention">
+    <w:name w:val="Unresolved Mention"/>
+    <w:basedOn w:val="DefaultParagraphFont"/>
+    <w:uiPriority w:val="99"/>
+    <w:semiHidden/>
+    <w:unhideWhenUsed/>
+    <w:rsid w:val="00633A87"/>
+    <w:rPr>
+      <w:color w:val="605E5C"/>
+      <w:shd w:val="clear" w:color="auto" w:fill="E1DFDD"/>
+    </w:rPr>
+  </w:style>
+  <w:style w:type="character" w:customStyle="1" w:styleId="VerbatimChar">
+    <!-- used in source code, pre, etc -->
+    <w:name w:val="Verbatim Char"/>
+    <w:basedOn w:val="CaptionChar"/>
+    <w:link w:val="SourceCode"/>
+    <w:uiPriority w:val="50"/>
+    <w:semiHidden/>
+    <w:unhideWhenUsed/>
+    <w:rsid w:val="009F0E2E"/>
+    <w:rPr>
+      <w:rFonts w:ascii="Courier New" w:hAnsi="Courier New" w:cs="Courier New"/>
+      <w:i w:val="0"/>
+      <w:sz w:val="18"/>
+      <w:szCs w:val="24"/>
       <w:shd w:val="clear" w:color="auto" w:fill="E0EBFF"/>
-      <w:ind w:left="360"/>
-    </w:pPr>
-    <w:rPr>
+    </w:rPr>
+  </w:style>
+  <!-- Heading and Subheading -->
+  <w:style w:type="character" w:customStyle="1" w:styleId="HStruct01TitleChar">
+    <w:name w:val="H Struct 01 Title Char"/>
+    <w:basedOn w:val="DefaultParagraphFont"/>
+    <w:link w:val="HStruct01Title"/>
+    <w:rsid w:val="00177387"/>
+    <w:uiPriority w:val="75"/>
+    <w:semiHidden/>
+    <w:rPr>
+      <w:rFonts w:ascii="Century Gothic" w:hAnsi="Century Gothic" w:cs="Arial (Headings CS)"/>
+      <w:b/>
+      <w:bCs/>
+      <w:color w:val="1B418C"/>
+      <w:spacing w:val="-6"/>
+      <w:kern w:val="24"/>
+      <w:sz w:val="72"/>
+      <w:szCs w:val="72"/>
+    </w:rPr>
+  </w:style>
+  <w:style w:type="character" w:customStyle="1" w:styleId="Heading1Char">
+    <w:name w:val="Heading 1 Char"/>
+    <w:basedOn w:val="DefaultParagraphFont"/>
+    <w:link w:val="Heading1"/>
+    <w:uiPriority w:val="99"/>
+    <w:semiHidden/>
+    <w:rsid w:val="009F0E2E"/>
+    <w:rPr>
+      <w:b/>
+      <w:sz w:val="34"/>
+      <w:szCs w:val="24"/>
+    </w:rPr>
+  </w:style>
+  <w:style w:type="character" w:customStyle="1" w:styleId="Heading2Char">
+    <w:name w:val="Heading 2 Char"/>
+    <w:basedOn w:val="DefaultParagraphFont"/>
+    <w:link w:val="Heading2"/>
+    <w:uiPriority w:val="99"/>
+    <w:semiHidden/>
+    <w:rsid w:val="00934A7E"/>
+    <w:rPr>
+      <w:b/>
+      <w:sz w:val="28"/>
+      <w:szCs w:val="24"/>
+    </w:rPr>
+  </w:style>
+  <w:style w:type="character" w:customStyle="1" w:styleId="Heading3Char">
+    <w:name w:val="Heading 3 Char"/>
+    <w:basedOn w:val="DefaultParagraphFont"/>
+    <w:link w:val="Heading3"/>
+    <w:uiPriority w:val="99"/>
+    <w:semiHidden/>
+    <w:rsid w:val="00934A7E"/>
+    <w:rPr>
+      <w:b/>
+      <w:sz w:val="22"/>
+      <w:szCs w:val="24"/>
+    </w:rPr>
+  </w:style>
+  <w:style w:type="character" w:customStyle="1" w:styleId="Heading4Char">
+    <w:name w:val="Heading 4 Char"/>
+    <w:basedOn w:val="DefaultParagraphFont"/>
+    <w:link w:val="Heading4"/>
+    <w:uiPriority w:val="99"/>
+    <w:semiHidden/>
+    <w:rsid w:val="00046FE6"/>
+    <w:rPr>
+      <w:b/>
       <w:sz w:val="18"/>
-    </w:rPr>
-  </w:style>
-  <w:style w:type="paragraph" w:customStyle="1" w:styleId="ChapterNumber">
-    <w:name w:val="Chapter Number"/>
-    <w:basedOn w:val="ChapterTitle"/>
-    <w:qFormat/>
-    <w:rsid w:val="00CD4D40"/>
-    <w:pPr>
-      <w:pageBreakBefore/>
-      <w:framePr w:w="1440" w:wrap="notBeside" w:hAnchor="text" w:xAlign="right"/>
-      <w:jc w:val="right"/>
-    </w:pPr>
-    <w:rPr>
-      <w:color w:val="D96955"/>
-    </w:rPr>
-  </w:style>
-  <w:style w:type="paragraph" w:customStyle="1" w:styleId="ChapterHeadnote">
-    <w:name w:val="Chapter Headnote"/>
-    <w:basedOn w:val="HierarchyLevel3-4-5HeaderText"/>
-    <w:qFormat/>
-    <w:rsid w:val="00076D8C"/>
-  </w:style>
-  <w:style w:type="paragraph" w:styleId="Header">
-    <w:name w:val="header"/>
-    <w:basedOn w:val="HStruct01Subtitle"/>
-    <w:link w:val="HeaderChar1"/>
-    <w:uiPriority w:val="99"/>
-    <w:unhideWhenUsed/>
-    <w:rsid w:val="003873A0"/>
-    <w:pPr>
-      <w:tabs>
-        <w:tab w:val="right" w:pos="5040"/>
-      </w:tabs>
-      <w:jc w:val="center"/>
-    </w:pPr>
-    <w:rPr>
-      <w:color w:val="auto"/>
-      <w:spacing w:val="3"/>
-      <w:kern w:val="0"/>
+      <w:szCs w:val="24"/>
+      <w:u w:val="single"/>
+    </w:rPr>
+  </w:style>
+  <w:style w:type="character" w:customStyle="1" w:styleId="Heading5Char">
+    <w:name w:val="Heading 5 Char"/>
+    <w:basedOn w:val="DefaultParagraphFont"/>
+    <w:link w:val="Heading5"/>
+    <w:uiPriority w:val="99"/>
+    <w:semiHidden/>
+    <w:rsid w:val="00934A7E"/>
+    <w:rPr>
+      <w:sz w:val="18"/>
+      <w:szCs w:val="24"/>
+      <w:u w:val="single"/>
+    </w:rPr>
+  </w:style>
+  <w:style w:type="character" w:customStyle="1" w:styleId="Heading6Char">
+    <w:name w:val="Heading 6 Char"/>
+    <w:basedOn w:val="DefaultParagraphFont"/>
+    <w:link w:val="Heading6"/>
+    <w:uiPriority w:val="99"/>
+    <w:semiHidden/>
+    <w:rsid w:val="00934A7E"/>
+    <w:rPr>
+      <w:i/>
+      <w:sz w:val="18"/>
+      <w:szCs w:val="24"/>
+    </w:rPr>
+  </w:style>
+  <w:style w:type="character" w:customStyle="1" w:styleId="Heading7Char">
+    <w:name w:val="Heading 7 Char"/>
+    <w:basedOn w:val="DefaultParagraphFont"/>
+    <w:link w:val="Heading7"/>
+    <w:uiPriority w:val="99"/>
+    <w:semiHidden/>
+    <w:rsid w:val="00D33778"/>
+    <w:rPr>
+      <w:rFonts w:ascii="Baskerville" w:hAnsi="Baskerville" w:cstheme="majorBidi"/>
+      <w:bCs/>
+      <w:i/>
+      <w:color w:val="000000" w:themeColor="text1"/>
+      <w:sz w:val="18"/>
+      <w:szCs w:val="16"/>
+    </w:rPr>
+  </w:style>
+  <!-- inline editing/annotation formats -->
+  <w:style w:type="character" w:customStyle="1" w:styleId="Elision">
+    <w:name w:val="Elision"/>
+    <w:basedOn w:val="DefaultParagraphFont"/>
+    <w:uiPriority w:val="1"/>
+    <w:qFormat/>
+    <w:rsid w:val="00DF5C46"/>
+    <w:rPr>
+      <w:rFonts w:ascii="Century Gothic" w:hAnsi="Century Gothic"/>
+      <w:b w:val="1"/>
+      <w:i w:val="0"/>
+      <w:color w:val="5A771D"/>
+      <w:sz w:val="22"/>
+    </w:rPr>
+  </w:style>
+  <w:style w:type="character" w:customStyle="1" w:styleId="ReplacementText">
+    <w:name w:val="Replacement Text"/>
+    <w:basedOn w:val="Elision"/>
+    <w:uiPriority w:val="1"/>
+    <w:qFormat/>
+    <w:rsid w:val="00852C70"/>
+    <w:rPr>
+      <w:rFonts w:ascii="Century Gothic" w:hAnsi="Century Gothic"/>
+      <w:b w:val="0"/>
+      <w:i/>
+      <w:color w:val="5A771D"/>
       <w:sz w:val="20"/>
-    </w:rPr>
-  </w:style>
-  <w:style w:type="character" w:customStyle="1" w:styleId="HeaderChar1">
-    <w:name w:val="Header Char1"/>
+      <w:u w:val="dotted"/>
+    </w:rPr>
+  </w:style>
+  <w:style w:type="character" w:customStyle="1" w:styleId="HighlightedText">
+    <w:name w:val="Highlighted Text"/>
+    <w:uiPriority w:val="1"/>
+    <w:qFormat/>
+    <w:rsid w:val="003B2A1A"/>
+    <w:rPr>
+      <w:bdr w:val="none" w:sz="0" w:space="0" w:color="auto"/>
+      <w:shd w:val="clear" w:color="000000" w:fill="EAFFBD"/>
+    </w:rPr>
+  </w:style>
+  <!-- Footnote Related -->
+  <w:style w:type="character" w:customStyle="1" w:styleId="CaseFootnoteReference">
+    <w:name w:val="Case Footnote Reference"/>
+    <w:basedOn w:val="BodyTextChar"/>
+    <w:semiHidden/>
+    <w:uiPriority w:val="99"/>
+    <w:rPr>
+      <w:rFonts w:ascii="Baskerville" w:hAnsi="Baskerville"/>
+      <w:bCs/>
+      <w:iCs/>
+      <w:color w:val="000000" w:themeColor="text1"/>
+      <w:spacing w:val="5"/>
+      <w:sz w:val="18"/>
+      <w:szCs w:val="18"/>
+    </w:rPr>
+  </w:style>
+  <w:style w:type="character" w:styleId="FootnoteReference">
+    <w:name w:val="footnote reference"/>
+    <w:basedOn w:val="CaptionChar"/>
+    <w:rsid w:val="00D33778"/>
+    <w:uiPriority w:val="99"/>
+    <w:semiHidden/>
+    <w:rPr>
+      <w:rFonts w:ascii="Century Gothic" w:hAnsi="Century Gothic"/>
+      <w:i/>
+      <w:sz w:val="16"/>
+      <w:szCs w:val="24"/>
+      <w:u w:val="none"/>
+      <w:vertAlign w:val="superscript"/>
+    </w:rPr>
+  </w:style>
+  <!-- header and footer character styles -->
+  <w:style w:type="character" w:customStyle="1" w:styleId="HeaderChar">
+    <w:name w:val="Header Char"/>
     <w:basedOn w:val="DefaultParagraphFont"/>
     <w:link w:val="Header"/>
     <w:uiPriority w:val="99"/>
+    <w:semiHidden/>
     <w:rsid w:val="003873A0"/>
     <w:rPr>
       <w:rFonts w:ascii="Century Gothic" w:hAnsi="Century Gothic" w:cs="Arial (Headings CS)"/>
@@ -2610,22 +3056,39 @@
       <w:szCs w:val="60"/>
     </w:rPr>
   </w:style>
-  <w:style w:type="character" w:styleId="UnresolvedMention">
-    <w:name w:val="Unresolved Mention"/>
+  <w:style w:type="character" w:customStyle="1" w:styleId="FooterChar">
+    <w:name w:val="Footer Char"/>
     <w:basedOn w:val="DefaultParagraphFont"/>
-    <w:uiPriority w:val="99"/>
-    <w:semiHidden/>
-    <w:unhideWhenUsed/>
-    <w:rsid w:val="00633A87"/>
-    <w:rPr>
-      <w:color w:val="605E5C"/>
-      <w:shd w:val="clear" w:color="auto" w:fill="E1DFDD"/>
+    <w:link w:val="Footer"/>
+    <w:uiPriority w:val="99"/>
+    <w:semiHidden/>
+    <w:rsid w:val="006C70BD"/>
+    <w:rPr>
+      <w:rFonts w:ascii="Baskerville" w:hAnsi="Baskerville"/>
+      <w:bCs/>
+      <w:iCs/>
+      <w:color w:val="000000" w:themeColor="text1"/>
+      <w:spacing w:val="5"/>
+      <w:szCs w:val="18"/>
+    </w:rPr>
+  </w:style>
+  <!-- misc element-specific -->
+  <w:style w:type="character" w:styleId="Hyperlink">
+    <w:name w:val="Hyperlink"/>
+    <w:semiHidden/>
+    <w:uiPriority w:val="99"/>
+    <w:unhideWhenUsed/>
+    <w:rsid w:val="00A2346D"/>
+    <w:rPr>
+      <w:color w:val="3E71D8"/>
+      <w:u w:val="single"/>
     </w:rPr>
   </w:style>
   <w:style w:type="character" w:styleId="FollowedHyperlink">
     <w:name w:val="FollowedHyperlink"/>
     <w:basedOn w:val="DefaultParagraphFont"/>
     <w:semiHidden/>
+    <w:uiPriority w:val="99"/>
     <w:unhideWhenUsed/>
     <w:rsid w:val="00633A87"/>
     <w:rPr>
@@ -2633,213 +3096,42 @@
       <w:u w:val="single"/>
     </w:rPr>
   </w:style>
-  <w:style w:type="paragraph" w:customStyle="1" w:styleId="CreditTitle">
-    <w:name w:val="Credit Title"/>
-    <w:basedOn w:val="CreditAuthors"/>
-    <w:qFormat/>
-    <w:rsid w:val="00045148"/>
-    <w:rPr>
-      <w:b w:val="0"/>
-      <w:caps/>
-      <w:color w:val="000000" w:themeColor="text1"/>
-      <w:sz w:val="24"/>
-      <w:u w:val="single"/>
-    </w:rPr>
-  </w:style>
-  <w:style w:type="paragraph" w:customStyle="1" w:styleId="AboutPageTitle">
-    <w:name w:val="About Page Title"/>
-    <w:basedOn w:val="HStruct04Title"/>
-    <w:qFormat/>
-    <w:rsid w:val="00211E78"/>
-    <w:pPr>
-      <w:color w:val="5A771D"/>
-      <w:pageBreakBefore/>
-      <w:spacing w:before="1920"/>
-      <w:ind w:left="1440"/>
-    </w:pPr>
-  </w:style>
-  <w:style w:type="character" w:customStyle="1" w:styleId="AboutPageLink">
-    <w:name w:val="About Page Link"/>
+  <w:style w:type="character" w:styleId="PageNumber">
+    <w:name w:val="page number"/>
+    <w:aliases w:val="Page Number Frontmatter"/>
     <w:basedOn w:val="DefaultParagraphFont"/>
-    <w:uiPriority w:val="1"/>
-    <w:qFormat/>
-    <w:rsid w:val="00C32332"/>
-    <w:rPr>
-      <w:color w:val="5A771D"/>
-      <w:sz w:val="20"/>
-      <w:szCs w:val="20"/>
-      <w:u w:val="single"/>
-    </w:rPr>
-  </w:style>
-  <w:style w:type="paragraph" w:customStyle="1" w:styleId="AboutPageInstructions">
-    <w:name w:val="About Page Instructions"/>
-    <w:basedOn w:val="HierarchyLevel3-4-5HeaderText"/>
-    <w:qFormat/>
-    <w:rsid w:val="004118BE"/>
-    <w:pPr>
-      <w:spacing w:before="240" w:after="240" w:line="300" w:lineRule="auto"/>
-      <w:ind w:left="1440"/>
-    </w:pPr>
-  </w:style>
-  <w:style w:type="table" w:styleId="TableGrid">
-    <w:name w:val="Table Grid"/>
-    <w:basedOn w:val="TableNormal"/>
-    <w:rsid w:val="001E701A"/>
-    <w:tblPr>
-      <w:tblBorders>
-        <w:top w:val="single" w:sz="4" w:space="0" w:color="auto"/>
-        <w:left w:val="single" w:sz="4" w:space="0" w:color="auto"/>
-        <w:bottom w:val="single" w:sz="4" w:space="0" w:color="auto"/>
-        <w:right w:val="single" w:sz="4" w:space="0" w:color="auto"/>
-        <w:insideH w:val="single" w:sz="4" w:space="0" w:color="auto"/>
-        <w:insideV w:val="single" w:sz="4" w:space="0" w:color="auto"/>
-      </w:tblBorders>
-    </w:tblPr>
-  </w:style>
-  <w:style w:type="paragraph" w:customStyle="1" w:styleId="InstructionsListHeaders">
-    <w:name w:val="Instructions List Headers"/>
-    <w:basedOn w:val="Compact"/>
-    <w:qFormat/>
-    <w:rsid w:val="00564663"/>
-    <w:pPr>
-      <w:spacing w:before="0" w:after="120"/>
-    </w:pPr>
-    <w:rPr>
-      <w:rFonts w:ascii="Century Gothic" w:hAnsi="Century Gothic"/>
-      <w:b/>
-      <w:bCs w:val="0"/>
-      <w:color w:val="5A771D"/>
-    </w:rPr>
-  </w:style>
-  <w:style w:type="numbering" w:customStyle="1" w:styleId="CurrentList1">
-    <w:name w:val="Current List1"/>
-    <w:uiPriority w:val="99"/>
-    <w:rsid w:val="001E701A"/>
-    <w:pPr>
-      <w:numPr>
-        <w:numId w:val="20"/>
-      </w:numPr>
-    </w:pPr>
-  </w:style>
-  <w:style w:type="paragraph" w:customStyle="1" w:styleId="InstructionsHeadline">
-    <w:name w:val="Instructions Headline"/>
-    <w:autoRedefine/>
-    <w:qFormat/>
-    <w:rsid w:val="00564663"/>
-    <w:pPr>
-      <w:ind w:left="1440"/>
-    </w:pPr>
-    <w:rPr>
-      <w:rFonts w:ascii="Century Gothic" w:hAnsi="Century Gothic" w:cstheme="majorBidi"/>
-      <w:color w:val="D96955"/>
-      <w:sz w:val="40"/>
-      <w:szCs w:val="52"/>
-    </w:rPr>
-  </w:style>
-  <w:style w:type="numbering" w:customStyle="1" w:styleId="CurrentList2">
-    <w:name w:val="Current List2"/>
-    <w:uiPriority w:val="99"/>
-    <w:rsid w:val="00564663"/>
-    <w:pPr>
-      <w:numPr>
-        <w:numId w:val="21"/>
-      </w:numPr>
-    </w:pPr>
-  </w:style>
-  <w:style w:type="paragraph" w:customStyle="1" w:styleId="Subheading1">
-    <w:name w:val="Subheading 1"/>
-    <w:basedOn w:val="Heading1"/>
-    <w:next w:val="BodyText"/>
-    <w:qFormat/>
-    <w:rsid w:val="00C84B02"/>
-    <w:pPr>
-      <w:spacing w:before="0"/>
-    </w:pPr>
-    <w:rPr>
+    <w:semiHidden/>
+    <w:uiPriority w:val="99"/>
+    <w:rsid w:val="003873A0"/>
+    <w:rPr>
+      <w:rFonts w:ascii="Baskerville" w:hAnsi="Baskerville"/>
       <w:b w:val="0"/>
       <w:i/>
-      <w:color w:val="5A771D"/>
-    </w:rPr>
-  </w:style>
-  <w:style w:type="paragraph" w:customStyle="1" w:styleId="Subheading2">
-    <w:name w:val="Subheading 2"/>
-    <w:basedOn w:val="Heading2"/>
-    <w:next w:val="BodyText"/>
-    <w:qFormat/>
-    <w:rsid w:val="00C84B02"/>
-    <w:pPr>
-      <w:spacing w:before="0"/>
-    </w:pPr>
-    <w:rPr>
-      <w:b w:val="0"/>
+      <w:sz w:val="16"/>
+    </w:rPr>
+  </w:style>
+  <w:style w:type="character" w:customStyle="1" w:styleId="CaptionChar">
+    <w:name w:val="Caption Char"/>
+    <w:basedOn w:val="DefaultParagraphFont"/>
+    <w:link w:val="Caption"/>
+    <w:rsid w:val="009F0E2E"/>
+    <w:semiHidden/>
+    <w:uiPriority w:val="99"/>
+    <w:rPr>
+      <w:rFonts w:ascii="Century Gothic" w:hAnsi="Century Gothic"/>
       <w:i/>
-      <w:color w:val="5A771D"/>
-    </w:rPr>
-  </w:style>
-  <w:style w:type="paragraph" w:customStyle="1" w:styleId="Subheading3">
-    <w:name w:val="Subheading 3"/>
-    <w:basedOn w:val="Heading3"/>
-    <w:next w:val="BodyText"/>
-    <w:qFormat/>
-    <w:rsid w:val="00C84B02"/>
-    <w:pPr>
-      <w:spacing w:before="0"/>
-    </w:pPr>
-    <w:rPr>
-      <w:b w:val="0"/>
-      <w:i/>
-      <w:color w:val="5A771D"/>
-    </w:rPr>
-  </w:style>
-  <w:style w:type="paragraph" w:customStyle="1" w:styleId="Subheading4">
-    <w:name w:val="Subheading 4"/>
-    <w:basedOn w:val="Heading4"/>
-    <w:next w:val="BodyText"/>
-    <w:qFormat/>
-    <w:rsid w:val="00C84B02"/>
-    <w:pPr>
-      <w:spacing w:before="0"/>
-    </w:pPr>
-    <w:rPr>
-      <w:b w:val="0"/>
-      <w:i/>
-      <w:color w:val="5A771D"/>
-      <w:u w:val="none"/>
-    </w:rPr>
-  </w:style>
-  <w:style w:type="paragraph" w:customStyle="1" w:styleId="Subheading5">
-    <w:name w:val="Subheading 5"/>
-    <w:basedOn w:val="Heading5"/>
-    <w:next w:val="BodyText"/>
-    <w:qFormat/>
-    <w:rsid w:val="00C84B02"/>
-    <w:pPr>
-      <w:spacing w:before="0"/>
-    </w:pPr>
-    <w:rPr>
-      <w:i/>
-      <w:color w:val="5A771D"/>
-      <w:u w:val="none"/>
-    </w:rPr>
-  </w:style>
-  <w:style w:type="paragraph" w:customStyle="1" w:styleId="Subheading6">
-    <w:name w:val="Subheading 6"/>
-    <w:basedOn w:val="Subheading5"/>
-    <w:next w:val="BodyText"/>
-    <w:qFormat/>
-    <w:rsid w:val="00C84B02"/>
-  </w:style>
-  <w:style w:type="paragraph" w:customStyle="1" w:styleId="Subheading7">
-    <w:name w:val="Subheading 7"/>
-    <w:basedOn w:val="Subheading6"/>
-    <w:next w:val="BodyText"/>
-    <w:qFormat/>
-    <w:rsid w:val="00C84B02"/>
-  </w:style>
+      <w:sz w:val="16"/>
+      <w:szCs w:val="24"/>
+    </w:rPr>
+  </w:style>
+  <!--
+    Table Styles
+    -->
   <w:style w:type="table" w:styleId="PlainTable4">
     <w:name w:val="Plain Table 4"/>
     <w:basedOn w:val="TableNormal"/>
     <w:rsid w:val="00A068BD"/>
+    <w:uiPriority w:val="99"/>
     <w:tblPr>
       <w:tblStyleRowBandSize w:val="1"/>
       <w:tblStyleColBandSize w:val="1"/>
@@ -2881,328 +3173,79 @@
       </w:tcPr>
     </w:tblStylePr>
   </w:style>
-  <w:style w:type="paragraph" w:styleId="BodyTextFirstIndent">
-    <w:name w:val="Body Text First Indent"/>
-    <w:basedOn w:val="BodyText"/>
-    <w:link w:val="BodyTextFirstIndentChar"/>
-    <w:semiHidden/>
-    <w:unhideWhenUsed/>
-    <w:rsid w:val="00286A52"/>
-    <w:pPr>
-      <w:spacing w:before="0" w:line="240" w:lineRule="auto"/>
-      <w:ind w:firstLine="360"/>
-    </w:pPr>
-  </w:style>
-  <w:style w:type="character" w:customStyle="1" w:styleId="BodyTextFirstIndentChar">
-    <w:name w:val="Body Text First Indent Char"/>
-    <w:basedOn w:val="BodyTextChar"/>
-    <w:link w:val="BodyTextFirstIndent"/>
-    <w:semiHidden/>
-    <w:rsid w:val="00286A52"/>
-    <w:rPr>
-      <w:rFonts w:ascii="Baskerville" w:hAnsi="Baskerville"/>
-      <w:bCs/>
-      <w:iCs/>
-      <w:color w:val="000000" w:themeColor="text1"/>
-      <w:spacing w:val="5"/>
-      <w:sz w:val="18"/>
-      <w:szCs w:val="18"/>
-    </w:rPr>
-  </w:style>
-  <w:style w:type="paragraph" w:customStyle="1" w:styleId="HStruct01Title">
-    <w:name w:val="H Struct 01 Title"/>
-    <w:basedOn w:val="FontFamilyDefaultTitleandStructure"/>
-    <w:next w:val="HStruct01Subtitle"/>
-    <w:link w:val="HStruct01TitleChar"/>
-    <w:qFormat/>
-    <w:rsid w:val="00177387"/>
-    <w:pPr>
-      <w:spacing w:after="240" w:line="204" w:lineRule="auto"/>
-    </w:pPr>
-    <w:rPr>
-      <w:rFonts w:cs="Arial (Headings CS)"/>
-      <w:b/>
-      <w:bCs/>
-      <w:color w:val="1B418C"/>
-      <w:spacing w:val="-6"/>
-      <w:kern w:val="24"/>
-      <w:sz w:val="72"/>
-      <w:szCs w:val="72"/>
-    </w:rPr>
-  </w:style>
-  <w:style w:type="paragraph" w:customStyle="1" w:styleId="HStruct02Title">
-    <w:name w:val="H Struct 02 Title"/>
-    <w:basedOn w:val="HStruct01Title"/>
-    <w:qFormat/>
-    <w:rsid w:val="00757141"/>
-    <w:rPr>
-      <w:spacing w:val="-5"/>
-      <w:sz w:val="52"/>
-      <w:szCs w:val="64"/>
-    </w:rPr>
-  </w:style>
-  <w:style w:type="paragraph" w:customStyle="1" w:styleId="HStruct03Title">
-    <w:name w:val="H Struct 03 Title"/>
-    <w:basedOn w:val="HStruct01Title"/>
-    <w:qFormat/>
-    <w:rsid w:val="00823081"/>
-    <w:rPr>
-      <w:sz w:val="44"/>
-      <w:szCs w:val="56"/>
-    </w:rPr>
-  </w:style>
-  <w:style w:type="paragraph" w:customStyle="1" w:styleId="HStruct04Title">
-    <w:name w:val="H Struct 04 Title"/>
-    <w:basedOn w:val="HStruct01Title"/>
-    <w:link w:val="HStruct04TitleChar"/>
-    <w:qFormat/>
-    <w:rsid w:val="006D69C6"/>
-    <w:rPr>
-      <w:sz w:val="36"/>
-      <w:szCs w:val="52"/>
-    </w:rPr>
-  </w:style>
-  <w:style w:type="paragraph" w:customStyle="1" w:styleId="HStruct05Title">
-    <w:name w:val="H Struct 05 Title"/>
-    <w:basedOn w:val="HStruct01Title"/>
-    <w:qFormat/>
-    <w:rsid w:val="00147AF0"/>
-    <w:rPr>
-      <w:sz w:val="28"/>
-      <w:szCs w:val="44"/>
-    </w:rPr>
-  </w:style>
-  <w:style w:type="paragraph" w:customStyle="1" w:styleId="CasebookAuthor">
-    <w:name w:val="Casebook Author"/>
-    <w:basedOn w:val="HStruct04Title"/>
-    <w:qFormat/>
-    <w:rsid w:val="004778A9"/>
-    <w:pPr>
-      <w:ind w:left="2880"/>
-    </w:pPr>
-    <w:rPr>
-      <w:color w:val="D96955"/>
-    </w:rPr>
-  </w:style>
-  <w:style w:type="character" w:customStyle="1" w:styleId="HierarchyNumeral">
-    <w:name w:val="Hierarchy Numeral"/>
-    <w:uiPriority w:val="1"/>
-    <w:qFormat/>
-    <w:rsid w:val="009E593B"/>
-    <w:rPr>
-      <w:color w:val="D96955"/>
-    </w:rPr>
-  </w:style>
-  <w:style w:type="paragraph" w:customStyle="1" w:styleId="HStruct01Subtitle">
-    <w:name w:val="H Struct 01 Subtitle"/>
-    <w:basedOn w:val="HStruct01Title"/>
-    <w:qFormat/>
-    <w:rsid w:val="00147AF0"/>
-    <w:rPr>
-      <w:b w:val="0"/>
-      <w:bCs w:val="0"/>
-      <w:color w:val="5A771D"/>
-      <w:sz w:val="36"/>
-      <w:szCs w:val="60"/>
-    </w:rPr>
-  </w:style>
-  <w:style w:type="paragraph" w:customStyle="1" w:styleId="HStruct02Subtitle">
-    <w:name w:val="H Struct 02 Subtitle"/>
-    <w:basedOn w:val="HStruct01Subtitle"/>
-    <w:qFormat/>
-    <w:rsid w:val="006D69C6"/>
-    <w:rPr>
-      <w:sz w:val="26"/>
-      <w:szCs w:val="56"/>
-    </w:rPr>
-  </w:style>
-  <w:style w:type="paragraph" w:customStyle="1" w:styleId="HStruct03Subtitle">
-    <w:name w:val="H Struct 03 Subtitle"/>
-    <w:basedOn w:val="HStruct01Subtitle"/>
-    <w:qFormat/>
-    <w:rsid w:val="004779F7"/>
-    <w:rPr>
-      <w:szCs w:val="48"/>
-    </w:rPr>
-  </w:style>
-  <w:style w:type="paragraph" w:customStyle="1" w:styleId="HStruct04Subtitle">
-    <w:name w:val="H Struct 04 Subtitle"/>
-    <w:basedOn w:val="HStruct01Subtitle"/>
-    <w:qFormat/>
-    <w:rsid w:val="004779F7"/>
-    <w:rPr>
-      <w:sz w:val="28"/>
-      <w:szCs w:val="44"/>
-    </w:rPr>
-  </w:style>
-  <w:style w:type="paragraph" w:customStyle="1" w:styleId="HStruct05Subtitle">
-    <w:name w:val="H Struct 05 Subtitle"/>
-    <w:basedOn w:val="HStruct04Subtitle"/>
-    <w:qFormat/>
-    <w:rsid w:val="00F93A9B"/>
-    <w:rPr>
-      <w:sz w:val="22"/>
-    </w:rPr>
-  </w:style>
-  <w:style w:type="paragraph" w:customStyle="1" w:styleId="HierarchyLevel1-2HeaderText">
-    <w:name w:val="Hierarchy Level 1-2 Header Text"/>
-    <w:basedOn w:val="HStruct02Title"/>
-    <w:qFormat/>
-    <w:rsid w:val="005C473F"/>
-    <w:pPr>
-      <w:spacing w:line="276" w:lineRule="auto"/>
-    </w:pPr>
-    <w:rPr>
-      <w:rFonts w:eastAsia="Arial" w:cs="Arial"/>
-      <w:b w:val="0"/>
-      <w:iCs/>
-      <w:color w:val="000000" w:themeColor="text1"/>
-      <w:spacing w:val="5"/>
-      <w:sz w:val="28"/>
-      <w:szCs w:val="28"/>
-    </w:rPr>
-  </w:style>
-  <w:style w:type="paragraph" w:customStyle="1" w:styleId="HierarchyLevel3-4-5HeaderText">
-    <w:name w:val="Hierarchy Level 3-4-5 Header Text"/>
-    <w:basedOn w:val="HierarchyLevel1-2HeaderText"/>
-    <w:qFormat/>
-    <w:rsid w:val="004C6C32"/>
-    <w:rPr>
-      <w:sz w:val="20"/>
-      <w:szCs w:val="22"/>
-    </w:rPr>
-  </w:style>
-  <w:style w:type="paragraph" w:customStyle="1" w:styleId="FootnoteLabeledLink">
-    <w:name w:val="Footnote Labeled Link"/>
-    <w:basedOn w:val="FootnoteText"/>
-    <w:qFormat/>
-    <w:rsid w:val="0046309A"/>
+  <w:style w:type="table" w:styleId="TableGrid">
+    <w:name w:val="Table Grid"/>
+    <w:basedOn w:val="TableNormal"/>
+    <w:rsid w:val="001E701A"/>
+    <w:uiPriority w:val="99"/>
+    <w:tblPr>
+      <w:tblBorders>
+        <w:top w:val="single" w:sz="4" w:space="0" w:color="auto"/>
+        <w:left w:val="single" w:sz="4" w:space="0" w:color="auto"/>
+        <w:bottom w:val="single" w:sz="4" w:space="0" w:color="auto"/>
+        <w:right w:val="single" w:sz="4" w:space="0" w:color="auto"/>
+        <w:insideH w:val="single" w:sz="4" w:space="0" w:color="auto"/>
+        <w:insideV w:val="single" w:sz="4" w:space="0" w:color="auto"/>
+      </w:tblBorders>
+    </w:tblPr>
+  </w:style>
+  <w:style w:type="table" w:customStyle="1" w:styleId="Table">
+    <w:name w:val="Table"/>
+    <w:semiHidden/>
+    <w:unhideWhenUsed/>
+    <w:uiPriority w:val="99"/>
+    <w:tblPr>
+      <w:tblInd w:w="0" w:type="dxa"/>
+      <w:tblCellMar>
+        <w:top w:w="0" w:type="dxa"/>
+        <w:left w:w="108" w:type="dxa"/>
+        <w:bottom w:w="0" w:type="dxa"/>
+        <w:right w:w="108" w:type="dxa"/>
+      </w:tblCellMar>
+    </w:tblPr>
+  </w:style>
+  <w:style w:type="table" w:default="1" w:styleId="TableNormal">
+    <w:name w:val="Normal Table"/>
+    <w:uiPriority w:val="99"/>
+    <w:semiHidden/>
+    <w:unhideWhenUsed/>
+    <w:tblPr>
+      <w:tblInd w:w="0" w:type="dxa"/>
+      <w:tblCellMar>
+        <w:top w:w="0" w:type="dxa"/>
+        <w:left w:w="108" w:type="dxa"/>
+        <w:bottom w:w="0" w:type="dxa"/>
+        <w:right w:w="108" w:type="dxa"/>
+      </w:tblCellMar>
+    </w:tblPr>
+  </w:style>
+  <!--
+    Numbering Styles
+    -->
+  <w:style w:type="numbering" w:default="1" w:styleId="NoList">
+    <w:name w:val="No List"/>
+    <w:uiPriority w:val="99"/>
+    <w:semiHidden/>
+    <w:unhideWhenUsed/>
+  </w:style>
+  <w:style w:type="numbering" w:customStyle="1" w:styleId="CurrentList1">
+    <w:name w:val="Current List1"/>
+    <w:uiPriority w:val="99"/>
+    <w:rsid w:val="001E701A"/>
     <w:pPr>
       <w:numPr>
-        <w:numId w:val="22"/>
+        <w:numId w:val="20"/>
       </w:numPr>
-      <w:ind w:left="540"/>
-    </w:pPr>
-    <w:rPr>
-      <w:u w:val="single"/>
-    </w:rPr>
-  </w:style>
-  <w:style w:type="character" w:customStyle="1" w:styleId="HStruct01TitleChar">
-    <w:name w:val="H Struct 01 Title Char"/>
-    <w:basedOn w:val="DefaultParagraphFont"/>
-    <w:link w:val="HStruct01Title"/>
-    <w:rsid w:val="00177387"/>
-    <w:rPr>
-      <w:rFonts w:ascii="Century Gothic" w:hAnsi="Century Gothic" w:cs="Arial (Headings CS)"/>
-      <w:b/>
-      <w:bCs/>
-      <w:color w:val="1B418C"/>
-      <w:spacing w:val="-6"/>
-      <w:kern w:val="24"/>
-      <w:sz w:val="72"/>
-      <w:szCs w:val="72"/>
-    </w:rPr>
-  </w:style>
-  <w:style w:type="character" w:customStyle="1" w:styleId="HStruct04TitleChar">
-    <w:name w:val="H Struct 04 Title Char"/>
-    <w:basedOn w:val="HStruct01TitleChar"/>
-    <w:link w:val="HStruct04Title"/>
-    <w:rsid w:val="006D69C6"/>
-    <w:rPr>
-      <w:rFonts w:ascii="Century Gothic" w:hAnsi="Century Gothic" w:cs="Arial (Headings CS)"/>
-      <w:b/>
-      <w:bCs/>
-      <w:color w:val="1B418C"/>
-      <w:spacing w:val="-6"/>
-      <w:kern w:val="24"/>
-      <w:sz w:val="36"/>
-      <w:szCs w:val="52"/>
-    </w:rPr>
-  </w:style>
-  <w:style w:type="character" w:styleId="PageNumber">
-    <w:name w:val="page number"/>
-    <w:aliases w:val="Page Number Frontmatter"/>
-    <w:basedOn w:val="DefaultParagraphFont"/>
-    <w:unhideWhenUsed/>
-    <w:rsid w:val="003873A0"/>
-    <w:rPr>
-      <w:rFonts w:ascii="Baskerville" w:hAnsi="Baskerville"/>
-      <w:b w:val="0"/>
-      <w:i/>
-      <w:sz w:val="16"/>
-    </w:rPr>
-  </w:style>
-  <w:style w:type="paragraph" w:styleId="Revision">
-    <w:name w:val="Revision"/>
-    <w:hidden/>
-    <w:semiHidden/>
-    <w:rsid w:val="00625959"/>
-    <w:rPr>
-      <w:rFonts w:ascii="Arial" w:hAnsi="Arial"/>
-      <w:sz w:val="24"/>
-      <w:szCs w:val="24"/>
-    </w:rPr>
-  </w:style>
-  <w:style w:type="paragraph" w:customStyle="1" w:styleId="invisibleseparator">
-    <w:name w:val="invisibleseparator"/>
-    <w:rsid w:val="00DE0602"/>
-    <w:pPr>
-      <w:widowControl w:val="0"/>
-      <w:adjustRightInd w:val="0"/>
-      <w:snapToGrid w:val="0"/>
-    </w:pPr>
-    <w:rPr>
-      <w:sz w:val="2"/>
-      <w:szCs w:val="2"/>
-    </w:rPr>
-  </w:style>
-  <w:style w:type="paragraph" w:customStyle="1" w:styleId="FontFamilyDefaultTitleandStructure">
-    <w:name w:val="Font Family: Default Title and Structure"/>
-    <w:rsid w:val="00F845A1"/>
-    <w:rPr>
-      <w:rFonts w:ascii="Century Gothic" w:hAnsi="Century Gothic"/>
-      <w:sz w:val="24"/>
-      <w:szCs w:val="24"/>
-    </w:rPr>
-  </w:style>
-  <w:style w:type="paragraph" w:customStyle="1" w:styleId="FontFamilyDefaultCaseContentBody">
-    <w:name w:val="Font Family: Default Case Content Body"/>
-    <w:qFormat/>
-    <w:rsid w:val="00F845A1"/>
-    <w:rPr>
-      <w:rFonts w:ascii="Baskerville" w:hAnsi="Baskerville"/>
-      <w:sz w:val="24"/>
-      <w:szCs w:val="24"/>
-    </w:rPr>
-  </w:style>
-  <w:style w:type="paragraph" w:customStyle="1" w:styleId="FontFamilyDefaultSourceCode">
-    <w:name w:val="Font Family: Default Source Code"/>
-    <w:qFormat/>
-    <w:rsid w:val="00F845A1"/>
-    <w:rPr>
-      <w:rFonts w:ascii="Courier New" w:hAnsi="Courier New" w:cs="Courier New"/>
-      <w:sz w:val="24"/>
-      <w:szCs w:val="24"/>
-    </w:rPr>
-  </w:style>
-  <w:style w:type="paragraph" w:customStyle="1" w:styleId="FootnoteLabeledCase">
-    <w:name w:val="Footnote Labeled Case"/>
-    <w:basedOn w:val="FootnoteLabeledLink"/>
-    <w:qFormat/>
-    <w:rsid w:val="006C70BD"/>
+    </w:pPr>
+  </w:style>
+  <w:style w:type="numbering" w:customStyle="1" w:styleId="CurrentList2">
+    <w:name w:val="Current List2"/>
+    <w:uiPriority w:val="99"/>
+    <w:rsid w:val="00564663"/>
     <w:pPr>
       <w:numPr>
-        <w:numId w:val="26"/>
+        <w:numId w:val="21"/>
       </w:numPr>
-    </w:pPr>
-  </w:style>
-  <w:style w:type="paragraph" w:customStyle="1" w:styleId="ChapterTitle">
-    <w:name w:val="Chapter Title"/>
-    <w:basedOn w:val="HStruct03Title"/>
-    <w:qFormat/>
-    <w:rsid w:val="00CD4D40"/>
-    <w:pPr>
-      <w:framePr w:w="5760" w:wrap="notBeside" w:vAnchor="text" w:hAnchor="margin" w:y="1"/>
     </w:pPr>
   </w:style>
   <w:style w:type="numbering" w:customStyle="1" w:styleId="CurrentList3">
@@ -3224,12 +3267,6 @@
         <w:numId w:val="25"/>
       </w:numPr>
     </w:pPr>
-  </w:style>
-  <w:style w:type="paragraph" w:customStyle="1" w:styleId="ChapterSubtitle">
-    <w:name w:val="Chapter Subtitle"/>
-    <w:basedOn w:val="HStruct03Subtitle"/>
-    <w:qFormat/>
-    <w:rsid w:val="008B3BDA"/>
   </w:style>
 </w:styles>
 </file>

</xml_diff>

<commit_message>
styles reorganized, doc updated
</commit_message>
<xml_diff>
--- a/services/pandoc/reference.docx
+++ b/services/pandoc/reference.docx
@@ -1047,344 +1047,6 @@
     </w:rPrDefault>
     <w:pPrDefault/>
   </w:docDefaults>
-  <!-- TODO: Get rid of as many of these latent styles as possible -->
-  <w:latentStyles w:defLockedState="0" w:defUIPriority="0" w:defSemiHidden="0" w:defUnhideWhenUsed="0" w:defQFormat="0" w:count="376">
-    <w:lsdException w:name="heading 6" w:semiHidden="1" w:unhideWhenUsed="1"/>
-    <w:lsdException w:name="index 3" w:semiHidden="1" w:unhideWhenUsed="1"/>
-    <w:lsdException w:name="index 4" w:semiHidden="1" w:unhideWhenUsed="1"/>
-    <w:lsdException w:name="index 5" w:semiHidden="1" w:unhideWhenUsed="1"/>
-    <w:lsdException w:name="index 6" w:semiHidden="1" w:unhideWhenUsed="1"/>
-    <w:lsdException w:name="index 7" w:semiHidden="1" w:unhideWhenUsed="1"/>
-    <w:lsdException w:name="index 8" w:semiHidden="1" w:unhideWhenUsed="1"/>
-    <w:lsdException w:name="index 9" w:semiHidden="1" w:unhideWhenUsed="1"/>
-    <w:lsdException w:name="toc 1" w:semiHidden="1" w:unhideWhenUsed="1"/>
-    <w:lsdException w:name="toc 2" w:semiHidden="1" w:unhideWhenUsed="1"/>
-    <w:lsdException w:name="toc 3" w:semiHidden="1" w:unhideWhenUsed="1"/>
-    <w:lsdException w:name="toc 4" w:semiHidden="1" w:unhideWhenUsed="1"/>
-    <w:lsdException w:name="toc 5" w:semiHidden="1" w:unhideWhenUsed="1"/>
-    <w:lsdException w:name="toc 6" w:semiHidden="1" w:unhideWhenUsed="1"/>
-    <w:lsdException w:name="toc 7" w:semiHidden="1" w:unhideWhenUsed="1"/>
-    <w:lsdException w:name="toc 8" w:semiHidden="1" w:unhideWhenUsed="1"/>
-    <w:lsdException w:name="toc 9" w:semiHidden="1" w:unhideWhenUsed="1"/>
-    <w:lsdException w:name="Normal Indent" w:semiHidden="1" w:unhideWhenUsed="1"/>
-    <w:lsdException w:name="footnote text" w:semiHidden="1" w:unhideWhenUsed="1"/>
-    <w:lsdException w:name="annotation text" w:semiHidden="1" w:unhideWhenUsed="1"/>
-    <w:lsdException w:name="header" w:semiHidden="1" w:uiPriority="99" w:unhideWhenUsed="1"/>
-    <w:lsdException w:name="footer" w:semiHidden="1" w:unhideWhenUsed="1"/>
-    <w:lsdException w:name="index heading" w:semiHidden="1" w:unhideWhenUsed="1"/>
-    <w:lsdException w:name="caption" w:semiHidden="1" w:unhideWhenUsed="1"/>
-    <w:lsdException w:name="table of figures" w:semiHidden="1" w:unhideWhenUsed="1"/>
-    <w:lsdException w:name="envelope address" w:semiHidden="1" w:unhideWhenUsed="1"/>
-    <w:lsdException w:name="envelope return" w:semiHidden="1" w:unhideWhenUsed="1"/>
-    <w:lsdException w:name="footnote reference" w:semiHidden="1" w:unhideWhenUsed="1"/>
-    <w:lsdException w:name="annotation reference" w:semiHidden="1" w:unhideWhenUsed="1"/>
-    <w:lsdException w:name="line number" w:semiHidden="1" w:unhideWhenUsed="1"/>
-    <w:lsdException w:name="page number" w:semiHidden="1" w:unhideWhenUsed="1"/>
-    <w:lsdException w:name="endnote reference" w:semiHidden="1" w:unhideWhenUsed="1"/>
-    <w:lsdException w:name="endnote text" w:semiHidden="1" w:unhideWhenUsed="1"/>
-    <w:lsdException w:name="table of authorities" w:semiHidden="1" w:unhideWhenUsed="1"/>
-    <w:lsdException w:name="macro" w:semiHidden="1" w:unhideWhenUsed="1"/>
-    <w:lsdException w:name="toa heading" w:semiHidden="1" w:unhideWhenUsed="1"/>
-    <w:lsdException w:name="List" w:semiHidden="1" w:unhideWhenUsed="1"/>
-    <w:lsdException w:name="List Bullet" w:semiHidden="1" w:unhideWhenUsed="1"/>
-    <w:lsdException w:name="List Number" w:semiHidden="1" w:unhideWhenUsed="1"/>
-    <w:lsdException w:name="List 2" w:semiHidden="1" w:unhideWhenUsed="1"/>
-    <w:lsdException w:name="List 3" w:semiHidden="1" w:unhideWhenUsed="1"/>
-    <w:lsdException w:name="List 4" w:semiHidden="1" w:unhideWhenUsed="1"/>
-    <w:lsdException w:name="List 5" w:semiHidden="1" w:unhideWhenUsed="1"/>
-    <w:lsdException w:name="List Bullet 3" w:semiHidden="1" w:unhideWhenUsed="1"/>
-    <w:lsdException w:name="List Bullet 4" w:semiHidden="1" w:unhideWhenUsed="1"/>
-    <w:lsdException w:name="List Number 3" w:semiHidden="1" w:unhideWhenUsed="1"/>
-    <w:lsdException w:name="List Number 4" w:semiHidden="1" w:unhideWhenUsed="1"/>
-    <w:lsdException w:name="List Number 5" w:semiHidden="1" w:unhideWhenUsed="1"/>
-    <w:lsdException w:name="Closing" w:semiHidden="1" w:unhideWhenUsed="1"/>
-    <w:lsdException w:name="Signature" w:semiHidden="1" w:unhideWhenUsed="1"/>
-    <w:lsdException w:name="Default Paragraph Font" w:semiHidden="1" w:unhideWhenUsed="1"/>
-    <w:lsdException w:name="Body Text" w:semiHidden="1" w:unhideWhenUsed="1"/>
-    <w:lsdException w:name="Body Text Indent" w:semiHidden="1" w:unhideWhenUsed="1"/>
-    <w:lsdException w:name="List Continue" w:semiHidden="1" w:unhideWhenUsed="1"/>
-    <w:lsdException w:name="List Continue 2" w:semiHidden="1" w:unhideWhenUsed="1"/>
-    <w:lsdException w:name="List Continue 3" w:semiHidden="1" w:unhideWhenUsed="1"/>
-    <w:lsdException w:name="List Continue 4" w:semiHidden="1" w:unhideWhenUsed="1"/>
-    <w:lsdException w:name="List Continue 5" w:semiHidden="1" w:unhideWhenUsed="1"/>
-    <w:lsdException w:name="Message Header" w:semiHidden="1" w:unhideWhenUsed="1"/>
-    <w:lsdException w:name="Salutation" w:semiHidden="1" w:unhideWhenUsed="1"/>
-    <w:lsdException w:name="Date" w:semiHidden="1" w:unhideWhenUsed="1"/>
-    <w:lsdException w:name="Body Text First Indent" w:semiHidden="1" w:unhideWhenUsed="1"/>
-    <w:lsdException w:name="Body Text First Indent 2" w:semiHidden="1" w:unhideWhenUsed="1"/>
-    <w:lsdException w:name="Body Text Indent 3" w:semiHidden="1" w:unhideWhenUsed="1"/>
-    <w:lsdException w:name="Block Text" w:semiHidden="1" w:unhideWhenUsed="1"/>
-    <w:lsdException w:name="Hyperlink" w:semiHidden="1" w:uiPriority="99" w:unhideWhenUsed="1"/>
-    <w:lsdException w:name="FollowedHyperlink" w:semiHidden="1" w:unhideWhenUsed="1"/>
-    <w:lsdException w:name="Document Map" w:semiHidden="1" w:unhideWhenUsed="1"/>
-    <w:lsdException w:name="Plain Text" w:semiHidden="1" w:unhideWhenUsed="1"/>
-    <w:lsdException w:name="E-mail Signature" w:semiHidden="1" w:unhideWhenUsed="1"/>
-    <w:lsdException w:name="HTML Top of Form" w:semiHidden="1" w:unhideWhenUsed="1"/>
-    <w:lsdException w:name="HTML Bottom of Form" w:semiHidden="1" w:unhideWhenUsed="1"/>
-    <w:lsdException w:name="Normal (Web)" w:semiHidden="1" w:unhideWhenUsed="1"/>
-    <w:lsdException w:name="HTML Acronym" w:semiHidden="1" w:unhideWhenUsed="1"/>
-    <w:lsdException w:name="HTML Address" w:semiHidden="1" w:unhideWhenUsed="1"/>
-    <w:lsdException w:name="HTML Cite" w:semiHidden="1" w:unhideWhenUsed="1"/>
-    <w:lsdException w:name="HTML Code" w:semiHidden="1" w:unhideWhenUsed="1"/>
-    <w:lsdException w:name="HTML Definition" w:semiHidden="1" w:unhideWhenUsed="1"/>
-    <w:lsdException w:name="HTML Keyboard" w:semiHidden="1" w:unhideWhenUsed="1"/>
-    <w:lsdException w:name="HTML Preformatted" w:semiHidden="1" w:unhideWhenUsed="1"/>
-    <w:lsdException w:name="HTML Sample" w:semiHidden="1" w:unhideWhenUsed="1"/>
-    <w:lsdException w:name="HTML Typewriter" w:semiHidden="1" w:unhideWhenUsed="1"/>
-    <w:lsdException w:name="HTML Variable" w:semiHidden="1" w:unhideWhenUsed="1"/>
-    <w:lsdException w:name="Normal Table" w:semiHidden="1" w:unhideWhenUsed="1"/>
-    <w:lsdException w:name="annotation subject" w:semiHidden="1" w:unhideWhenUsed="1"/>
-    <w:lsdException w:name="No List" w:semiHidden="1" w:unhideWhenUsed="1"/>
-    <w:lsdException w:name="Outline List 1" w:semiHidden="1" w:unhideWhenUsed="1"/>
-    <w:lsdException w:name="Outline List 2" w:semiHidden="1" w:unhideWhenUsed="1"/>
-    <w:lsdException w:name="Outline List 3" w:semiHidden="1" w:unhideWhenUsed="1"/>
-    <w:lsdException w:name="Table Simple 1" w:semiHidden="1" w:unhideWhenUsed="1"/>
-    <w:lsdException w:name="Table Simple 2" w:semiHidden="1" w:unhideWhenUsed="1"/>
-    <w:lsdException w:name="Table Simple 3" w:semiHidden="1" w:unhideWhenUsed="1"/>
-    <w:lsdException w:name="Table Classic 1" w:semiHidden="1" w:unhideWhenUsed="1"/>
-    <w:lsdException w:name="Table Classic 2" w:semiHidden="1" w:unhideWhenUsed="1"/>
-    <w:lsdException w:name="Table Classic 3" w:semiHidden="1" w:unhideWhenUsed="1"/>
-    <w:lsdException w:name="Table Classic 4" w:semiHidden="1" w:unhideWhenUsed="1"/>
-    <w:lsdException w:name="Table Colorful 1" w:semiHidden="1" w:unhideWhenUsed="1"/>
-    <w:lsdException w:name="Table Colorful 2" w:semiHidden="1" w:unhideWhenUsed="1"/>
-    <w:lsdException w:name="Table Colorful 3" w:semiHidden="1" w:unhideWhenUsed="1"/>
-    <w:lsdException w:name="Table Columns 1" w:semiHidden="1" w:unhideWhenUsed="1"/>
-    <w:lsdException w:name="Table Columns 2" w:semiHidden="1" w:unhideWhenUsed="1"/>
-    <w:lsdException w:name="Table Columns 3" w:semiHidden="1" w:unhideWhenUsed="1"/>
-    <w:lsdException w:name="Table Columns 4" w:semiHidden="1" w:unhideWhenUsed="1"/>
-    <w:lsdException w:name="Table Columns 5" w:semiHidden="1" w:unhideWhenUsed="1"/>
-    <w:lsdException w:name="Table Grid 1" w:semiHidden="1" w:unhideWhenUsed="1"/>
-    <w:lsdException w:name="Table Grid 2" w:semiHidden="1" w:unhideWhenUsed="1"/>
-    <w:lsdException w:name="Table Grid 3" w:semiHidden="1" w:unhideWhenUsed="1"/>
-    <w:lsdException w:name="Table Grid 4" w:semiHidden="1" w:unhideWhenUsed="1"/>
-    <w:lsdException w:name="Table Grid 5" w:semiHidden="1" w:unhideWhenUsed="1"/>
-    <w:lsdException w:name="Table Grid 6" w:semiHidden="1" w:unhideWhenUsed="1"/>
-    <w:lsdException w:name="Table Grid 7" w:semiHidden="1" w:unhideWhenUsed="1"/>
-    <w:lsdException w:name="Table Grid 8" w:semiHidden="1" w:unhideWhenUsed="1"/>
-    <w:lsdException w:name="Table List 1" w:semiHidden="1" w:unhideWhenUsed="1"/>
-    <w:lsdException w:name="Table List 2" w:semiHidden="1" w:unhideWhenUsed="1"/>
-    <w:lsdException w:name="Table List 3" w:semiHidden="1" w:unhideWhenUsed="1"/>
-    <w:lsdException w:name="Table List 4" w:semiHidden="1" w:unhideWhenUsed="1"/>
-    <w:lsdException w:name="Table List 5" w:semiHidden="1" w:unhideWhenUsed="1"/>
-    <w:lsdException w:name="Table List 6" w:semiHidden="1" w:unhideWhenUsed="1"/>
-    <w:lsdException w:name="Table List 7" w:semiHidden="1" w:unhideWhenUsed="1"/>
-    <w:lsdException w:name="Table List 8" w:semiHidden="1" w:unhideWhenUsed="1"/>
-    <w:lsdException w:name="Table 3D effects 1" w:semiHidden="1" w:unhideWhenUsed="1"/>
-    <w:lsdException w:name="Table 3D effects 2" w:semiHidden="1" w:unhideWhenUsed="1"/>
-    <w:lsdException w:name="Table 3D effects 3" w:semiHidden="1" w:unhideWhenUsed="1"/>
-    <w:lsdException w:name="Table Contemporary" w:semiHidden="1" w:unhideWhenUsed="1"/>
-    <w:lsdException w:name="Table Elegant" w:semiHidden="1" w:unhideWhenUsed="1"/>
-    <w:lsdException w:name="Table Professional" w:semiHidden="1" w:unhideWhenUsed="1"/>
-    <w:lsdException w:name="Table Subtle 1" w:semiHidden="1" w:unhideWhenUsed="1"/>
-    <w:lsdException w:name="Table Subtle 2" w:semiHidden="1" w:unhideWhenUsed="1"/>
-    <w:lsdException w:name="Table Web 1" w:semiHidden="1" w:unhideWhenUsed="1"/>
-    <w:lsdException w:name="Table Web 2" w:semiHidden="1" w:unhideWhenUsed="1"/>
-    <w:lsdException w:name="Table Web 3" w:semiHidden="1" w:unhideWhenUsed="1"/>
-    <w:lsdException w:name="Balloon Text" w:semiHidden="1" w:unhideWhenUsed="1"/>
-    <w:lsdException w:name="Table Theme" w:semiHidden="1" w:unhideWhenUsed="1"/>
-    <w:lsdException w:name="Placeholder Text" w:semiHidden="1"/>
-    <w:lsdException w:name="Light Shading"/>
-    <w:lsdException w:name="Light List"/>
-    <w:lsdException w:name="Light Grid"/>
-    <w:lsdException w:name="Medium Shading 1"/>
-    <w:lsdException w:name="Medium Shading 2"/>
-    <w:lsdException w:name="Medium List 1"/>
-    <w:lsdException w:name="Medium List 2"/>
-    <w:lsdException w:name="Medium Grid 1"/>
-    <w:lsdException w:name="Medium Grid 2"/>
-    <w:lsdException w:name="Medium Grid 3"/>
-    <w:lsdException w:name="Dark List"/>
-    <w:lsdException w:name="Colorful Shading"/>
-    <w:lsdException w:name="Colorful List"/>
-    <w:lsdException w:name="Colorful Grid"/>
-    <w:lsdException w:name="Light Shading Accent 1"/>
-    <w:lsdException w:name="Light List Accent 1"/>
-    <w:lsdException w:name="Light Grid Accent 1"/>
-    <w:lsdException w:name="Medium Shading 1 Accent 1"/>
-    <w:lsdException w:name="Medium Shading 2 Accent 1"/>
-    <w:lsdException w:name="Medium List 1 Accent 1"/>
-    <w:lsdException w:name="Revision" w:semiHidden="1"/>
-    <w:lsdException w:name="Medium List 2 Accent 1"/>
-    <w:lsdException w:name="Medium Grid 1 Accent 1"/>
-    <w:lsdException w:name="Medium Grid 2 Accent 1"/>
-    <w:lsdException w:name="Medium Grid 3 Accent 1"/>
-    <w:lsdException w:name="Dark List Accent 1"/>
-    <w:lsdException w:name="Colorful Shading Accent 1"/>
-    <w:lsdException w:name="Colorful List Accent 1"/>
-    <w:lsdException w:name="Colorful Grid Accent 1"/>
-    <w:lsdException w:name="Light Shading Accent 2"/>
-    <w:lsdException w:name="Light List Accent 2"/>
-    <w:lsdException w:name="Light Grid Accent 2"/>
-    <w:lsdException w:name="Medium Shading 1 Accent 2"/>
-    <w:lsdException w:name="Medium Shading 2 Accent 2"/>
-    <w:lsdException w:name="Medium List 1 Accent 2"/>
-    <w:lsdException w:name="Medium List 2 Accent 2"/>
-    <w:lsdException w:name="Medium Grid 1 Accent 2"/>
-    <w:lsdException w:name="Medium Grid 2 Accent 2"/>
-    <w:lsdException w:name="Medium Grid 3 Accent 2"/>
-    <w:lsdException w:name="Dark List Accent 2"/>
-    <w:lsdException w:name="Colorful Shading Accent 2"/>
-    <w:lsdException w:name="Colorful List Accent 2"/>
-    <w:lsdException w:name="Colorful Grid Accent 2"/>
-    <w:lsdException w:name="Light Shading Accent 3"/>
-    <w:lsdException w:name="Light List Accent 3"/>
-    <w:lsdException w:name="Light Grid Accent 3"/>
-    <w:lsdException w:name="Medium Shading 1 Accent 3"/>
-    <w:lsdException w:name="Medium Shading 2 Accent 3"/>
-    <w:lsdException w:name="Medium List 1 Accent 3"/>
-    <w:lsdException w:name="Medium List 2 Accent 3"/>
-    <w:lsdException w:name="Medium Grid 1 Accent 3"/>
-    <w:lsdException w:name="Medium Grid 2 Accent 3"/>
-    <w:lsdException w:name="Medium Grid 3 Accent 3"/>
-    <w:lsdException w:name="Dark List Accent 3"/>
-    <w:lsdException w:name="Colorful Shading Accent 3"/>
-    <w:lsdException w:name="Colorful List Accent 3"/>
-    <w:lsdException w:name="Colorful Grid Accent 3"/>
-    <w:lsdException w:name="Light Shading Accent 4"/>
-    <w:lsdException w:name="Light List Accent 4"/>
-    <w:lsdException w:name="Light Grid Accent 4"/>
-    <w:lsdException w:name="Medium Shading 1 Accent 4"/>
-    <w:lsdException w:name="Medium Shading 2 Accent 4"/>
-    <w:lsdException w:name="Medium List 1 Accent 4"/>
-    <w:lsdException w:name="Medium List 2 Accent 4"/>
-    <w:lsdException w:name="Medium Grid 1 Accent 4"/>
-    <w:lsdException w:name="Medium Grid 2 Accent 4"/>
-    <w:lsdException w:name="Medium Grid 3 Accent 4"/>
-    <w:lsdException w:name="Dark List Accent 4"/>
-    <w:lsdException w:name="Colorful Shading Accent 4"/>
-    <w:lsdException w:name="Colorful List Accent 4"/>
-    <w:lsdException w:name="Colorful Grid Accent 4"/>
-    <w:lsdException w:name="Light Shading Accent 5"/>
-    <w:lsdException w:name="Light List Accent 5"/>
-    <w:lsdException w:name="Light Grid Accent 5"/>
-    <w:lsdException w:name="Medium Shading 1 Accent 5"/>
-    <w:lsdException w:name="Medium Shading 2 Accent 5"/>
-    <w:lsdException w:name="Medium List 1 Accent 5"/>
-    <w:lsdException w:name="Medium List 2 Accent 5"/>
-    <w:lsdException w:name="Medium Grid 1 Accent 5"/>
-    <w:lsdException w:name="Medium Grid 2 Accent 5"/>
-    <w:lsdException w:name="Medium Grid 3 Accent 5"/>
-    <w:lsdException w:name="Dark List Accent 5"/>
-    <w:lsdException w:name="Colorful Shading Accent 5"/>
-    <w:lsdException w:name="Colorful List Accent 5"/>
-    <w:lsdException w:name="Colorful Grid Accent 5"/>
-    <w:lsdException w:name="Light Shading Accent 6"/>
-    <w:lsdException w:name="Light List Accent 6"/>
-    <w:lsdException w:name="Light Grid Accent 6"/>
-    <w:lsdException w:name="Medium Shading 1 Accent 6"/>
-    <w:lsdException w:name="Medium Shading 2 Accent 6"/>
-    <w:lsdException w:name="Medium List 1 Accent 6"/>
-    <w:lsdException w:name="Medium List 2 Accent 6"/>
-    <w:lsdException w:name="Medium Grid 1 Accent 6"/>
-    <w:lsdException w:name="Medium Grid 2 Accent 6"/>
-    <w:lsdException w:name="Medium Grid 3 Accent 6"/>
-    <w:lsdException w:name="Dark List Accent 6"/>
-    <w:lsdException w:name="Colorful Shading Accent 6"/>
-    <w:lsdException w:name="Colorful List Accent 6"/>
-    <w:lsdException w:name="Colorful Grid Accent 6"/>
-    <w:lsdException w:name="Bibliography" w:semiHidden="1" w:unhideWhenUsed="1"/>
-    <w:lsdException w:name="TOC Heading" w:semiHidden="1" w:unhideWhenUsed="1"/>
-    <w:lsdException w:name="Grid Table 4" w:uiPriority="49"/>
-    <w:lsdException w:name="Grid Table 5 Dark" w:uiPriority="50"/>
-    <w:lsdException w:name="Grid Table 6 Colorful" w:uiPriority="51"/>
-    <w:lsdException w:name="Grid Table 7 Colorful" w:uiPriority="52"/>
-    <w:lsdException w:name="Grid Table 1 Light Accent 1" w:uiPriority="46"/>
-    <w:lsdException w:name="Grid Table 2 Accent 1" w:uiPriority="47"/>
-    <w:lsdException w:name="Grid Table 3 Accent 1" w:uiPriority="48"/>
-    <w:lsdException w:name="Grid Table 4 Accent 1" w:uiPriority="49"/>
-    <w:lsdException w:name="Grid Table 5 Dark Accent 1" w:uiPriority="50"/>
-    <w:lsdException w:name="Grid Table 6 Colorful Accent 1" w:uiPriority="51"/>
-    <w:lsdException w:name="Grid Table 7 Colorful Accent 1" w:uiPriority="52"/>
-    <w:lsdException w:name="Grid Table 1 Light Accent 2" w:uiPriority="46"/>
-    <w:lsdException w:name="Grid Table 2 Accent 2" w:uiPriority="47"/>
-    <w:lsdException w:name="Grid Table 3 Accent 2" w:uiPriority="48"/>
-    <w:lsdException w:name="Grid Table 4 Accent 2" w:uiPriority="49"/>
-    <w:lsdException w:name="Grid Table 5 Dark Accent 2" w:uiPriority="50"/>
-    <w:lsdException w:name="Grid Table 6 Colorful Accent 2" w:uiPriority="51"/>
-    <w:lsdException w:name="Grid Table 7 Colorful Accent 2" w:uiPriority="52"/>
-    <w:lsdException w:name="Grid Table 1 Light Accent 3" w:uiPriority="46"/>
-    <w:lsdException w:name="Grid Table 2 Accent 3" w:uiPriority="47"/>
-    <w:lsdException w:name="Grid Table 3 Accent 3" w:uiPriority="48"/>
-    <w:lsdException w:name="Grid Table 4 Accent 3" w:uiPriority="49"/>
-    <w:lsdException w:name="Grid Table 5 Dark Accent 3" w:uiPriority="50"/>
-    <w:lsdException w:name="Grid Table 6 Colorful Accent 3" w:uiPriority="51"/>
-    <w:lsdException w:name="Grid Table 7 Colorful Accent 3" w:uiPriority="52"/>
-    <w:lsdException w:name="Grid Table 1 Light Accent 4" w:uiPriority="46"/>
-    <w:lsdException w:name="Grid Table 2 Accent 4" w:uiPriority="47"/>
-    <w:lsdException w:name="Grid Table 3 Accent 4" w:uiPriority="48"/>
-    <w:lsdException w:name="Grid Table 4 Accent 4" w:uiPriority="49"/>
-    <w:lsdException w:name="Grid Table 5 Dark Accent 4" w:uiPriority="50"/>
-    <w:lsdException w:name="Grid Table 6 Colorful Accent 4" w:uiPriority="51"/>
-    <w:lsdException w:name="Grid Table 7 Colorful Accent 4" w:uiPriority="52"/>
-    <w:lsdException w:name="Grid Table 1 Light Accent 5" w:uiPriority="46"/>
-    <w:lsdException w:name="Grid Table 2 Accent 5" w:uiPriority="47"/>
-    <w:lsdException w:name="Grid Table 3 Accent 5" w:uiPriority="48"/>
-    <w:lsdException w:name="Grid Table 4 Accent 5" w:uiPriority="49"/>
-    <w:lsdException w:name="Grid Table 5 Dark Accent 5" w:uiPriority="50"/>
-    <w:lsdException w:name="Grid Table 6 Colorful Accent 5" w:uiPriority="51"/>
-    <w:lsdException w:name="Grid Table 7 Colorful Accent 5" w:uiPriority="52"/>
-    <w:lsdException w:name="Grid Table 1 Light Accent 6" w:uiPriority="46"/>
-    <w:lsdException w:name="Grid Table 2 Accent 6" w:uiPriority="47"/>
-    <w:lsdException w:name="Grid Table 3 Accent 6" w:uiPriority="48"/>
-    <w:lsdException w:name="Grid Table 4 Accent 6" w:uiPriority="49"/>
-    <w:lsdException w:name="Grid Table 5 Dark Accent 6" w:uiPriority="50"/>
-    <w:lsdException w:name="Grid Table 6 Colorful Accent 6" w:uiPriority="51"/>
-    <w:lsdException w:name="Grid Table 7 Colorful Accent 6" w:uiPriority="52"/>
-    <w:lsdException w:name="List Table 1 Light" w:uiPriority="46"/>
-    <w:lsdException w:name="List Table 2" w:uiPriority="47"/>
-    <w:lsdException w:name="List Table 3" w:uiPriority="48"/>
-    <w:lsdException w:name="List Table 4" w:uiPriority="49"/>
-    <w:lsdException w:name="List Table 5 Dark" w:uiPriority="50"/>
-    <w:lsdException w:name="List Table 6 Colorful" w:uiPriority="51"/>
-    <w:lsdException w:name="List Table 7 Colorful" w:uiPriority="52"/>
-    <w:lsdException w:name="List Table 1 Light Accent 1" w:uiPriority="46"/>
-    <w:lsdException w:name="List Table 2 Accent 1" w:uiPriority="47"/>
-    <w:lsdException w:name="List Table 3 Accent 1" w:uiPriority="48"/>
-    <w:lsdException w:name="List Table 4 Accent 1" w:uiPriority="49"/>
-    <w:lsdException w:name="List Table 5 Dark Accent 1" w:uiPriority="50"/>
-    <w:lsdException w:name="List Table 6 Colorful Accent 1" w:uiPriority="51"/>
-    <w:lsdException w:name="List Table 7 Colorful Accent 1" w:uiPriority="52"/>
-    <w:lsdException w:name="List Table 1 Light Accent 2" w:uiPriority="46"/>
-    <w:lsdException w:name="List Table 2 Accent 2" w:uiPriority="47"/>
-    <w:lsdException w:name="List Table 3 Accent 2" w:uiPriority="48"/>
-    <w:lsdException w:name="List Table 4 Accent 2" w:uiPriority="49"/>
-    <w:lsdException w:name="List Table 5 Dark Accent 2" w:uiPriority="50"/>
-    <w:lsdException w:name="List Table 6 Colorful Accent 2" w:uiPriority="51"/>
-    <w:lsdException w:name="List Table 7 Colorful Accent 2" w:uiPriority="52"/>
-    <w:lsdException w:name="List Table 1 Light Accent 3" w:uiPriority="46"/>
-    <w:lsdException w:name="List Table 2 Accent 3" w:uiPriority="47"/>
-    <w:lsdException w:name="List Table 3 Accent 3" w:uiPriority="48"/>
-    <w:lsdException w:name="List Table 4 Accent 3" w:uiPriority="49"/>
-    <w:lsdException w:name="List Table 5 Dark Accent 3" w:uiPriority="50"/>
-    <w:lsdException w:name="List Table 6 Colorful Accent 3" w:uiPriority="51"/>
-    <w:lsdException w:name="List Table 7 Colorful Accent 3" w:uiPriority="52"/>
-    <w:lsdException w:name="List Table 1 Light Accent 4" w:uiPriority="46"/>
-    <w:lsdException w:name="List Table 2 Accent 4" w:uiPriority="47"/>
-    <w:lsdException w:name="List Table 3 Accent 4" w:uiPriority="48"/>
-    <w:lsdException w:name="List Table 4 Accent 4" w:uiPriority="49"/>
-    <w:lsdException w:name="List Table 5 Dark Accent 4" w:uiPriority="50"/>
-    <w:lsdException w:name="List Table 6 Colorful Accent 4" w:uiPriority="51"/>
-    <w:lsdException w:name="List Table 7 Colorful Accent 4" w:uiPriority="52"/>
-    <w:lsdException w:name="List Table 1 Light Accent 5" w:uiPriority="46"/>
-    <w:lsdException w:name="List Table 2 Accent 5" w:uiPriority="47"/>
-    <w:lsdException w:name="List Table 3 Accent 5" w:uiPriority="48"/>
-    <w:lsdException w:name="List Table 4 Accent 5" w:uiPriority="49"/>
-    <w:lsdException w:name="List Table 5 Dark Accent 5" w:uiPriority="50"/>
-    <w:lsdException w:name="List Table 6 Colorful Accent 5" w:uiPriority="51"/>
-    <w:lsdException w:name="List Table 7 Colorful Accent 5" w:uiPriority="52"/>
-    <w:lsdException w:name="List Table 1 Light Accent 6" w:uiPriority="46"/>
-    <w:lsdException w:name="List Table 2 Accent 6" w:uiPriority="47"/>
-    <w:lsdException w:name="List Table 3 Accent 6" w:uiPriority="48"/>
-    <w:lsdException w:name="List Table 4 Accent 6" w:uiPriority="49"/>
-    <w:lsdException w:name="List Table 5 Dark Accent 6" w:uiPriority="50"/>
-    <w:lsdException w:name="List Table 6 Colorful Accent 6" w:uiPriority="51"/>
-    <w:lsdException w:name="List Table 7 Colorful Accent 6" w:uiPriority="52"/>
-    <w:lsdException w:name="Mention" w:semiHidden="1" w:uiPriority="99" w:unhideWhenUsed="1"/>
-    <w:lsdException w:name="Smart Hyperlink" w:semiHidden="1" w:uiPriority="99" w:unhideWhenUsed="1"/>
-    <w:lsdException w:name="Hashtag" w:semiHidden="1" w:uiPriority="99" w:unhideWhenUsed="1"/>
-    <w:lsdException w:name="Unresolved Mention" w:semiHidden="1" w:uiPriority="99" w:unhideWhenUsed="1"/>
-    <w:lsdException w:name="Smart Link" w:semiHidden="1" w:uiPriority="99" w:unhideWhenUsed="1"/>
-  </w:latentStyles>
   <!--
              ToDo: generate a quick ascii style dependency diagram
              Original Pandoc Styles
@@ -1506,20 +1168,66 @@
                 FontFamilyDefaultCaseContentBody
                 FontFamilyDefaultSourceCode
     -->
-  <!-- General/Body Text -->
-  <w:style w:type="paragraph" w:default="1" w:styleId="Normal">
-    <w:name w:val="Normal"/>
-    <w:semiHidden/>
-    <w:unhideWhenUsed/>
-    <w:uiPriority w:val="99"/>
-    <w:rsid w:val="00177387"/>
+  <!--
+        -== Important Base Styles— not used on their own ==-
+    -->
+  <!-- Font Templates— these are easy styles you can base new styles on if they aren't part of the title hierarchy or
+        whatever. The user can change these styles to effect sweeping changes in their document while maintaining
+        logical separation of concerns -->
+  <w:style w:type="paragraph" w:customStyle="1" w:styleId="FontFamilyDefaultTitleandStructure">
+    <!-- for all non-case elements -->
+    <w:name w:val="Font Family: Default Title and Structure"/>
+    <w:rsid w:val="00F845A1"/>
+    <w:uiPriority w:val="20"/>
+    <w:qFormat/>
     <w:rPr>
       <w:rFonts w:ascii="Century Gothic" w:hAnsi="Century Gothic"/>
       <w:sz w:val="24"/>
       <w:szCs w:val="24"/>
     </w:rPr>
   </w:style>
+  <w:style w:type="paragraph" w:customStyle="1" w:styleId="FontFamilyDefaultCaseContentBody">
+    <!-- for all case elements -->
+    <w:name w:val="Font Family: Default Case Content Body"/>
+    <w:uiPriority w:val="20"/>
+    <w:qFormat/>
+    <w:rsid w:val="00F845A1"/>
+    <w:rPr>
+      <w:rFonts w:ascii="Baskerville" w:hAnsi="Baskerville"/>
+      <w:sz w:val="24"/>
+      <w:szCs w:val="24"/>
+    </w:rPr>
+  </w:style>
+  <w:style w:type="paragraph" w:customStyle="1" w:styleId="FontFamilyDefaultSourceCode">
+    <!-- for all <pre> type elements -->
+    <w:name w:val="Font Family: Default Source Code"/>
+    <w:uiPriority w:val="20"/>
+    <w:qFormat/>
+    <w:rsid w:val="00F845A1"/>
+    <w:rPr>
+      <w:rFonts w:ascii="Courier New" w:hAnsi="Courier New" w:cs="Courier New"/>
+      <w:sz w:val="24"/>
+      <w:szCs w:val="24"/>
+    </w:rPr>
+  </w:style>
+  <!--
+    General/Body Text
+    -->
+  <w:style w:type="paragraph" w:default="1" w:styleId="Normal">
+    <!-- Normal is largely disused in favor of the more deliberately styled BodyText -->
+    <w:name w:val="Normal"/>
+    <w:semiHidden/>
+    <w:unhideWhenUsed/>
+    <w:uiPriority w:val="99"/>
+    <w:rsid w:val="00177387"/>
+    <w:rPr>
+      <w:rFonts w:ascii="Century Gothic" w:hAnsi="Century Gothic"/>
+      <w:sz w:val="24"/>
+      <w:szCs w:val="24"/>
+    </w:rPr>
+  </w:style>
   <w:style w:type="paragraph" w:styleId="BodyText">
+    <!-- Kind of the default paragraph style for bodies of non-case text -->
     <w:name w:val="Body Text"/>
     <w:basedOn w:val="FontFamilyDefaultCaseContentBody"/>
     <w:link w:val="BodyTextChar"/>
@@ -1539,6 +1247,19 @@
       <w:szCs w:val="18"/>
     </w:rPr>
   </w:style>
+  <w:style w:type="paragraph" w:styleId="BodyTextFirstIndent">
+    <w:name w:val="Body Text First Indent"/>
+    <w:basedOn w:val="BodyText"/>
+    <w:link w:val="BodyTextFirstIndentChar"/>
+    <w:semiHidden/>
+    <w:unhideWhenUsed/>
+    <w:uiPriority w:val="99"/>
+    <w:rsid w:val="00286A52"/>
+    <w:pPr>
+      <w:spacing w:before="0" w:line="240" w:lineRule="auto"/>
+      <w:ind w:firstLine="360"/>
+    </w:pPr>
+  </w:style>
   <w:style w:type="paragraph" w:customStyle="1" w:styleId="FirstParagraph">
     <w:name w:val="First Paragraph"/>
     <w:basedOn w:val="BodyText"/>
@@ -1551,20 +1272,9 @@
       <w:spacing w:before="240"/>
     </w:pPr>
   </w:style>
-  <w:style w:type="paragraph" w:styleId="BodyTextFirstIndent">
-    <w:name w:val="Body Text First Indent"/>
-    <w:basedOn w:val="BodyText"/>
-    <w:link w:val="BodyTextFirstIndentChar"/>
-    <w:semiHidden/>
-    <w:unhideWhenUsed/>
-    <w:uiPriority w:val="99"/>
-    <w:rsid w:val="00286A52"/>
-    <w:pPr>
-      <w:spacing w:before="0" w:line="240" w:lineRule="auto"/>
-      <w:ind w:firstLine="360"/>
-    </w:pPr>
-  </w:style>
   <w:style w:type="paragraph" w:customStyle="1" w:styleId="Compact">
+    <!--  pandoc throws this around a bunch if you forget to style something. This 'compactness,' while space efficient
+            is not readable in large bodies of text, and should be scrupulously avoided. -->
     <w:name w:val="Compact"/>
     <w:basedOn w:val="BodyText"/>
     <w:semiHidden/>
@@ -1575,41 +1285,11 @@
       <w:spacing w:before="36" w:after="36"/>
     </w:pPr>
   </w:style>
-  <w:style w:type="paragraph" w:customStyle="1" w:styleId="FontFamilyDefaultTitleandStructure">
-    <w:name w:val="Font Family: Default Title and Structure"/>
-    <w:rsid w:val="00F845A1"/>
-    <w:uiPriority w:val="20"/>
-    <w:qFormat/>
-    <w:rPr>
-      <w:rFonts w:ascii="Century Gothic" w:hAnsi="Century Gothic"/>
-      <w:sz w:val="24"/>
-      <w:szCs w:val="24"/>
-    </w:rPr>
-  </w:style>
-  <w:style w:type="paragraph" w:customStyle="1" w:styleId="FontFamilyDefaultCaseContentBody">
-    <w:name w:val="Font Family: Default Case Content Body"/>
-    <w:uiPriority w:val="20"/>
-    <w:qFormat/>
-    <w:rsid w:val="00F845A1"/>
-    <w:rPr>
-      <w:rFonts w:ascii="Baskerville" w:hAnsi="Baskerville"/>
-      <w:sz w:val="24"/>
-      <w:szCs w:val="24"/>
-    </w:rPr>
-  </w:style>
-  <w:style w:type="paragraph" w:customStyle="1" w:styleId="FontFamilyDefaultSourceCode">
-    <w:name w:val="Font Family: Default Source Code"/>
-    <w:uiPriority w:val="20"/>
-    <w:qFormat/>
-    <w:rsid w:val="00F845A1"/>
-    <w:rPr>
-      <w:rFonts w:ascii="Courier New" w:hAnsi="Courier New" w:cs="Courier New"/>
-      <w:sz w:val="24"/>
-      <w:szCs w:val="24"/>
-    </w:rPr>
-  </w:style>
   <!-- case-specific -->
   <w:style w:type="paragraph" w:customStyle="1" w:styleId="CaseHeader">
+    <!--  Basing this on h1 and making h1 small enough for this to work seems like a no-brainer, but it's not correct.
+            in the context of a casebook, the author's points are of greater importance  than the title of the case
+            itself! Being able to have two points of hierarchy above the case text seems about right. -->
     <w:name w:val="Case Header"/>
     <w:basedOn w:val="Heading3"/>
     <w:uiPriority w:val="8"/>
@@ -1660,11 +1340,13 @@
     </w:rPr>
   </w:style>
   <!-- Heading and Subheading -->
+  <!--  These are headings used in author-formatted text blocks— NOT CORE BOOK ELEMENTS. If they set something as H1, it
+        will hold a good presence in relation to the surrounding texts, but it will not conflic with the book's
+        structural elements. -->
   <w:style w:type="paragraph" w:styleId="Heading1">
     <w:name w:val="heading 1"/>
     <w:basedOn w:val="FontFamilyDefaultTitleandStructure"/>
     <w:next w:val="BodyText"/>
-    <w:link w:val="Heading1Char"/>
     <w:uiPriority w:val="9"/>
     <w:uiPriority w:val="2"/>
     <w:qFormat/>
@@ -1682,7 +1364,6 @@
     <w:name w:val="heading 2"/>
     <w:basedOn w:val="Heading1"/>
     <w:next w:val="BodyText"/>
-    <w:link w:val="Heading2Char"/>
     <w:uiPriority w:val="9"/>
     <w:unhideWhenUsed/>
     <w:uiPriority w:val="2"/>
@@ -1697,10 +1378,10 @@
     </w:rPr>
   </w:style>
   <w:style w:type="paragraph" w:styleId="Heading3">
+    <!-- Case Header is based on this, by default -->
     <w:name w:val="heading 3"/>
     <w:basedOn w:val="Heading2"/>
     <w:next w:val="BodyText"/>
-    <w:link w:val="Heading3Char"/>
     <w:uiPriority w:val="9"/>
     <w:unhideWhenUsed/>
     <w:uiPriority w:val="2"/>
@@ -1718,7 +1399,6 @@
     <w:name w:val="heading 4"/>
     <w:basedOn w:val="Heading3"/>
     <w:next w:val="BodyText"/>
-    <w:link w:val="Heading4Char"/>
     <w:uiPriority w:val="9"/>
     <w:unhideWhenUsed/>
     <w:uiPriority w:val="2"/>
@@ -1736,7 +1416,6 @@
     <w:name w:val="heading 5"/>
     <w:basedOn w:val="Heading4"/>
     <w:next w:val="BodyText"/>
-    <w:link w:val="Heading5Char"/>
     <w:uiPriority w:val="9"/>
     <w:unhideWhenUsed/>
     <w:uiPriority w:val="2"/>
@@ -1754,7 +1433,6 @@
     <w:name w:val="heading 6"/>
     <w:basedOn w:val="Heading5"/>
     <w:next w:val="BodyText"/>
-    <w:link w:val="Heading6Char"/>
     <w:uiPriority w:val="9"/>
     <w:unhideWhenUsed/>
     <w:uiPriority w:val="2"/>
@@ -1772,7 +1450,6 @@
     <w:name w:val="heading 7"/>
     <w:basedOn w:val="Heading6"/>
     <w:next w:val="BodyText"/>
-    <w:link w:val="Heading7Char"/>
     <w:uiPriority w:val="9"/>
     <w:unhideWhenUsed/>
     <w:uiPriority w:val="2"/>
@@ -1808,6 +1485,8 @@
       <w:outlineLvl w:val="8"/>
     </w:pPr>
   </w:style>
+  <!--  The corresponding subheadings are largely the same size, but de-emphasized through color and text style. I don't
+        think these can be implemented in the h2o interface, but users might find them useful. -->
   <w:style w:type="paragraph" w:customStyle="1" w:styleId="Subheading1">
     <w:name w:val="Subheading 1"/>
     <w:basedOn w:val="Heading1"/>
@@ -1905,645 +1584,10 @@
     <w:qFormat/>
     <w:rsid w:val="00C84B02"/>
   </w:style>
-  <!--
-        Page Specific
-    -->
-  <!-- Title Page -->
-  <w:style w:type="paragraph" w:customStyle="1" w:styleId="CasebookTitle">
-    <w:name w:val="Casebook Title"/>
-    <w:basedOn w:val="HStruct01Title"/>
-    <w:next w:val="CasebookSubtitle"/>
-    <w:uiPriority w:val="40"/>
-    <w:qFormat/>
-    <w:rsid w:val="00823081"/>
-    <w:pPr>
-      <w:pageBreakBefore/>
-      <w:spacing w:before="2880"/>
-      <w:jc w:val="right"/>
-    </w:pPr>
-  </w:style>
-  <w:style w:type="paragraph" w:customStyle="1" w:styleId="CasebookSubtitle">
-    <w:name w:val="Casebook Subtitle"/>
-    <w:basedOn w:val="HStruct01Subtitle"/>
-    <w:uiPriority w:val="40"/>
-    <w:qFormat/>
-    <w:rsid w:val="00E648E2"/>
-    <w:pPr>
-      <w:spacing w:before="480" w:after="0"/>
-      <w:ind w:left="2880"/>
-    </w:pPr>
-  </w:style>
-  <w:style w:type="paragraph" w:customStyle="1" w:styleId="CasebookHeadnoteTitle">
-    <w:name w:val="Casebook Headnote Title"/>
-    <w:basedOn w:val="HStruct02Title"/>
-    <w:uiPriority w:val="40"/>
-    <w:qFormat/>
-    <w:rsid w:val="00F97F67"/>
-    <w:pPr>
-      <w:pageBreakBefore/>
-    </w:pPr>
-  </w:style>
-  <w:style w:type="paragraph" w:customStyle="1" w:styleId="CasebookHeadnote">
-    <w:name w:val="Casebook Headnote"/>
-    <w:basedOn w:val="HierarchyLevel3-4-5HeaderText"/>
-    <w:uiPriority w:val="40"/>
-    <w:qFormat/>
-    <w:rsid w:val="004778A9"/>
-  </w:style>
-  <w:style w:type="paragraph" w:customStyle="1" w:styleId="CasebookBlurb">
-    <w:name w:val="Casebook Blurb"/>
-    <w:basedOn w:val="HierarchyLevel1-2HeaderText"/>
-    <w:uiPriority w:val="40"/>
-    <w:qFormat/>
-    <w:rsid w:val="004778A9"/>
-    <w:pPr>
-      <w:spacing w:before="2540" w:after="0"/>
-      <w:ind w:left="2880"/>
-    </w:pPr>
-  </w:style>
-  <w:style w:type="paragraph" w:customStyle="1" w:styleId="CasebookAuthor">
-    <w:name w:val="Casebook Author"/>
-    <w:basedOn w:val="HStruct04Title"/>
-    <w:uiPriority w:val="40"/>
-    <w:qFormat/>
-    <w:rsid w:val="004778A9"/>
-    <w:pPr>
-      <w:ind w:left="2880"/>
-    </w:pPr>
-    <w:rPr>
-      <w:color w:val="D96955"/>
-    </w:rPr>
-  </w:style>
-  <!-- About/Instructions Page -->
-  <w:style w:type="paragraph" w:customStyle="1" w:styleId="AboutPageTitle">
-    <w:name w:val="About Page Title"/>
-    <w:basedOn w:val="HStruct04Title"/>
-    <w:uiPriority w:val="50"/>
-    <w:rsid w:val="00211E78"/>
-    <w:pPr>
-      <w:color w:val="5A771D"/>
-      <w:pageBreakBefore/>
-      <w:spacing w:before="1920"/>
-      <w:ind w:left="1440"/>
-    </w:pPr>
-  </w:style>
-  <w:style w:type="paragraph" w:customStyle="1" w:styleId="AboutPageInstructions">
-    <w:name w:val="About Page Instructions"/>
-    <w:basedOn w:val="HierarchyLevel3-4-5HeaderText"/>
-    <w:rsid w:val="004118BE"/>
-    <w:uiPriority w:val="50"/>
-    <w:pPr>
-      <w:spacing w:before="240" w:after="240" w:line="300" w:lineRule="auto"/>
-      <w:ind w:left="1440"/>
-    </w:pPr>
-  </w:style>
-  <!-- Acknowledgements/Credits Page -->
-  <w:style w:type="paragraph" w:customStyle="1" w:styleId="AcknowledgementsTitle">
-    <w:name w:val="Acknowledgements Title"/>
-    <w:basedOn w:val="HStruct02Title"/>
-    <w:uiPriority w:val="50"/>
-    <w:rsid w:val="00F97F67"/>
-    <w:pPr>
-      <w:color w:val="8C3829"/>
-      <w:pageBreakBefore/>
-    </w:pPr>
-  </w:style>
-  <w:style w:type="paragraph" w:customStyle="1" w:styleId="AcknowledgementsSubtitle">
-    <w:name w:val="Acknowledgements Subtitle"/>
-    <w:basedOn w:val="HStruct05Subtitle"/>
-    <w:next w:val="Credits"/>
-    <w:uiPriority w:val="50"/>
-    <w:rsid w:val="00045148"/>
-    <w:pPr>
-      <w:spacing w:after="480"/>
-    </w:pPr>
-    <w:rPr>
-      <w:sz w:val="36"/>
-    </w:rPr>
-  </w:style>
-  <w:style w:type="paragraph" w:customStyle="1" w:styleId="CreditAuthors">
-    <w:name w:val="Credit Authors"/>
-    <w:basedOn w:val="HStruct05Subtitle"/>
-    <w:uiPriority w:val="20"/>
-    <w:qFormat/>
-    <w:rsid w:val="00045148"/>
-    <w:rPr>
-      <w:b/>
-      <w:spacing w:val="4"/>
-      <w:kern w:val="0"/>
-      <w:sz w:val="20"/>
-    </w:rPr>
-  </w:style>
-  <w:style w:type="paragraph" w:customStyle="1" w:styleId="Credits">
-    <w:uiPriority w:val="20"/>
-    <w:name w:val="Credits"/>
-    <w:basedOn w:val="BodyText"/>
-    <w:qFormat/>
-  </w:style>
-  <w:style w:type="paragraph" w:customStyle="1" w:styleId="CreditTitle">
-    <w:name w:val="Credit Title"/>
-    <w:basedOn w:val="CreditAuthors"/>
-    <w:uiPriority w:val="20"/>
-    <w:qFormat/>
-    <w:rsid w:val="00045148"/>
-    <w:rPr>
-      <w:b w:val="0"/>
-      <w:caps/>
-      <w:sz w:val="24"/>
-      <w:u w:val="single"/>
-    </w:rPr>
-  </w:style>
-  <!-- Legacy? Still used? -->
-  <w:style w:type="paragraph" w:styleId="Title">
-    <w:name w:val="Title"/>
-    <w:basedOn w:val="HStruct01Title"/>
-    <w:uiPriority w:val="99"/>
-    <w:next w:val="BodyText"/>
-    <w:rsid w:val="00506346"/>
-    <w:semiHidden/>
-    <w:unhideWhenUsed/>
-  </w:style>
-  <w:style w:type="paragraph" w:styleId="Subtitle">
-    <w:name w:val="Subtitle"/>
-    <w:basedOn w:val="HStruct01Subtitle"/>
-    <w:uiPriority w:val="99"/>
-    <w:next w:val="BodyText"/>
-    <w:rsid w:val="00506346"/>
-    <w:semiHidden/>
-    <w:unhideWhenUsed/>
-  </w:style>
-  <!-- TOC Specific -->
-  <w:style w:type="paragraph" w:styleId="TOCHeading">
-    <w:name w:val="TOC Heading"/>
-    <w:basedOn w:val="HStruct02Title"/>
-    <w:next w:val="BodyText"/>
-    <w:uiPriority w:val="39"/>
-    <w:qFormat/>
-    <w:rsid w:val="00823081"/>
-    <w:pPr>
-      <w:pageBreakBefore/>
-    </w:pPr>
-  </w:style>
-  <w:style w:type="paragraph" w:styleId="TOC1">
-    <w:name w:val="toc 1"/>
-    <w:basedOn w:val="FontFamilyDefaultTitleandStructure"/>
-    <w:uiPriority w:val="39"/>
-    <w:semiHidden/>
-    <w:unhideWhenUsed/>
-    <w:rsid w:val="004B10F3"/>
-    <w:pPr>
-      <w:tabs>
-        <w:tab w:val="right" w:pos="9350"/>
-      </w:tabs>
-      <w:spacing w:before="240"/>
-      <w:ind w:right="720"/>
-    </w:pPr>
-    <w:rPr>
-      <w:b/>
-      <w:bCs/>
-      <w:noProof/>
-      <w:spacing w:val="5"/>
-    </w:rPr>
-  </w:style>
-  <w:style w:type="paragraph" w:styleId="TOC2">
-    <w:name w:val="toc 2"/>
-    <w:basedOn w:val="TOC1"/>
-    <w:uiPriority w:val="39"/>
-    <w:semiHidden/>
-    <w:unhideWhenUsed/>
-    <w:rsid w:val="004B10F3"/>
-    <w:pPr>
-      <w:tabs>
-        <w:tab w:val="right" w:leader="dot" w:pos="9350"/>
-      </w:tabs>
-      <w:spacing w:before="160"/>
-      <w:ind w:left="216"/>
-    </w:pPr>
-    <w:rPr>
-      <w:rFonts w:ascii="Baskerville" w:hAnsi="Baskerville"/>
-      <w:bCs w:val="0"/>
-      <w:spacing w:val="6"/>
-      <w:sz w:val="20"/>
-      <w:szCs w:val="22"/>
-    </w:rPr>
-  </w:style>
-  <w:style w:type="paragraph" w:styleId="TOC3">
-    <w:name w:val="toc 3"/>
-    <w:basedOn w:val="TOC2"/>
-    <w:uiPriority w:val="39"/>
-    <w:semiHidden/>
-    <w:unhideWhenUsed/>
-    <w:rsid w:val="00567683"/>
-    <w:pPr>
-      <w:ind w:left="440"/>
-    </w:pPr>
-    <w:rPr>
-      <w:b w:val="0"/>
-    </w:rPr>
-  </w:style>
-  <w:style w:type="paragraph" w:styleId="TOC4">
-    <w:name w:val="toc 4"/>
-    <w:basedOn w:val="TOC3"/>
-    <w:uiPriority w:val="39"/>
-    <w:semiHidden/>
-    <w:unhideWhenUsed/>
-    <w:rsid w:val="00A20A4E"/>
-    <w:pPr>
-      <w:spacing w:before="80"/>
-      <w:ind w:left="662"/>
-    </w:pPr>
-  </w:style>
-  <w:style w:type="paragraph" w:styleId="TOC5">
-    <w:name w:val="toc 5"/>
-    <w:basedOn w:val="TOC4"/>
-    <w:uiPriority w:val="39"/>
-    <w:semiHidden/>
-    <w:unhideWhenUsed/>
-    <w:rsid w:val="00567683"/>
-    <w:pPr>
-      <w:ind w:left="880"/>
-    </w:pPr>
-  </w:style>
-  <w:style w:type="paragraph" w:styleId="TOC6">
-    <w:name w:val="toc 6"/>
-    <w:basedOn w:val="TOC5"/>
-    <w:uiPriority w:val="39"/>
-    <w:semiHidden/>
-    <w:unhideWhenUsed/>
-    <w:rsid w:val="00A20A4E"/>
-    <w:pPr>
-      <w:ind w:left="1100"/>
-    </w:pPr>
-  </w:style>
-  <w:style w:type="paragraph" w:styleId="TOC7">
-    <w:name w:val="toc 7"/>
-    <w:basedOn w:val="TOC6"/>
-    <w:uiPriority w:val="39"/>
-    <w:semiHidden/>
-    <w:unhideWhenUsed/>
-    <w:rsid w:val="00A20A4E"/>
-    <w:pPr>
-      <w:ind w:left="1320"/>
-    </w:pPr>
-  </w:style>
-  <w:style w:type="paragraph" w:styleId="TOC8">
-    <w:name w:val="toc 8"/>
-    <w:basedOn w:val="TOC7"/>
-    <w:uiPriority w:val="39"/>
-    <w:semiHidden/>
-    <w:unhideWhenUsed/>
-    <w:rsid w:val="00A20A4E"/>
-    <w:pPr>
-      <w:ind w:left="1540"/>
-    </w:pPr>
-  </w:style>
-  <w:style w:type="paragraph" w:styleId="TOC9">
-    <w:name w:val="toc 9"/>
-    <w:basedOn w:val="TOC8"/>
-    <w:uiPriority w:val="39"/>
-    <w:semiHidden/>
-    <w:unhideWhenUsed/>
-    <w:rsid w:val="00A20A4E"/>
-    <w:pPr>
-      <w:ind w:left="1760"/>
-    </w:pPr>
-  </w:style>
-  <!-- misc element-specific -->
-  <w:style w:type="paragraph" w:customStyle="1" w:styleId="Abstract">
-    <w:name w:val="Abstract"/>
-    <w:basedOn w:val="CaseBody"/>
-    <w:next w:val="BodyText"/>
-    <w:semiHidden/>
-    <w:unhideWhenUsed/>
-    <w:rsid w:val="008B3BDA"/>
-    <w:pPr>
-      <w:keepNext/>
-      <w:keepLines/>
-      <w:spacing w:before="300" w:after="300"/>
-    </w:pPr>
-    <w:rPr>
-      <w:sz w:val="20"/>
-    </w:rPr>
-  </w:style>
-  <w:style w:type="paragraph" w:styleId="Bibliography">
-    <w:name w:val="Bibliography"/>
-    <w:basedOn w:val="FontFamilyDefaultTitleandStructure"/>
-    <w:semiHidden/>
-    <w:unhideWhenUsed/>
-  </w:style>
-  <w:style w:type="paragraph" w:styleId="Quote">
-    <w:name w:val="Quote"/>
-    <w:basedOn w:val="BodyText"/>
-    <w:semiHidden/>
-    <w:unhideWhenUsed/>
-    <w:rsid w:val="009F0E2E"/>
-    <w:pPr>
-      <w:spacing w:before="200" w:after="200"/>
-      <w:ind w:left="360"/>
-    </w:pPr>
-    <w:rPr>
-      <w:i/>
-    </w:rPr>
-  </w:style>
-  <w:style w:type="paragraph" w:styleId="BlockText">
-    <w:name w:val="Block Text"/>
-    <w:basedOn w:val="Quote"/>
-    <w:next w:val="BodyText"/>
-    <w:uiPriority w:val="5"/>
-    <w:qFormat/>
-    <w:rsid w:val="00F55DAD"/>
-    <w:pPr>
-      <w:shd w:val="clear" w:color="5A771D" w:fill="auto"/>
-    </w:pPr>
-    <w:rPr>
-      <w:i w:val="0"/>
-      <w:color w:val="auto"/>
-      <w:sz w:val="22"/>
-    </w:rPr>
-  </w:style>
-  <w:style w:type="paragraph" w:customStyle="1" w:styleId="SourceCode">
-    <w:name w:val="Source Code"/>
-    <w:basedOn w:val="FontFamilyDefaultSourceCode"/>
-    <w:link w:val="VerbatimChar"/>
-    <w:uiPriority w:val="5"/>
-    <w:qFormat/>
-    <w:rsid w:val="00FC5961"/>
-    <w:pPr>
-      <w:pBdr>
-        <w:top w:val="single" w:sz="48" w:space="6" w:color="E0EBFF"/>
-        <w:left w:val="single" w:sz="48" w:space="0" w:color="E0EBFF"/>
-        <w:bottom w:val="single" w:sz="48" w:space="6" w:color="E0EBFF"/>
-      </w:pBdr>
-      <w:shd w:val="clear" w:color="auto" w:fill="E0EBFF"/>
-      <w:ind w:left="360"/>
-    </w:pPr>
-    <w:rPr>
-      <w:sz w:val="18"/>
-    </w:rPr>
-  </w:style>
-  <w:style w:type="paragraph" w:customStyle="1" w:styleId="DefinitionTerm">
-    <w:name w:val="Definition Term"/>
-    <w:basedOn w:val="Definition"/>
-    <w:next w:val="Definition"/>
-    <w:rsid w:val="009F0E2E"/>
-    <w:uiPriority w:val="20"/>
-    <w:qFormat/>
-    <w:pPr>
-      <w:spacing w:before="320"/>
-    </w:pPr>
-    <w:rPr>
-      <w:b/>
-    </w:rPr>
-  </w:style>
-  <w:style w:type="paragraph" w:customStyle="1" w:styleId="Definition">
-    <w:name w:val="Definition"/>
-    <w:basedOn w:val="BodyText"/>
-    <w:rsid w:val="009F0E2E"/>
-    <w:uiPriority w:val="20"/>
-    <w:qFormat/>
-    <w:pPr>
-      <w:spacing w:after="160"/>
-    </w:pPr>
-  </w:style>
-  <w:style w:type="paragraph" w:styleId="Caption">
-    <w:name w:val="caption"/>
-    <w:basedOn w:val="FontFamilyDefaultTitleandStructure"/>
-    <w:link w:val="CaptionChar"/>
-    <w:rsid w:val="009F0E2E"/>
-    <w:uiPriority w:val="30"/>
-    <w:rPr>
-      <w:i/>
-      <w:sz w:val="16"/>
-    </w:rPr>
-  </w:style>
-  <w:style w:type="paragraph" w:customStyle="1" w:styleId="TableCaption">
-    <w:name w:val="Table Caption"/>
-    <w:basedOn w:val="Caption"/>
-    <w:semiHidden/>
-    <w:unhideWhenUsed/>
-    <w:uiPriority w:val="35"/>
-    <w:pPr>
-      <w:keepNext/>
-    </w:pPr>
-  </w:style>
-  <w:style w:type="paragraph" w:customStyle="1" w:styleId="ImageCaption">
-    <w:name w:val="Image Caption"/>
-    <w:basedOn w:val="Caption"/>
-    <w:rsid w:val="00917519"/>
-    <w:uiPriority w:val="35"/>
-    <w:rPr>
-      <w:rFonts w:ascii="Baskerville" w:hAnsi="Baskerville"/>
-    </w:rPr>
-  </w:style>
-  <w:style w:type="paragraph" w:customStyle="1" w:styleId="Figure">
-    <w:name w:val="Figure"/>
-    <w:basedOn w:val="CaseBody"/>
-    <w:rsid w:val="00615DDC"/>
-    <w:uiPriority w:val="35"/>
-    <w:semiHidden/>
-    <w:unhideWhenUsed/>
-    <w:rPr>
-      <w:i/>
-    </w:rPr>
-  </w:style>
-  <w:style w:type="paragraph" w:customStyle="1" w:styleId="CaptionedFigure">
-    <w:name w:val="Captioned Figure"/>
-    <w:basedOn w:val="Figure"/>
-    <w:uiPriority w:val="35"/>
-    <w:semiHidden/>
-    <w:unhideWhenUsed/>
-    <w:pPr>
-      <w:keepNext/>
-    </w:pPr>
-  </w:style>
-  <!-- Image Layout -->
-  <w:style w:type="paragraph" w:customStyle="1" w:styleId="ImageCenteredLarge">
-    <w:name w:val="Image Centered Large"/>
-    <w:basedOn w:val="Definition"/>
-    <w:rsid w:val="00676EF1"/>
-    <w:uiPriority w:val="65"/>
-    <w:pPr>
-      <w:framePr w:w="11520" w:wrap="around" w:vAnchor="text" w:hAnchor="text" w:xAlign="center" w:y="1"/>
-      <w:jc w:val="center"/>
-    </w:pPr>
-    <w:rPr>
-      <w:noProof/>
-    </w:rPr>
-  </w:style>
-  <w:style w:type="paragraph" w:customStyle="1" w:styleId="ImageLeftMedium">
-    <w:name w:val="Image Left Medium"/>
-    <w:basedOn w:val="Definition"/>
-    <w:rsid w:val="00DE318A"/>
-    <w:uiPriority w:val="65"/>
-    <w:pPr>
-      <w:framePr w:w="5760" w:wrap="around" w:vAnchor="text" w:hAnchor="text" w:y="1"/>
-    </w:pPr>
-  </w:style>
-  <w:style w:type="paragraph" w:customStyle="1" w:styleId="ImageRightMedium">
-    <w:name w:val="Image Right Medium"/>
-    <w:basedOn w:val="Definition"/>
-    <w:rsid w:val="00E9420D"/>
-    <w:uiPriority w:val="65"/>
-    <w:pPr>
-      <w:framePr w:wrap="around" w:vAnchor="text" w:hAnchor="text" w:xAlign="right" w:y="1"/>
-    </w:pPr>
-  </w:style>
-  <w:style w:type="paragraph" w:customStyle="1" w:styleId="ImageCenteredMedium">
-    <w:name w:val="Image Centered Medium"/>
-    <w:basedOn w:val="Definition"/>
-    <w:rsid w:val="001846C1"/>
-    <w:uiPriority w:val="65"/>
-    <w:pPr>
-      <w:framePr w:wrap="around" w:vAnchor="text" w:hAnchor="text" w:xAlign="center" w:y="1"/>
-    </w:pPr>
-  </w:style>
-  <!-- Chapter Head -->
-  <w:style w:type="paragraph" w:customStyle="1" w:styleId="ChapterNumber">
-    <w:name w:val="Chapter Number"/>
-    <w:basedOn w:val="ChapterTitle"/>
-    <w:uiPriority w:val="11"/>
-    <w:qFormat/>
-    <w:rsid w:val="00CD4D40"/>
-    <w:pPr>
-      <w:pageBreakBefore/>
-      <w:framePr w:w="1440" w:wrap="notBeside" w:hAnchor="text" w:xAlign="right"/>
-      <w:jc w:val="right"/>
-    </w:pPr>
-    <w:rPr>
-      <w:color w:val="D96955"/>
-    </w:rPr>
-  </w:style>
-  <w:style w:type="paragraph" w:customStyle="1" w:styleId="ChapterTitle">
-    <w:name w:val="Chapter Title"/>
-    <w:basedOn w:val="HStruct03Title"/>
-    <w:uiPriority w:val="11"/>
-    <w:qFormat/>
-    <w:rsid w:val="00CD4D40"/>
-    <w:pPr>
-      <w:framePr w:w="5760" w:wrap="notBeside" w:vAnchor="text" w:hAnchor="margin" w:y="1"/>
-    </w:pPr>
-  </w:style>
-  <w:style w:type="paragraph" w:customStyle="1" w:styleId="ChapterSubtitle">
-    <w:name w:val="Chapter Subtitle"/>
-    <w:basedOn w:val="HStruct03Subtitle"/>
-    <w:uiPriority w:val="11"/>
-    <w:qFormat/>
-    <w:rsid w:val="008B3BDA"/>
-  </w:style>
-  <w:style w:type="paragraph" w:customStyle="1" w:styleId="ChapterHeadnote">
-    <w:name w:val="Chapter Headnote"/>
-    <w:basedOn w:val="HierarchyLevel3-4-5HeaderText"/>
-    <w:uiPriority w:val="11"/>
-    <w:qFormat/>
-    <w:rsid w:val="00076D8C"/>
-  </w:style>
-  <!-- Section Head -->
-  <w:style w:type="paragraph" w:customStyle="1" w:styleId="SectionNumber">
-    <w:name w:val="Section Number"/>
-    <w:basedOn w:val="SectionTitle"/>
-    <w:uiPriority w:val="11"/>
-    <w:qFormat/>
-    <w:rsid w:val="00264412"/>
-    <w:pPr>
-      <w:keepNext/>
-      <w:keepLines/>
-      <w:framePr w:w="1440" w:wrap="notBeside" w:xAlign="right"/>
-      <w:jc w:val="right"/>
-    </w:pPr>
-    <w:rPr>
-      <w:color w:val="D96955"/>
-    </w:rPr>
-  </w:style>
-  <w:style w:type="paragraph" w:customStyle="1" w:styleId="SectionTitle">
-    <w:name w:val="Section Title"/>
-    <w:basedOn w:val="HStruct03Title"/>
-    <w:uiPriority w:val="11"/>
-    <w:qFormat/>
-    <w:rsid w:val="00264412"/>
-    <w:pPr>
-      <w:framePr w:w="5760" w:wrap="notBeside" w:vAnchor="text" w:hAnchor="text" w:y="1"/>
-      <w:spacing w:before="480" w:after="240" w:line="204" w:lineRule="auto"/>
-    </w:pPr>
-  </w:style>
-  <w:style w:type="paragraph" w:customStyle="1" w:styleId="SectionSubtitle">
-    <w:name w:val="Section Subtitle"/>
-    <w:basedOn w:val="HStruct04Subtitle"/>
-    <w:uiPriority w:val="11"/>
-    <w:qFormat/>
-    <w:rsid w:val="00F93A9B"/>
-  </w:style>
-  <w:style w:type="paragraph" w:customStyle="1" w:styleId="SectionHeadnote">
-    <w:name w:val="Section Headnote"/>
-    <w:basedOn w:val="HierarchyLevel3-4-5HeaderText"/>
-    <w:qFormat/>
-    <w:uiPriority w:val="11"/>
-    <w:rsid w:val="00640164"/>
-    <w:pPr>
-      <w:spacing w:after="480"/>
-    </w:pPr>
-  </w:style>
-  <!-- Resource Head -->
-  <w:style w:type="paragraph" w:customStyle="1" w:styleId="ResourceNumber">
-    <w:name w:val="Resource Number"/>
-    <w:basedOn w:val="ResourceTitle"/>
-    <w:qFormat/>
-    <w:uiPriority w:val="10"/>
-    <w:rsid w:val="00264412"/>
-    <w:pPr>
-      <w:keepNext/>
-      <w:keepLines/>
-      <w:framePr w:w="1440" w:wrap="notBeside" w:xAlign="right"/>
-      <w:adjustRightInd w:val="0"/>
-      <w:snapToGrid w:val="0"/>
-      <w:jc w:val="right"/>
-    </w:pPr>
-    <w:rPr>
-      <w:bCs w:val="0"/>
-      <w:color w:val="D96955"/>
-    </w:rPr>
-  </w:style>
-  <w:style w:type="paragraph" w:customStyle="1" w:styleId="ResourceTitle">
-    <w:name w:val="Resource Title"/>
-    <w:basedOn w:val="HStruct05Title"/>
-    <w:qFormat/>
-    <w:uiPriority w:val="10"/>
-    <w:rsid w:val="00D71922"/>
-    <w:pPr>
-      <w:framePr w:w="5760" w:wrap="notBeside" w:vAnchor="text" w:hAnchor="text" w:y="1"/>
-      <w:spacing w:before="480"/>
-    </w:pPr>
-  </w:style>
-  <w:style w:type="paragraph" w:customStyle="1" w:styleId="ResourceSubtitle">
-    <w:name w:val="Resource Subtitle"/>
-    <w:basedOn w:val="HStruct05Subtitle"/>
-    <w:uiPriority w:val="10"/>
-    <w:qFormat/>
-    <w:rsid w:val="00F93A9B"/>
-  </w:style>
-  <w:style w:type="paragraph" w:customStyle="1" w:styleId="ResourceHeadnote">
-    <w:name w:val="Resource Headnote"/>
-    <w:basedOn w:val="SectionHeadnote"/>
-    <w:uiPriority w:val="10"/>
-    <w:qFormat/>
-    <w:rsid w:val="00203DB1"/>
-  </w:style>
-  <w:style w:type="paragraph" w:customStyle="1" w:styleId="ResourceLink">
-    <w:name w:val="Resource Link"/>
-    <w:basedOn w:val="ResourceSubtitle"/>
-    <w:qFormat/>
-    <w:rsid w:val="00665487"/>
-    <w:uiPriority w:val="10"/>
-    <w:pPr>
-      <w:spacing w:line="240" w:lineRule="auto"/>
-    </w:pPr>
-    <w:rPr>
-      <w:b/>
-      <w:color w:val="3E71D8"/>
-      <w:spacing w:val="10"/>
-      <w:sz w:val="24"/>
-    </w:rPr>
-  </w:style>
   <!-- Core headline hierarchy -->
+  <!--  These make up the visual structure of the core book. Author-formatted headlines should never overtake these by
+        by default. The elements should contain nominal layout fomatting, at most. It's mostly about the size, color,
+        wieght, spacing, and style. -->
   <w:style w:type="paragraph" w:customStyle="1" w:styleId="HStruct01Title">
     <w:name w:val="H Struct 01 Title"/>
     <w:basedOn w:val="FontFamilyDefaultTitleandStructure"/>
@@ -2697,7 +1741,673 @@
       <w:szCs w:val="22"/>
     </w:rPr>
   </w:style>
+  <!--
+        Page Specific
+    -->
+  <!-- Title Page: These styles have the layout and everything just built-in... they should just work. -->
+  <w:style w:type="paragraph" w:customStyle="1" w:styleId="CasebookTitle">
+    <w:name w:val="Casebook Title"/>
+    <w:basedOn w:val="HStruct01Title"/>
+    <w:next w:val="CasebookSubtitle"/>
+    <w:uiPriority w:val="40"/>
+    <w:qFormat/>
+    <w:rsid w:val="00823081"/>
+    <w:pPr>
+      <w:pageBreakBefore/>
+      <w:spacing w:before="2880"/>
+      <w:jc w:val="right"/>
+    </w:pPr>
+  </w:style>
+  <w:style w:type="paragraph" w:customStyle="1" w:styleId="CasebookSubtitle">
+    <w:name w:val="Casebook Subtitle"/>
+    <w:basedOn w:val="HStruct01Subtitle"/>
+    <w:uiPriority w:val="40"/>
+    <w:qFormat/>
+    <w:rsid w:val="00E648E2"/>
+    <w:pPr>
+      <w:spacing w:before="480" w:after="0"/>
+      <w:ind w:left="2880"/>
+    </w:pPr>
+  </w:style>
+  <w:style w:type="paragraph" w:customStyle="1" w:styleId="CasebookHeadnoteTitle">
+    <w:name w:val="Casebook Headnote Title"/>
+    <w:basedOn w:val="HStruct02Title"/>
+    <w:uiPriority w:val="40"/>
+    <w:qFormat/>
+    <w:rsid w:val="00F97F67"/>
+    <w:pPr>
+      <w:pageBreakBefore/>
+    </w:pPr>
+  </w:style>
+  <w:style w:type="paragraph" w:customStyle="1" w:styleId="CasebookHeadnote">
+    <w:name w:val="Casebook Headnote"/>
+    <w:basedOn w:val="HierarchyLevel3-4-5HeaderText"/>
+    <w:uiPriority w:val="40"/>
+    <w:qFormat/>
+    <w:rsid w:val="004778A9"/>
+  </w:style>
+  <w:style w:type="paragraph" w:customStyle="1" w:styleId="CasebookBlurb">
+    <w:name w:val="Casebook Blurb"/>
+    <w:basedOn w:val="HierarchyLevel1-2HeaderText"/>
+    <w:uiPriority w:val="40"/>
+    <w:qFormat/>
+    <w:rsid w:val="004778A9"/>
+    <w:pPr>
+      <w:spacing w:before="2540" w:after="0"/>
+      <w:ind w:left="2880"/>
+    </w:pPr>
+  </w:style>
+  <w:style w:type="paragraph" w:customStyle="1" w:styleId="CasebookAuthor">
+    <w:name w:val="Casebook Author"/>
+    <w:basedOn w:val="HStruct04Title"/>
+    <w:uiPriority w:val="40"/>
+    <w:qFormat/>
+    <w:rsid w:val="004778A9"/>
+    <w:pPr>
+      <w:ind w:left="2880"/>
+    </w:pPr>
+    <w:rPr>
+      <w:color w:val="D96955"/>
+    </w:rPr>
+  </w:style>
+  <!--  About/Instructions Page: simple, clean, de-emphasized, obviously separate, and tells users what's happening
+          and the most important caveat while telling them where to get more info. -->
+  <w:style w:type="paragraph" w:customStyle="1" w:styleId="AboutPageTitle">
+    <w:name w:val="About Page Title"/>
+    <w:basedOn w:val="HStruct04Title"/>
+    <w:uiPriority w:val="50"/>
+    <w:rsid w:val="00211E78"/>
+    <w:pPr>
+      <w:color w:val="5A771D"/>
+      <w:pageBreakBefore/>
+      <w:spacing w:before="1920"/>
+      <w:ind w:left="1440"/>
+    </w:pPr>
+  </w:style>
+  <w:style w:type="paragraph" w:customStyle="1" w:styleId="AboutPageInstructions">
+    <w:name w:val="About Page Instructions"/>
+    <w:basedOn w:val="HierarchyLevel3-4-5HeaderText"/>
+    <w:rsid w:val="004118BE"/>
+    <w:uiPriority w:val="50"/>
+    <w:pPr>
+      <w:spacing w:before="240" w:after="240" w:line="300" w:lineRule="auto"/>
+      <w:ind w:left="1440"/>
+    </w:pPr>
+  </w:style>
+  <!-- Acknowledgements/Credits Page: cleaner and more like the rest of the content -->
+  <w:style w:type="paragraph" w:customStyle="1" w:styleId="AcknowledgementsTitle">
+    <w:name w:val="Acknowledgements Title"/>
+    <w:basedOn w:val="HStruct02Title"/>
+    <w:uiPriority w:val="50"/>
+    <w:rsid w:val="00F97F67"/>
+    <w:pPr>
+      <w:color w:val="8C3829"/>
+      <w:pageBreakBefore/>
+    </w:pPr>
+  </w:style>
+  <w:style w:type="paragraph" w:customStyle="1" w:styleId="AcknowledgementsSubtitle">
+    <w:name w:val="Acknowledgements Subtitle"/>
+    <w:basedOn w:val="HStruct05Subtitle"/>
+    <w:next w:val="Credits"/>
+    <w:uiPriority w:val="50"/>
+    <w:rsid w:val="00045148"/>
+    <w:pPr>
+      <w:spacing w:after="480"/>
+    </w:pPr>
+    <w:rPr>
+      <w:sz w:val="36"/>
+    </w:rPr>
+  </w:style>
+  <w:style w:type="paragraph" w:customStyle="1" w:styleId="CreditAuthors">
+    <w:name w:val="Credit Authors"/>
+    <w:basedOn w:val="HStruct05Subtitle"/>
+    <w:uiPriority w:val="20"/>
+    <w:qFormat/>
+    <w:rsid w:val="00045148"/>
+    <w:rPr>
+      <w:b/>
+      <w:spacing w:val="4"/>
+      <w:kern w:val="0"/>
+      <w:sz w:val="20"/>
+    </w:rPr>
+  </w:style>
+  <w:style w:type="paragraph" w:customStyle="1" w:styleId="Credits">
+    <w:uiPriority w:val="20"/>
+    <w:name w:val="Credits"/>
+    <w:basedOn w:val="BodyText"/>
+    <w:qFormat/>
+  </w:style>
+  <w:style w:type="paragraph" w:customStyle="1" w:styleId="CreditTitle">
+    <w:name w:val="Credit Title"/>
+    <w:basedOn w:val="CreditAuthors"/>
+    <w:uiPriority w:val="20"/>
+    <w:qFormat/>
+    <w:rsid w:val="00045148"/>
+    <w:rPr>
+      <w:b w:val="0"/>
+      <w:caps/>
+      <w:sz w:val="24"/>
+      <w:u w:val="single"/>
+    </w:rPr>
+  </w:style>
+  <!-- Legacy? Still used? -->
+  <w:style w:type="paragraph" w:styleId="Title">
+    <w:name w:val="Title"/>
+    <w:basedOn w:val="HStruct01Title"/>
+    <w:uiPriority w:val="99"/>
+    <w:next w:val="BodyText"/>
+    <w:rsid w:val="00506346"/>
+    <w:semiHidden/>
+    <w:unhideWhenUsed/>
+  </w:style>
+  <w:style w:type="paragraph" w:styleId="Subtitle">
+    <w:name w:val="Subtitle"/>
+    <w:basedOn w:val="HStruct01Subtitle"/>
+    <w:uiPriority w:val="99"/>
+    <w:next w:val="BodyText"/>
+    <w:rsid w:val="00506346"/>
+    <w:semiHidden/>
+    <w:unhideWhenUsed/>
+  </w:style>
+  <!--    TOC Specific:  -->
+  <!-- These could use some love. A book with only first and second level sections will look very crowded. -->
+  <w:style w:type="paragraph" w:styleId="TOCHeading">
+    <w:name w:val="TOC Heading"/>
+    <w:basedOn w:val="HStruct02Title"/>
+    <w:next w:val="BodyText"/>
+    <w:uiPriority w:val="39"/>
+    <w:qFormat/>
+    <w:rsid w:val="00823081"/>
+    <w:pPr>
+      <w:pageBreakBefore/>
+    </w:pPr>
+  </w:style>
+  <w:style w:type="paragraph" w:styleId="TOC1">
+    <w:name w:val="toc 1"/>
+    <w:basedOn w:val="FontFamilyDefaultTitleandStructure"/>
+    <w:uiPriority w:val="39"/>
+    <w:semiHidden/>
+    <w:unhideWhenUsed/>
+    <w:rsid w:val="004B10F3"/>
+    <w:pPr>
+      <w:tabs>
+        <w:tab w:val="right" w:pos="9350"/>
+      </w:tabs>
+      <w:spacing w:before="240"/>
+      <w:ind w:right="720"/>
+    </w:pPr>
+    <w:rPr>
+      <w:b/>
+      <w:bCs/>
+      <w:noProof/>
+      <w:spacing w:val="5"/>
+    </w:rPr>
+  </w:style>
+  <w:style w:type="paragraph" w:styleId="TOC2">
+    <w:name w:val="toc 2"/>
+    <w:basedOn w:val="TOC1"/>
+    <w:uiPriority w:val="39"/>
+    <w:semiHidden/>
+    <w:unhideWhenUsed/>
+    <w:rsid w:val="004B10F3"/>
+    <w:pPr>
+      <w:tabs>
+        <w:tab w:val="right" w:leader="dot" w:pos="9350"/>
+      </w:tabs>
+      <w:spacing w:before="160"/>
+      <w:ind w:left="216"/>
+    </w:pPr>
+    <w:rPr>
+      <w:rFonts w:ascii="Baskerville" w:hAnsi="Baskerville"/>
+      <w:bCs w:val="0"/>
+      <w:spacing w:val="6"/>
+      <w:sz w:val="20"/>
+      <w:szCs w:val="22"/>
+    </w:rPr>
+  </w:style>
+  <w:style w:type="paragraph" w:styleId="TOC3">
+    <w:name w:val="toc 3"/>
+    <w:basedOn w:val="TOC2"/>
+    <w:uiPriority w:val="39"/>
+    <w:semiHidden/>
+    <w:unhideWhenUsed/>
+    <w:rsid w:val="00567683"/>
+    <w:pPr>
+      <w:ind w:left="440"/>
+    </w:pPr>
+    <w:rPr>
+      <w:b w:val="0"/>
+    </w:rPr>
+  </w:style>
+  <w:style w:type="paragraph" w:styleId="TOC4">
+    <w:name w:val="toc 4"/>
+    <w:basedOn w:val="TOC3"/>
+    <w:uiPriority w:val="39"/>
+    <w:semiHidden/>
+    <w:unhideWhenUsed/>
+    <w:rsid w:val="00A20A4E"/>
+    <w:pPr>
+      <w:spacing w:before="80"/>
+      <w:ind w:left="662"/>
+    </w:pPr>
+  </w:style>
+  <w:style w:type="paragraph" w:styleId="TOC5">
+    <w:name w:val="toc 5"/>
+    <w:basedOn w:val="TOC4"/>
+    <w:uiPriority w:val="39"/>
+    <w:semiHidden/>
+    <w:unhideWhenUsed/>
+    <w:rsid w:val="00567683"/>
+    <w:pPr>
+      <w:ind w:left="880"/>
+    </w:pPr>
+  </w:style>
+  <w:style w:type="paragraph" w:styleId="TOC6">
+    <w:name w:val="toc 6"/>
+    <w:basedOn w:val="TOC5"/>
+    <w:uiPriority w:val="39"/>
+    <w:semiHidden/>
+    <w:unhideWhenUsed/>
+    <w:rsid w:val="00A20A4E"/>
+    <w:pPr>
+      <w:ind w:left="1100"/>
+    </w:pPr>
+  </w:style>
+  <w:style w:type="paragraph" w:styleId="TOC7">
+    <w:name w:val="toc 7"/>
+    <w:basedOn w:val="TOC6"/>
+    <w:uiPriority w:val="39"/>
+    <w:semiHidden/>
+    <w:unhideWhenUsed/>
+    <w:rsid w:val="00A20A4E"/>
+    <w:pPr>
+      <w:ind w:left="1320"/>
+    </w:pPr>
+  </w:style>
+  <w:style w:type="paragraph" w:styleId="TOC8">
+    <w:name w:val="toc 8"/>
+    <w:basedOn w:val="TOC7"/>
+    <w:uiPriority w:val="39"/>
+    <w:semiHidden/>
+    <w:unhideWhenUsed/>
+    <w:rsid w:val="00A20A4E"/>
+    <w:pPr>
+      <w:ind w:left="1540"/>
+    </w:pPr>
+  </w:style>
+  <w:style w:type="paragraph" w:styleId="TOC9">
+    <w:name w:val="toc 9"/>
+    <w:basedOn w:val="TOC8"/>
+    <w:uiPriority w:val="39"/>
+    <w:semiHidden/>
+    <w:unhideWhenUsed/>
+    <w:rsid w:val="00A20A4E"/>
+    <w:pPr>
+      <w:ind w:left="1760"/>
+    </w:pPr>
+  </w:style>
+  <!-- misc element-specific -->
+  <!--  I spent the least amount of time going over these. Some are built-ins that make their way into docs.
+        they are important elements that could probably use some more massaging. -->
+  <w:style w:type="paragraph" w:customStyle="1" w:styleId="Abstract">
+    <w:name w:val="Abstract"/>
+    <w:basedOn w:val="CaseBody"/>
+    <w:next w:val="BodyText"/>
+    <w:semiHidden/>
+    <w:unhideWhenUsed/>
+    <w:rsid w:val="008B3BDA"/>
+    <w:pPr>
+      <w:keepNext/>
+      <w:keepLines/>
+      <w:spacing w:before="300" w:after="300"/>
+    </w:pPr>
+    <w:rPr>
+      <w:sz w:val="20"/>
+    </w:rPr>
+  </w:style>
+  <w:style w:type="paragraph" w:styleId="Bibliography">
+    <w:name w:val="Bibliography"/>
+    <w:basedOn w:val="FontFamilyDefaultTitleandStructure"/>
+    <w:semiHidden/>
+    <w:unhideWhenUsed/>
+  </w:style>
+  <w:style w:type="paragraph" w:styleId="Quote">
+    <w:name w:val="Quote"/>
+    <w:basedOn w:val="BodyText"/>
+    <w:semiHidden/>
+    <w:unhideWhenUsed/>
+    <w:rsid w:val="009F0E2E"/>
+    <w:pPr>
+      <w:spacing w:before="200" w:after="200"/>
+      <w:ind w:left="360"/>
+    </w:pPr>
+    <w:rPr>
+      <w:i/>
+    </w:rPr>
+  </w:style>
+  <w:style w:type="paragraph" w:styleId="BlockText">
+    <w:name w:val="Block Text"/>
+    <w:basedOn w:val="Quote"/>
+    <w:next w:val="BodyText"/>
+    <w:uiPriority w:val="5"/>
+    <w:qFormat/>
+    <w:rsid w:val="00F55DAD"/>
+    <w:pPr>
+      <w:shd w:val="clear" w:color="5A771D" w:fill="auto"/>
+    </w:pPr>
+    <w:rPr>
+      <w:i w:val="0"/>
+      <w:color w:val="auto"/>
+      <w:sz w:val="22"/>
+    </w:rPr>
+  </w:style>
+  <w:style w:type="paragraph" w:customStyle="1" w:styleId="SourceCode">
+    <w:name w:val="Source Code"/>
+    <w:basedOn w:val="FontFamilyDefaultSourceCode"/>
+    <w:link w:val="VerbatimChar"/>
+    <w:uiPriority w:val="5"/>
+    <w:qFormat/>
+    <w:rsid w:val="00FC5961"/>
+    <w:pPr>
+      <w:pBdr>
+        <w:top w:val="single" w:sz="48" w:space="6" w:color="E0EBFF"/>
+        <w:left w:val="single" w:sz="48" w:space="0" w:color="E0EBFF"/>
+        <w:bottom w:val="single" w:sz="48" w:space="6" w:color="E0EBFF"/>
+      </w:pBdr>
+      <w:shd w:val="clear" w:color="auto" w:fill="E0EBFF"/>
+      <w:ind w:left="360"/>
+    </w:pPr>
+    <w:rPr>
+      <w:sz w:val="18"/>
+    </w:rPr>
+  </w:style>
+  <w:style w:type="paragraph" w:customStyle="1" w:styleId="DefinitionTerm">
+    <w:name w:val="Definition Term"/>
+    <w:basedOn w:val="Definition"/>
+    <w:next w:val="Definition"/>
+    <w:rsid w:val="009F0E2E"/>
+    <w:uiPriority w:val="20"/>
+    <w:qFormat/>
+    <w:pPr>
+      <w:spacing w:before="320"/>
+    </w:pPr>
+    <w:rPr>
+      <w:b/>
+    </w:rPr>
+  </w:style>
+  <w:style w:type="paragraph" w:customStyle="1" w:styleId="Definition">
+    <w:name w:val="Definition"/>
+    <w:basedOn w:val="BodyText"/>
+    <w:rsid w:val="009F0E2E"/>
+    <w:uiPriority w:val="20"/>
+    <w:qFormat/>
+    <w:pPr>
+      <w:spacing w:after="160"/>
+    </w:pPr>
+  </w:style>
+  <w:style w:type="paragraph" w:styleId="Caption">
+    <w:name w:val="caption"/>
+    <w:basedOn w:val="FontFamilyDefaultTitleandStructure"/>
+    <w:link w:val="CaptionChar"/>
+    <w:rsid w:val="009F0E2E"/>
+    <w:uiPriority w:val="30"/>
+    <w:rPr>
+      <w:i/>
+      <w:sz w:val="16"/>
+    </w:rPr>
+  </w:style>
+  <w:style w:type="paragraph" w:customStyle="1" w:styleId="TableCaption">
+    <w:name w:val="Table Caption"/>
+    <w:basedOn w:val="Caption"/>
+    <w:semiHidden/>
+    <w:unhideWhenUsed/>
+    <w:uiPriority w:val="35"/>
+    <w:pPr>
+      <w:keepNext/>
+    </w:pPr>
+  </w:style>
+  <w:style w:type="paragraph" w:customStyle="1" w:styleId="ImageCaption">
+    <w:name w:val="Image Caption"/>
+    <w:basedOn w:val="Caption"/>
+    <w:rsid w:val="00917519"/>
+    <w:uiPriority w:val="35"/>
+    <w:rPr>
+      <w:rFonts w:ascii="Baskerville" w:hAnsi="Baskerville"/>
+    </w:rPr>
+  </w:style>
+  <w:style w:type="paragraph" w:customStyle="1" w:styleId="Figure">
+    <w:name w:val="Figure"/>
+    <w:basedOn w:val="CaseBody"/>
+    <w:rsid w:val="00615DDC"/>
+    <w:uiPriority w:val="35"/>
+    <w:semiHidden/>
+    <w:unhideWhenUsed/>
+    <w:rPr>
+      <w:i/>
+    </w:rPr>
+  </w:style>
+  <w:style w:type="paragraph" w:customStyle="1" w:styleId="CaptionedFigure">
+    <w:name w:val="Captioned Figure"/>
+    <w:basedOn w:val="Figure"/>
+    <w:uiPriority w:val="35"/>
+    <w:semiHidden/>
+    <w:unhideWhenUsed/>
+    <w:pPr>
+      <w:keepNext/>
+    </w:pPr>
+  </w:style>
+  <!-- Image Layout -->
+  <!--  I noticed some problems here with wrapped-text. If an image is large enough to just allow 2 or 3 words per line,
+        it should just be by itself. Possible future change. The image size and wrap attributes are likely candidates
+        for modification. -->
+  <w:style w:type="paragraph" w:customStyle="1" w:styleId="ImageCenteredLarge">
+    <w:name w:val="Image Centered Large"/>
+    <w:basedOn w:val="Definition"/>
+    <w:rsid w:val="00676EF1"/>
+    <w:uiPriority w:val="65"/>
+    <w:pPr>
+      <w:framePr w:w="11520" w:wrap="around" w:vAnchor="text" w:hAnchor="text" w:xAlign="center" w:y="1"/>
+      <w:jc w:val="center"/>
+    </w:pPr>
+    <w:rPr>
+      <w:noProof/>
+    </w:rPr>
+  </w:style>
+  <w:style w:type="paragraph" w:customStyle="1" w:styleId="ImageLeftMedium">
+    <w:name w:val="Image Left Medium"/>
+    <w:basedOn w:val="Definition"/>
+    <w:rsid w:val="00DE318A"/>
+    <w:uiPriority w:val="65"/>
+    <w:pPr>
+      <w:framePr w:w="5760" w:wrap="around" w:vAnchor="text" w:hAnchor="text" w:y="1"/>
+    </w:pPr>
+  </w:style>
+  <w:style w:type="paragraph" w:customStyle="1" w:styleId="ImageRightMedium">
+    <w:name w:val="Image Right Medium"/>
+    <w:basedOn w:val="Definition"/>
+    <w:rsid w:val="00E9420D"/>
+    <w:uiPriority w:val="65"/>
+    <w:pPr>
+      <w:framePr w:wrap="around" w:vAnchor="text" w:hAnchor="text" w:xAlign="right" w:y="1"/>
+    </w:pPr>
+  </w:style>
+  <w:style w:type="paragraph" w:customStyle="1" w:styleId="ImageCenteredMedium">
+    <w:name w:val="Image Centered Medium"/>
+    <w:basedOn w:val="Definition"/>
+    <w:rsid w:val="001846C1"/>
+    <w:uiPriority w:val="65"/>
+    <w:pPr>
+      <w:framePr w:wrap="around" w:vAnchor="text" w:hAnchor="text" w:xAlign="center" w:y="1"/>
+    </w:pPr>
+  </w:style>
+  <!--
+        -== SECTION TOPPERS ==-
+    -->
+  <!--  These are very important and must be treated right to work properly. First, each must be preceeded with a Head
+        Separator (no, not a metal band) element because the styles put text in frames, and the frames will step on each
+        other if they abut directly. Secondly, the order of the elements is also important. Number first, Title second,
+        everything else third. Subtitle, headnotes, and link elements are interchangable. -->
+  <!-- Chapter Head -->
+  <w:style w:type="paragraph" w:customStyle="1" w:styleId="ChapterNumber">
+    <w:name w:val="Chapter Number"/>
+    <w:basedOn w:val="ChapterTitle"/>
+    <w:next w:val="ChapterTitle"/>
+    <w:uiPriority w:val="11"/>
+    <w:qFormat/>
+    <w:rsid w:val="00CD4D40"/>
+    <w:pPr>
+      <w:pageBreakBefore/>
+      <w:framePr w:w="1440" w:wrap="notBeside" w:hAnchor="text" w:xAlign="right"/>
+      <w:jc w:val="right"/>
+    </w:pPr>
+    <w:rPr>
+      <w:color w:val="D96955"/>
+    </w:rPr>
+  </w:style>
+  <w:style w:type="paragraph" w:customStyle="1" w:styleId="ChapterTitle">
+    <w:name w:val="Chapter Title"/>
+    <w:basedOn w:val="HStruct03Title"/>
+    <w:next w:val="ChapterSubtitle"/>
+    <w:uiPriority w:val="11"/>
+    <w:qFormat/>
+    <w:rsid w:val="00CD4D40"/>
+    <w:pPr>
+      <w:framePr w:w="5760" w:wrap="notBeside" w:vAnchor="text" w:hAnchor="margin" w:y="1"/>
+    </w:pPr>
+  </w:style>
+  <w:style w:type="paragraph" w:customStyle="1" w:styleId="ChapterSubtitle">
+    <w:name w:val="Chapter Subtitle"/>
+    <w:basedOn w:val="HStruct03Subtitle"/>
+    <w:next w:val="ChapterHeadnote"/>
+    <w:uiPriority w:val="11"/>
+    <w:qFormat/>
+    <w:rsid w:val="008B3BDA"/>
+  </w:style>
+  <w:style w:type="paragraph" w:customStyle="1" w:styleId="ChapterHeadnote">
+    <w:name w:val="Chapter Headnote"/>
+    <w:basedOn w:val="HierarchyLevel3-4-5HeaderText"/>
+    <w:next w:val="ChapterHeadnote"/>
+    <w:uiPriority w:val="11"/>
+    <w:qFormat/>
+    <w:rsid w:val="00076D8C"/>
+  </w:style>
+  <!-- Section Head -->
+  <w:style w:type="paragraph" w:customStyle="1" w:styleId="SectionNumber">
+    <w:name w:val="Section Number"/>
+    <w:basedOn w:val="SectionTitle"/>
+    <w:next w:val="SectionTitle"/>
+    <w:uiPriority w:val="11"/>
+    <w:qFormat/>
+    <w:rsid w:val="00264412"/>
+    <w:pPr>
+      <w:keepNext/>
+      <w:keepLines/>
+      <w:framePr w:w="1440" w:wrap="notBeside" w:xAlign="right"/>
+      <w:jc w:val="right"/>
+    </w:pPr>
+    <w:rPr>
+      <w:color w:val="D96955"/>
+    </w:rPr>
+  </w:style>
+  <w:style w:type="paragraph" w:customStyle="1" w:styleId="SectionTitle">
+    <w:name w:val="Section Title"/>
+    <w:basedOn w:val="HStruct03Title"/>
+    <w:next w:val="SectionSubtitle"/>
+    <w:uiPriority w:val="11"/>
+    <w:qFormat/>
+    <w:rsid w:val="00264412"/>
+    <w:pPr>
+      <w:framePr w:w="5760" w:wrap="notBeside" w:vAnchor="text" w:hAnchor="text" w:y="1"/>
+      <w:spacing w:before="480" w:after="240" w:line="204" w:lineRule="auto"/>
+    </w:pPr>
+  </w:style>
+  <w:style w:type="paragraph" w:customStyle="1" w:styleId="SectionSubtitle">
+    <w:name w:val="Section Subtitle"/>
+    <w:basedOn w:val="HStruct04Subtitle"/>
+    <w:next w:val="SectionHeadnote"/>
+    <w:uiPriority w:val="11"/>
+    <w:qFormat/>
+    <w:rsid w:val="00F93A9B"/>
+  </w:style>
+  <w:style w:type="paragraph" w:customStyle="1" w:styleId="SectionHeadnote">
+    <w:name w:val="Section Headnote"/>
+    <w:basedOn w:val="HierarchyLevel3-4-5HeaderText"/>
+    <w:next w:val="SectionHeadnote"/>
+    <w:qFormat/>
+    <w:uiPriority w:val="11"/>
+    <w:rsid w:val="00640164"/>
+    <w:pPr>
+      <w:spacing w:after="480"/>
+    </w:pPr>
+  </w:style>
+  <!-- Resource Head -->
+  <w:style w:type="paragraph" w:customStyle="1" w:styleId="ResourceNumber">
+    <w:name w:val="Resource Number"/>
+    <w:basedOn w:val="ResourceTitle"/>
+    <w:next w:val="ResourceTitle"/>
+    <w:qFormat/>
+    <w:uiPriority w:val="10"/>
+    <w:rsid w:val="00264412"/>
+    <w:pPr>
+      <w:keepNext/>
+      <w:keepLines/>
+      <w:framePr w:w="1440" w:wrap="notBeside" w:xAlign="right"/>
+      <w:adjustRightInd w:val="0"/>
+      <w:snapToGrid w:val="0"/>
+      <w:jc w:val="right"/>
+    </w:pPr>
+    <w:rPr>
+      <w:bCs w:val="0"/>
+      <w:color w:val="D96955"/>
+    </w:rPr>
+  </w:style>
+  <w:style w:type="paragraph" w:customStyle="1" w:styleId="ResourceTitle">
+    <w:name w:val="Resource Title"/>
+    <w:basedOn w:val="HStruct05Title"/>
+    <w:next w:val="ResourceSubtitle"/>
+    <w:qFormat/>
+    <w:uiPriority w:val="10"/>
+    <w:rsid w:val="00D71922"/>
+    <w:pPr>
+      <w:framePr w:w="5760" w:wrap="notBeside" w:vAnchor="text" w:hAnchor="text" w:y="1"/>
+      <w:spacing w:before="480"/>
+    </w:pPr>
+  </w:style>
+  <w:style w:type="paragraph" w:customStyle="1" w:styleId="ResourceSubtitle">
+    <w:name w:val="Resource Subtitle"/>
+    <w:basedOn w:val="HStruct05Subtitle"/>
+    <w:next w:val="ResourceHeadnote"/>
+    <w:uiPriority w:val="10"/>
+    <w:qFormat/>
+    <w:rsid w:val="00F93A9B"/>
+  </w:style>
+  <w:style w:type="paragraph" w:customStyle="1" w:styleId="ResourceHeadnote">
+    <w:name w:val="Resource Headnote"/>
+    <w:basedOn w:val="SectionHeadnote"/>
+    <w:next w:val="ResourceHeadnote"/>
+    <w:uiPriority w:val="10"/>
+    <w:qFormat/>
+    <w:rsid w:val="00203DB1"/>
+  </w:style>
+  <w:style w:type="paragraph" w:customStyle="1" w:styleId="ResourceLink">
+    <w:name w:val="Resource Link"/>
+    <w:basedOn w:val="ResourceSubtitle"/>
+    <w:next w:val="ResourceHeadnote"/>
+    <w:qFormat/>
+    <w:rsid w:val="00665487"/>
+    <w:uiPriority w:val="10"/>
+    <w:pPr>
+      <w:spacing w:line="240" w:lineRule="auto"/>
+    </w:pPr>
+    <w:rPr>
+      <w:b/>
+      <w:color w:val="3E71D8"/>
+      <w:spacing w:val="10"/>
+      <w:sz w:val="24"/>
+    </w:rPr>
+  </w:style>
   <!-- header and footer -->
+  <!-- TODO: Needs Work -->
   <w:style w:type="paragraph" w:styleId="Footer">
     <w:name w:val="footer"/>
     <w:basedOn w:val="BodyText"/>
@@ -2730,6 +2440,7 @@
     </w:rPr>
   </w:style>
   <!-- Footnote Related -->
+  <!-- TODO: Needs Work -->
   <w:style w:type="paragraph" w:styleId="FootnoteText">
     <w:name w:val="footnote text"/>
     <w:basedOn w:val="FontFamilyDefaultCaseContentBody"/>
@@ -2786,6 +2497,7 @@
   <!--
     Character Styles
     -->
+  <!-- TODO: Replace DefaultParagraphFont references with references to a deliberate style -->
   <!-- General/Body Text -->
   <w:style w:type="character" w:default="1" w:styleId="DefaultParagraphFont">
     <w:name w:val="Default Paragraph Font"/>
@@ -2827,8 +2539,8 @@
       <w:szCs w:val="18"/>
     </w:rPr>
   </w:style>
-  <!-- I believe UnresolvedMention is used when there isn't a char style available that purportedly should be -->
   <w:style w:type="character" w:styleId="UnresolvedMention">
+    <!-- I believe UnresolvedMention is used when there isn't a char style available that purportedly should be -->
     <w:name w:val="Unresolved Mention"/>
     <w:basedOn w:val="DefaultParagraphFont"/>
     <w:uiPriority w:val="99"/>
@@ -2876,105 +2588,9 @@
       <w:szCs w:val="72"/>
     </w:rPr>
   </w:style>
-  <w:style w:type="character" w:customStyle="1" w:styleId="Heading1Char">
-    <w:name w:val="Heading 1 Char"/>
-    <w:basedOn w:val="DefaultParagraphFont"/>
-    <w:link w:val="Heading1"/>
-    <w:uiPriority w:val="99"/>
-    <w:semiHidden/>
-    <w:rsid w:val="009F0E2E"/>
-    <w:rPr>
-      <w:b/>
-      <w:sz w:val="34"/>
-      <w:szCs w:val="24"/>
-    </w:rPr>
-  </w:style>
-  <w:style w:type="character" w:customStyle="1" w:styleId="Heading2Char">
-    <w:name w:val="Heading 2 Char"/>
-    <w:basedOn w:val="DefaultParagraphFont"/>
-    <w:link w:val="Heading2"/>
-    <w:uiPriority w:val="99"/>
-    <w:semiHidden/>
-    <w:rsid w:val="00934A7E"/>
-    <w:rPr>
-      <w:b/>
-      <w:sz w:val="28"/>
-      <w:szCs w:val="24"/>
-    </w:rPr>
-  </w:style>
-  <w:style w:type="character" w:customStyle="1" w:styleId="Heading3Char">
-    <w:name w:val="Heading 3 Char"/>
-    <w:basedOn w:val="DefaultParagraphFont"/>
-    <w:link w:val="Heading3"/>
-    <w:uiPriority w:val="99"/>
-    <w:semiHidden/>
-    <w:rsid w:val="00934A7E"/>
-    <w:rPr>
-      <w:b/>
-      <w:sz w:val="22"/>
-      <w:szCs w:val="24"/>
-    </w:rPr>
-  </w:style>
-  <w:style w:type="character" w:customStyle="1" w:styleId="Heading4Char">
-    <w:name w:val="Heading 4 Char"/>
-    <w:basedOn w:val="DefaultParagraphFont"/>
-    <w:link w:val="Heading4"/>
-    <w:uiPriority w:val="99"/>
-    <w:semiHidden/>
-    <w:rsid w:val="00046FE6"/>
-    <w:rPr>
-      <w:b/>
-      <w:sz w:val="18"/>
-      <w:szCs w:val="24"/>
-      <w:u w:val="single"/>
-    </w:rPr>
-  </w:style>
-  <w:style w:type="character" w:customStyle="1" w:styleId="Heading5Char">
-    <w:name w:val="Heading 5 Char"/>
-    <w:basedOn w:val="DefaultParagraphFont"/>
-    <w:link w:val="Heading5"/>
-    <w:uiPriority w:val="99"/>
-    <w:semiHidden/>
-    <w:rsid w:val="00934A7E"/>
-    <w:rPr>
-      <w:sz w:val="18"/>
-      <w:szCs w:val="24"/>
-      <w:u w:val="single"/>
-    </w:rPr>
-  </w:style>
-  <w:style w:type="character" w:customStyle="1" w:styleId="Heading6Char">
-    <w:name w:val="Heading 6 Char"/>
-    <w:basedOn w:val="DefaultParagraphFont"/>
-    <w:link w:val="Heading6"/>
-    <w:uiPriority w:val="99"/>
-    <w:semiHidden/>
-    <w:rsid w:val="00934A7E"/>
-    <w:rPr>
-      <w:i/>
-      <w:sz w:val="18"/>
-      <w:szCs w:val="24"/>
-    </w:rPr>
-  </w:style>
-  <w:style w:type="character" w:customStyle="1" w:styleId="Heading7Char">
-    <w:name w:val="Heading 7 Char"/>
-    <w:basedOn w:val="DefaultParagraphFont"/>
-    <w:link w:val="Heading7"/>
-    <w:uiPriority w:val="99"/>
-    <w:semiHidden/>
-    <w:rsid w:val="00D33778"/>
-    <w:rPr>
-      <w:rFonts w:ascii="Baskerville" w:hAnsi="Baskerville" w:cstheme="majorBidi"/>
-      <w:bCs/>
-      <w:i/>
-      <w:color w:val="000000" w:themeColor="text1"/>
-      <w:sz w:val="18"/>
-      <w:szCs w:val="16"/>
-    </w:rPr>
-  </w:style>
   <!-- inline editing/annotation formats -->
   <w:style w:type="character" w:customStyle="1" w:styleId="Elision">
     <w:name w:val="Elision"/>
-    <w:basedOn w:val="DefaultParagraphFont"/>
     <w:uiPriority w:val="1"/>
     <w:qFormat/>
     <w:rsid w:val="00DF5C46"/>
@@ -3123,6 +2739,151 @@
       <w:sz w:val="16"/>
       <w:szCs w:val="24"/>
     </w:rPr>
+  </w:style>
+  <w:style w:type="character" w:customStyle="0" w:styleId="AlertTok">
+    <w:name w:val="AlertTok"/>
+    <w:hidden/>
+    <w:uiPriority w:val="99"/>
+  </w:style>
+  <w:style w:type="character" w:customStyle="0" w:styleId="AnnotationTok">
+    <w:name w:val="AnnotationTok"/>
+    <w:hidden/>
+    <w:uiPriority w:val="99"/>
+  </w:style>
+  <w:style w:type="character" w:customStyle="0" w:styleId="AttributeTok">
+    <w:name w:val="AttributeTok"/>
+    <w:hidden/>
+    <w:uiPriority w:val="99"/>
+  </w:style>
+  <w:style w:type="character" w:customStyle="0" w:styleId="BaseNTok">
+    <w:name w:val="BaseNTok"/>
+    <w:hidden/>
+    <w:uiPriority w:val="99"/>
+  </w:style>
+  <w:style w:type="character" w:customStyle="0" w:styleId="BuiltInTok">
+    <w:name w:val="BuiltInTok"/>
+    <w:hidden/>
+    <w:uiPriority w:val="99"/>
+  </w:style>
+  <w:style w:type="character" w:customStyle="0" w:styleId="CharTok">
+    <w:name w:val="CharTok"/>
+    <w:hidden/>
+    <w:uiPriority w:val="99"/>
+  </w:style>
+  <w:style w:type="character" w:customStyle="0" w:styleId="CommentTok">
+    <w:name w:val="CommentTok"/>
+    <w:hidden/>
+    <w:uiPriority w:val="99"/>
+  </w:style>
+  <w:style w:type="character" w:customStyle="0" w:styleId="CommentVarTok">
+    <w:name w:val="CommentVarTok"/>
+    <w:hidden/>
+    <w:uiPriority w:val="99"/>
+  </w:style>
+  <w:style w:type="character" w:customStyle="0" w:styleId="ControlFlowTok">
+    <w:name w:val="ControlFlowTok"/>
+    <w:hidden/>
+    <w:uiPriority w:val="99"/>
+  </w:style>
+  <w:style w:type="character" w:customStyle="0" w:styleId="DataTypeTok">
+    <w:name w:val="DataTypeTok"/>
+    <w:hidden/>
+    <w:uiPriority w:val="99"/>
+  </w:style>
+  <w:style w:type="character" w:customStyle="0" w:styleId="DocumentationTok">
+    <w:name w:val="DocumentationTok"/>
+    <w:hidden/>
+    <w:uiPriority w:val="99"/>
+  </w:style>
+  <w:style w:type="character" w:customStyle="0" w:styleId="ErrorTok">
+    <w:name w:val="ErrorTok"/>
+    <w:hidden/>
+    <w:uiPriority w:val="99"/>
+  </w:style>
+  <w:style w:type="character" w:customStyle="0" w:styleId="ExtensionTok">
+    <w:name w:val="ExtensionTok"/>
+    <w:hidden/>
+    <w:uiPriority w:val="99"/>
+  </w:style>
+  <w:style w:type="character" w:customStyle="0" w:styleId="FloatTok">
+    <w:name w:val="FloatTok"/>
+    <w:hidden/>
+    <w:uiPriority w:val="99"/>
+  </w:style>
+  <w:style w:type="character" w:customStyle="0" w:styleId="FunctionTok">
+    <w:name w:val="FunctionTok"/>
+    <w:hidden/>
+    <w:uiPriority w:val="99"/>
+  </w:style>
+  <w:style w:type="character" w:customStyle="0" w:styleId="ImportTok">
+    <w:name w:val="ImportTok"/>
+    <w:hidden/>
+    <w:uiPriority w:val="99"/>
+  </w:style>
+  <w:style w:type="character" w:customStyle="0" w:styleId="InformationTok">
+    <w:name w:val="InformationTok"/>
+    <w:hidden/>
+    <w:uiPriority w:val="99"/>
+  </w:style>
+  <w:style w:type="character" w:customStyle="0" w:styleId="KeywordTok">
+    <w:name w:val="KeywordTok"/>
+    <w:hidden/>
+    <w:uiPriority w:val="99"/>
+  </w:style>
+  <w:style w:type="character" w:customStyle="0" w:styleId="NormalTok">
+    <w:name w:val="NormalTok"/>
+    <w:hidden/>
+    <w:uiPriority w:val="99"/>
+  </w:style>
+  <w:style w:type="character" w:customStyle="0" w:styleId="OperatorTok">
+    <w:name w:val="OperatorTok"/>
+    <w:hidden/>
+    <w:uiPriority w:val="99"/>
+  </w:style>
+  <w:style w:type="character" w:customStyle="0" w:styleId="OtherTok">
+    <w:name w:val="OtherTok"/>
+    <w:hidden/>
+    <w:uiPriority w:val="99"/>
+  </w:style>
+  <w:style w:type="character" w:customStyle="0" w:styleId="PreprocessorTok">
+    <w:name w:val="PreprocessorTok"/>
+    <w:hidden/>
+    <w:uiPriority w:val="99"/>
+  </w:style>
+  <w:style w:type="character" w:customStyle="0" w:styleId="RegionMarkerTok">
+    <w:name w:val="RegionMarkerTok"/>
+    <w:hidden/>
+    <w:uiPriority w:val="99"/>
+  </w:style>
+  <w:style w:type="character" w:customStyle="0" w:styleId="SpecialCharTok">
+    <w:name w:val="SpecialCharTok"/>
+    <w:hidden/>
+    <w:uiPriority w:val="99"/>
+  </w:style>
+  <w:style w:type="character" w:customStyle="0" w:styleId="SpecialSTringTok">
+    <w:name w:val="SpecialSTringTok"/>
+    <w:hidden/>
+    <w:uiPriority w:val="99"/>
+  </w:style>
+  <w:style w:type="character" w:customStyle="0" w:styleId="StringTok">
+    <w:name w:val="StringTok"/>
+    <w:hidden/>
+    <w:uiPriority w:val="99"/>
+  </w:style>
+  <w:style w:type="character" w:customStyle="0" w:styleId="VariableTok">
+    <w:name w:val="VariableTok"/>
+    <w:hidden/>
+    <w:uiPriority w:val="99"/>
+  </w:style>
+  <w:style w:type="character" w:customStyle="0" w:styleId="VerbatimStringTok">
+    <w:name w:val="VerbatimStringTok"/>
+    <w:hidden/>
+    <w:uiPriority w:val="99"/>
+  </w:style>
+  <w:style w:type="character" w:customStyle="0" w:styleId="WarningTok">
+    <w:name w:val="WarningTok"/>
+    <w:hidden/>
+    <w:uiPriority w:val="99"/>
   </w:style>
   <!--
     Table Styles

</xml_diff>